<commit_message>
Agregue 'Asunciones y dependencias' y 'Funcionalidades'
</commit_message>
<xml_diff>
--- a/Arquitectura del Proyecto.docx
+++ b/Arquitectura del Proyecto.docx
@@ -846,21 +846,7 @@
           <w:sz w:val="24"/>
           <w:szCs w:val="24"/>
         </w:rPr>
-        <w:t>enviar</w:t>
-      </w:r>
-      <w:r>
-        <w:rPr>
-          <w:sz w:val="24"/>
-          <w:szCs w:val="24"/>
-        </w:rPr>
-        <w:t>/ofrecer un puesto de trabaj</w:t>
-      </w:r>
-      <w:r>
-        <w:rPr>
-          <w:sz w:val="24"/>
-          <w:szCs w:val="24"/>
-        </w:rPr>
-        <w:t>o</w:t>
+        <w:t>enviar/ofrecer un puesto de trabajo</w:t>
       </w:r>
     </w:p>
     <w:p>
@@ -1322,14 +1308,7 @@
                 <w:sz w:val="24"/>
                 <w:szCs w:val="24"/>
               </w:rPr>
-              <w:t xml:space="preserve"> web para que los Poster y los Usuarios puedan interactuar en ella. </w:t>
-            </w:r>
-            <w:r>
-              <w:rPr>
-                <w:sz w:val="24"/>
-                <w:szCs w:val="24"/>
-              </w:rPr>
-              <w:t xml:space="preserve"> </w:t>
+              <w:t xml:space="preserve"> web para que los Poster y los Usuarios puedan interactuar en ella.  </w:t>
             </w:r>
           </w:p>
         </w:tc>
@@ -1922,14 +1901,7 @@
                 <w:sz w:val="24"/>
                 <w:szCs w:val="24"/>
               </w:rPr>
-              <w:t xml:space="preserve"> web de forma directa y </w:t>
-            </w:r>
-            <w:r>
-              <w:rPr>
-                <w:sz w:val="24"/>
-                <w:szCs w:val="24"/>
-              </w:rPr>
-              <w:t xml:space="preserve">realiza las solicitudes de empleo para que los usuarios apliquen a las mismas. </w:t>
+              <w:t xml:space="preserve"> web de forma directa y realiza las solicitudes de empleo para que los usuarios apliquen a las mismas. </w:t>
             </w:r>
           </w:p>
         </w:tc>
@@ -1943,6 +1915,430 @@
           <w:szCs w:val="24"/>
         </w:rPr>
       </w:pPr>
+    </w:p>
+    <w:p>
+      <w:pPr>
+        <w:pStyle w:val="ListParagraph"/>
+        <w:rPr>
+          <w:sz w:val="24"/>
+          <w:szCs w:val="24"/>
+        </w:rPr>
+      </w:pPr>
+    </w:p>
+    <w:p>
+      <w:pPr>
+        <w:pStyle w:val="ListParagraph"/>
+        <w:rPr>
+          <w:sz w:val="24"/>
+          <w:szCs w:val="24"/>
+        </w:rPr>
+      </w:pPr>
+    </w:p>
+    <w:p>
+      <w:pPr>
+        <w:pStyle w:val="ListParagraph"/>
+        <w:rPr>
+          <w:sz w:val="24"/>
+          <w:szCs w:val="24"/>
+        </w:rPr>
+      </w:pPr>
+    </w:p>
+    <w:p>
+      <w:pPr>
+        <w:pStyle w:val="ListParagraph"/>
+        <w:rPr>
+          <w:sz w:val="24"/>
+          <w:szCs w:val="24"/>
+        </w:rPr>
+      </w:pPr>
+    </w:p>
+    <w:p>
+      <w:pPr>
+        <w:pStyle w:val="ListParagraph"/>
+        <w:rPr>
+          <w:sz w:val="24"/>
+          <w:szCs w:val="24"/>
+        </w:rPr>
+      </w:pPr>
+    </w:p>
+    <w:p>
+      <w:pPr>
+        <w:pStyle w:val="ListParagraph"/>
+        <w:rPr>
+          <w:sz w:val="24"/>
+          <w:szCs w:val="24"/>
+        </w:rPr>
+      </w:pPr>
+    </w:p>
+    <w:p>
+      <w:pPr>
+        <w:pStyle w:val="ListParagraph"/>
+        <w:rPr>
+          <w:sz w:val="24"/>
+          <w:szCs w:val="24"/>
+        </w:rPr>
+      </w:pPr>
+    </w:p>
+    <w:p>
+      <w:pPr>
+        <w:pStyle w:val="ListParagraph"/>
+        <w:rPr>
+          <w:sz w:val="24"/>
+          <w:szCs w:val="24"/>
+        </w:rPr>
+      </w:pPr>
+    </w:p>
+    <w:p>
+      <w:pPr>
+        <w:pStyle w:val="ListParagraph"/>
+        <w:rPr>
+          <w:sz w:val="24"/>
+          <w:szCs w:val="24"/>
+        </w:rPr>
+      </w:pPr>
+    </w:p>
+    <w:p>
+      <w:pPr>
+        <w:pStyle w:val="ListParagraph"/>
+        <w:rPr>
+          <w:sz w:val="24"/>
+          <w:szCs w:val="24"/>
+        </w:rPr>
+      </w:pPr>
+    </w:p>
+    <w:p>
+      <w:pPr>
+        <w:pStyle w:val="ListParagraph"/>
+        <w:rPr>
+          <w:sz w:val="24"/>
+          <w:szCs w:val="24"/>
+        </w:rPr>
+      </w:pPr>
+    </w:p>
+    <w:p>
+      <w:pPr>
+        <w:pStyle w:val="ListParagraph"/>
+        <w:rPr>
+          <w:b/>
+          <w:bCs/>
+          <w:sz w:val="28"/>
+          <w:szCs w:val="28"/>
+        </w:rPr>
+      </w:pPr>
+      <w:r>
+        <w:rPr>
+          <w:b/>
+          <w:bCs/>
+          <w:sz w:val="28"/>
+          <w:szCs w:val="28"/>
+        </w:rPr>
+        <w:lastRenderedPageBreak/>
+        <w:t xml:space="preserve">Asunciones y dependencias </w:t>
+      </w:r>
+    </w:p>
+    <w:p>
+      <w:pPr>
+        <w:pStyle w:val="ListParagraph"/>
+        <w:rPr>
+          <w:sz w:val="24"/>
+          <w:szCs w:val="24"/>
+        </w:rPr>
+      </w:pPr>
+      <w:r>
+        <w:rPr>
+          <w:sz w:val="24"/>
+          <w:szCs w:val="24"/>
+        </w:rPr>
+        <w:t xml:space="preserve">Tanto el usuario, como el poster y el </w:t>
+      </w:r>
+      <w:proofErr w:type="spellStart"/>
+      <w:r>
+        <w:rPr>
+          <w:sz w:val="24"/>
+          <w:szCs w:val="24"/>
+        </w:rPr>
+        <w:t>admin</w:t>
+      </w:r>
+      <w:proofErr w:type="spellEnd"/>
+      <w:r>
+        <w:rPr>
+          <w:sz w:val="24"/>
+          <w:szCs w:val="24"/>
+        </w:rPr>
+        <w:t xml:space="preserve"> necesita</w:t>
+      </w:r>
+      <w:r>
+        <w:rPr>
+          <w:sz w:val="24"/>
+          <w:szCs w:val="24"/>
+        </w:rPr>
+        <w:t>n</w:t>
+      </w:r>
+      <w:r>
+        <w:rPr>
+          <w:sz w:val="24"/>
+          <w:szCs w:val="24"/>
+        </w:rPr>
+        <w:t xml:space="preserve"> conexión a internet para </w:t>
+      </w:r>
+      <w:r>
+        <w:rPr>
+          <w:sz w:val="24"/>
+          <w:szCs w:val="24"/>
+        </w:rPr>
+        <w:t xml:space="preserve">poder </w:t>
+      </w:r>
+      <w:r>
+        <w:rPr>
+          <w:sz w:val="24"/>
+          <w:szCs w:val="24"/>
+        </w:rPr>
+        <w:t xml:space="preserve">acceder a la web y utilizar los servicios </w:t>
+      </w:r>
+      <w:r>
+        <w:rPr>
+          <w:sz w:val="24"/>
+          <w:szCs w:val="24"/>
+        </w:rPr>
+        <w:t xml:space="preserve">que brinda la misma. </w:t>
+      </w:r>
+    </w:p>
+    <w:p>
+      <w:pPr>
+        <w:pStyle w:val="ListParagraph"/>
+        <w:rPr>
+          <w:sz w:val="24"/>
+          <w:szCs w:val="24"/>
+        </w:rPr>
+      </w:pPr>
+    </w:p>
+    <w:p>
+      <w:pPr>
+        <w:pStyle w:val="ListParagraph"/>
+        <w:rPr>
+          <w:sz w:val="24"/>
+          <w:szCs w:val="24"/>
+        </w:rPr>
+      </w:pPr>
+    </w:p>
+    <w:p>
+      <w:pPr>
+        <w:pStyle w:val="ListParagraph"/>
+        <w:rPr>
+          <w:b/>
+          <w:bCs/>
+          <w:sz w:val="28"/>
+          <w:szCs w:val="28"/>
+        </w:rPr>
+      </w:pPr>
+      <w:r>
+        <w:rPr>
+          <w:b/>
+          <w:bCs/>
+          <w:sz w:val="28"/>
+          <w:szCs w:val="28"/>
+        </w:rPr>
+        <w:t>Funcionalidades</w:t>
+      </w:r>
+    </w:p>
+    <w:p>
+      <w:pPr>
+        <w:pStyle w:val="ListParagraph"/>
+        <w:rPr>
+          <w:b/>
+          <w:bCs/>
+          <w:sz w:val="28"/>
+          <w:szCs w:val="28"/>
+        </w:rPr>
+      </w:pPr>
+    </w:p>
+    <w:p>
+      <w:pPr>
+        <w:pStyle w:val="ListParagraph"/>
+        <w:rPr>
+          <w:b/>
+          <w:bCs/>
+          <w:i/>
+          <w:iCs/>
+          <w:sz w:val="24"/>
+          <w:szCs w:val="24"/>
+        </w:rPr>
+      </w:pPr>
+      <w:r>
+        <w:rPr>
+          <w:b/>
+          <w:bCs/>
+          <w:i/>
+          <w:iCs/>
+          <w:sz w:val="24"/>
+          <w:szCs w:val="24"/>
+        </w:rPr>
+        <w:t>Aplicación Web: ∙</w:t>
+      </w:r>
+    </w:p>
+    <w:p>
+      <w:pPr>
+        <w:pStyle w:val="ListParagraph"/>
+        <w:rPr>
+          <w:sz w:val="24"/>
+          <w:szCs w:val="24"/>
+        </w:rPr>
+      </w:pPr>
+      <w:r>
+        <w:rPr>
+          <w:sz w:val="24"/>
+          <w:szCs w:val="24"/>
+        </w:rPr>
+        <w:t xml:space="preserve"> La aplicación debe permitir que </w:t>
+      </w:r>
+      <w:r>
+        <w:rPr>
+          <w:sz w:val="24"/>
+          <w:szCs w:val="24"/>
+        </w:rPr>
+        <w:t xml:space="preserve">el </w:t>
+      </w:r>
+      <w:proofErr w:type="spellStart"/>
+      <w:r>
+        <w:rPr>
+          <w:sz w:val="24"/>
+          <w:szCs w:val="24"/>
+        </w:rPr>
+        <w:t>admin</w:t>
+      </w:r>
+      <w:proofErr w:type="spellEnd"/>
+      <w:r>
+        <w:rPr>
+          <w:sz w:val="24"/>
+          <w:szCs w:val="24"/>
+        </w:rPr>
+        <w:t xml:space="preserve"> realice ajustes en la página, así como modificar las categorías disponibles. También puede editar y eliminar cualquier puesto de trabajo publicado</w:t>
+      </w:r>
+      <w:r>
+        <w:rPr>
+          <w:sz w:val="24"/>
+          <w:szCs w:val="24"/>
+        </w:rPr>
+        <w:t xml:space="preserve">. ∙ Debe permitir </w:t>
+      </w:r>
+      <w:r>
+        <w:rPr>
+          <w:sz w:val="24"/>
+          <w:szCs w:val="24"/>
+        </w:rPr>
+        <w:t>crear cuenta para poder crear vacantes y publicarlas</w:t>
+      </w:r>
+      <w:r>
+        <w:rPr>
+          <w:sz w:val="24"/>
+          <w:szCs w:val="24"/>
+        </w:rPr>
+        <w:t xml:space="preserve">. ∙ La aplicación debe ser capaz de mostrar </w:t>
+      </w:r>
+      <w:r>
+        <w:rPr>
+          <w:sz w:val="24"/>
+          <w:szCs w:val="24"/>
+        </w:rPr>
+        <w:t>las vacantes realizadas por el poster y realizar las solicitudes de estas</w:t>
+      </w:r>
+      <w:r>
+        <w:rPr>
+          <w:sz w:val="24"/>
+          <w:szCs w:val="24"/>
+        </w:rPr>
+        <w:t xml:space="preserve">. ∙ </w:t>
+      </w:r>
+      <w:r>
+        <w:rPr>
+          <w:sz w:val="24"/>
+          <w:szCs w:val="24"/>
+        </w:rPr>
+        <w:t>Un usuario no podrá publicar una vacante si no está registrado</w:t>
+      </w:r>
+      <w:r>
+        <w:rPr>
+          <w:sz w:val="24"/>
+          <w:szCs w:val="24"/>
+        </w:rPr>
+        <w:t xml:space="preserve">. </w:t>
+      </w:r>
+    </w:p>
+    <w:p>
+      <w:pPr>
+        <w:pStyle w:val="ListParagraph"/>
+        <w:rPr>
+          <w:sz w:val="24"/>
+          <w:szCs w:val="24"/>
+        </w:rPr>
+      </w:pPr>
+    </w:p>
+    <w:p>
+      <w:pPr>
+        <w:pStyle w:val="ListParagraph"/>
+        <w:rPr>
+          <w:b/>
+          <w:bCs/>
+          <w:i/>
+          <w:iCs/>
+          <w:sz w:val="24"/>
+          <w:szCs w:val="24"/>
+        </w:rPr>
+      </w:pPr>
+      <w:r>
+        <w:rPr>
+          <w:b/>
+          <w:bCs/>
+          <w:i/>
+          <w:iCs/>
+          <w:sz w:val="24"/>
+          <w:szCs w:val="24"/>
+        </w:rPr>
+        <w:t>Servicio Web / API</w:t>
+      </w:r>
+    </w:p>
+    <w:p>
+      <w:pPr>
+        <w:pStyle w:val="ListParagraph"/>
+        <w:rPr>
+          <w:sz w:val="24"/>
+          <w:szCs w:val="24"/>
+        </w:rPr>
+      </w:pPr>
+      <w:r>
+        <w:rPr>
+          <w:sz w:val="24"/>
+          <w:szCs w:val="24"/>
+        </w:rPr>
+        <w:t xml:space="preserve">∙ El API debe ser el puente directo entre la base de datos y cualquier agente externo a ella. </w:t>
+      </w:r>
+    </w:p>
+    <w:p>
+      <w:pPr>
+        <w:pStyle w:val="ListParagraph"/>
+        <w:rPr>
+          <w:sz w:val="24"/>
+          <w:szCs w:val="24"/>
+        </w:rPr>
+      </w:pPr>
+    </w:p>
+    <w:p>
+      <w:pPr>
+        <w:pStyle w:val="ListParagraph"/>
+        <w:rPr>
+          <w:b/>
+          <w:bCs/>
+          <w:sz w:val="24"/>
+          <w:szCs w:val="24"/>
+        </w:rPr>
+      </w:pPr>
+      <w:r>
+        <w:rPr>
+          <w:sz w:val="24"/>
+          <w:szCs w:val="24"/>
+        </w:rPr>
+        <w:t>∙ El API debe manejar las peticiones y respuestas de las aplicaciones externas, proveyéndoles la data correspondiente a su petición.</w:t>
+      </w:r>
     </w:p>
     <w:sectPr>
       <w:pgSz w:w="11906" w:h="16838"/>
@@ -2824,6 +3220,7 @@
   <w:style w:type="character" w:default="1" w:styleId="DefaultParagraphFont">
     <w:name w:val="Default Paragraph Font"/>
     <w:uiPriority w:val="1"/>
+    <w:semiHidden/>
     <w:unhideWhenUsed/>
   </w:style>
   <w:style w:type="table" w:default="1" w:styleId="TableNormal">

</xml_diff>

<commit_message>
Agregue Atributos de calidad y Tacticas
</commit_message>
<xml_diff>
--- a/Arquitectura del Proyecto.docx
+++ b/Arquitectura del Proyecto.docx
@@ -1,6 +1,6 @@
 
 <file path=word/document.xml><?xml version="1.0" encoding="utf-8"?>
-<w:document xmlns:wpc="http://schemas.microsoft.com/office/word/2010/wordprocessingCanvas" xmlns:cx="http://schemas.microsoft.com/office/drawing/2014/chartex" xmlns:cx1="http://schemas.microsoft.com/office/drawing/2015/9/8/chartex" xmlns:cx2="http://schemas.microsoft.com/office/drawing/2015/10/21/chartex" xmlns:cx3="http://schemas.microsoft.com/office/drawing/2016/5/9/chartex" xmlns:cx4="http://schemas.microsoft.com/office/drawing/2016/5/10/chartex" xmlns:cx5="http://schemas.microsoft.com/office/drawing/2016/5/11/chartex" xmlns:cx6="http://schemas.microsoft.com/office/drawing/2016/5/12/chartex" xmlns:cx7="http://schemas.microsoft.com/office/drawing/2016/5/13/chartex" xmlns:cx8="http://schemas.microsoft.com/office/drawing/2016/5/14/chartex" xmlns:mc="http://schemas.openxmlformats.org/markup-compatibility/2006" xmlns:aink="http://schemas.microsoft.com/office/drawing/2016/ink" xmlns:am3d="http://schemas.microsoft.com/office/drawing/2017/model3d" xmlns:o="urn:schemas-microsoft-com:office:office" xmlns:r="http://schemas.openxmlformats.org/officeDocument/2006/relationships" xmlns:m="http://schemas.openxmlformats.org/officeDocument/2006/math" xmlns:v="urn:schemas-microsoft-com:vml" xmlns:wp14="http://schemas.microsoft.com/office/word/2010/wordprocessingDrawing" xmlns:wp="http://schemas.openxmlformats.org/drawingml/2006/wordprocessingDrawing" xmlns:w10="urn:schemas-microsoft-com:office:word" xmlns:w="http://schemas.openxmlformats.org/wordprocessingml/2006/main" xmlns:w14="http://schemas.microsoft.com/office/word/2010/wordml" xmlns:w15="http://schemas.microsoft.com/office/word/2012/wordml" xmlns:w16cex="http://schemas.microsoft.com/office/word/2018/wordml/cex" xmlns:w16cid="http://schemas.microsoft.com/office/word/2016/wordml/cid" xmlns:w16="http://schemas.microsoft.com/office/word/2018/wordml" xmlns:w16sdtdh="http://schemas.microsoft.com/office/word/2020/wordml/sdtdatahash" xmlns:w16se="http://schemas.microsoft.com/office/word/2015/wordml/symex" xmlns:wpg="http://schemas.microsoft.com/office/word/2010/wordprocessingGroup" xmlns:wpi="http://schemas.microsoft.com/office/word/2010/wordprocessingInk" xmlns:wne="http://schemas.microsoft.com/office/word/2006/wordml" xmlns:wps="http://schemas.microsoft.com/office/word/2010/wordprocessingShape" mc:Ignorable="w14 w15 w16se w16cid w16 w16cex w16sdtdh wp14">
+<w:document xmlns:wpc="http://schemas.microsoft.com/office/word/2010/wordprocessingCanvas" xmlns:mc="http://schemas.openxmlformats.org/markup-compatibility/2006" xmlns:o="urn:schemas-microsoft-com:office:office" xmlns:r="http://schemas.openxmlformats.org/officeDocument/2006/relationships" xmlns:m="http://schemas.openxmlformats.org/officeDocument/2006/math" xmlns:v="urn:schemas-microsoft-com:vml" xmlns:wp14="http://schemas.microsoft.com/office/word/2010/wordprocessingDrawing" xmlns:wp="http://schemas.openxmlformats.org/drawingml/2006/wordprocessingDrawing" xmlns:w10="urn:schemas-microsoft-com:office:word" xmlns:w="http://schemas.openxmlformats.org/wordprocessingml/2006/main" xmlns:w14="http://schemas.microsoft.com/office/word/2010/wordml" xmlns:wpg="http://schemas.microsoft.com/office/word/2010/wordprocessingGroup" xmlns:wpi="http://schemas.microsoft.com/office/word/2010/wordprocessingInk" xmlns:wne="http://schemas.microsoft.com/office/word/2006/wordml" xmlns:wps="http://schemas.microsoft.com/office/word/2010/wordprocessingShape" mc:Ignorable="w14 wp14">
   <w:body>
     <w:p>
       <w:pPr>
@@ -115,7 +115,7 @@
     </w:p>
     <w:p>
       <w:pPr>
-        <w:pStyle w:val="ListParagraph"/>
+        <w:pStyle w:val="Prrafodelista"/>
         <w:numPr>
           <w:ilvl w:val="0"/>
           <w:numId w:val="1"/>
@@ -135,16 +135,16 @@
     </w:p>
     <w:p>
       <w:pPr>
-        <w:pStyle w:val="ListParagraph"/>
-        <w:rPr>
-          <w:sz w:val="28"/>
-          <w:szCs w:val="28"/>
-        </w:rPr>
-      </w:pPr>
-    </w:p>
-    <w:p>
-      <w:pPr>
-        <w:pStyle w:val="ListParagraph"/>
+        <w:pStyle w:val="Prrafodelista"/>
+        <w:rPr>
+          <w:sz w:val="28"/>
+          <w:szCs w:val="28"/>
+        </w:rPr>
+      </w:pPr>
+    </w:p>
+    <w:p>
+      <w:pPr>
+        <w:pStyle w:val="Prrafodelista"/>
         <w:numPr>
           <w:ilvl w:val="0"/>
           <w:numId w:val="1"/>
@@ -164,16 +164,16 @@
     </w:p>
     <w:p>
       <w:pPr>
-        <w:pStyle w:val="ListParagraph"/>
-        <w:rPr>
-          <w:sz w:val="28"/>
-          <w:szCs w:val="28"/>
-        </w:rPr>
-      </w:pPr>
-    </w:p>
-    <w:p>
-      <w:pPr>
-        <w:pStyle w:val="ListParagraph"/>
+        <w:pStyle w:val="Prrafodelista"/>
+        <w:rPr>
+          <w:sz w:val="28"/>
+          <w:szCs w:val="28"/>
+        </w:rPr>
+      </w:pPr>
+    </w:p>
+    <w:p>
+      <w:pPr>
+        <w:pStyle w:val="Prrafodelista"/>
         <w:numPr>
           <w:ilvl w:val="0"/>
           <w:numId w:val="1"/>
@@ -643,7 +643,7 @@
     </w:p>
     <w:p>
       <w:pPr>
-        <w:pStyle w:val="ListParagraph"/>
+        <w:pStyle w:val="Prrafodelista"/>
         <w:numPr>
           <w:ilvl w:val="0"/>
           <w:numId w:val="4"/>
@@ -679,16 +679,16 @@
     </w:p>
     <w:p>
       <w:pPr>
-        <w:pStyle w:val="ListParagraph"/>
-        <w:rPr>
-          <w:sz w:val="28"/>
-          <w:szCs w:val="28"/>
-        </w:rPr>
-      </w:pPr>
-    </w:p>
-    <w:p>
-      <w:pPr>
-        <w:pStyle w:val="ListParagraph"/>
+        <w:pStyle w:val="Prrafodelista"/>
+        <w:rPr>
+          <w:sz w:val="28"/>
+          <w:szCs w:val="28"/>
+        </w:rPr>
+      </w:pPr>
+    </w:p>
+    <w:p>
+      <w:pPr>
+        <w:pStyle w:val="Prrafodelista"/>
         <w:numPr>
           <w:ilvl w:val="0"/>
           <w:numId w:val="4"/>
@@ -700,25 +700,14 @@
           <w:szCs w:val="28"/>
         </w:rPr>
       </w:pPr>
-      <w:proofErr w:type="spellStart"/>
-      <w:r>
-        <w:rPr>
-          <w:b/>
-          <w:bCs/>
-          <w:sz w:val="24"/>
-          <w:szCs w:val="24"/>
-        </w:rPr>
-        <w:t>User</w:t>
-      </w:r>
-      <w:proofErr w:type="spellEnd"/>
-      <w:r>
-        <w:rPr>
-          <w:b/>
-          <w:bCs/>
-          <w:sz w:val="24"/>
-          <w:szCs w:val="24"/>
-        </w:rPr>
-        <w:t>:</w:t>
+      <w:r>
+        <w:rPr>
+          <w:b/>
+          <w:bCs/>
+          <w:sz w:val="24"/>
+          <w:szCs w:val="24"/>
+        </w:rPr>
+        <w:t>User:</w:t>
       </w:r>
       <w:r>
         <w:rPr>
@@ -772,29 +761,29 @@
     </w:p>
     <w:p>
       <w:pPr>
-        <w:pStyle w:val="ListParagraph"/>
-        <w:rPr>
-          <w:b/>
-          <w:bCs/>
-          <w:sz w:val="28"/>
-          <w:szCs w:val="28"/>
-        </w:rPr>
-      </w:pPr>
-    </w:p>
-    <w:p>
-      <w:pPr>
-        <w:pStyle w:val="ListParagraph"/>
-        <w:rPr>
-          <w:b/>
-          <w:bCs/>
-          <w:sz w:val="28"/>
-          <w:szCs w:val="28"/>
-        </w:rPr>
-      </w:pPr>
-    </w:p>
-    <w:p>
-      <w:pPr>
-        <w:pStyle w:val="ListParagraph"/>
+        <w:pStyle w:val="Prrafodelista"/>
+        <w:rPr>
+          <w:b/>
+          <w:bCs/>
+          <w:sz w:val="28"/>
+          <w:szCs w:val="28"/>
+        </w:rPr>
+      </w:pPr>
+    </w:p>
+    <w:p>
+      <w:pPr>
+        <w:pStyle w:val="Prrafodelista"/>
+        <w:rPr>
+          <w:b/>
+          <w:bCs/>
+          <w:sz w:val="28"/>
+          <w:szCs w:val="28"/>
+        </w:rPr>
+      </w:pPr>
+    </w:p>
+    <w:p>
+      <w:pPr>
+        <w:pStyle w:val="Prrafodelista"/>
         <w:numPr>
           <w:ilvl w:val="0"/>
           <w:numId w:val="4"/>
@@ -851,160 +840,160 @@
     </w:p>
     <w:p>
       <w:pPr>
-        <w:pStyle w:val="ListParagraph"/>
-        <w:rPr>
-          <w:b/>
-          <w:bCs/>
-          <w:sz w:val="24"/>
-          <w:szCs w:val="24"/>
-        </w:rPr>
-      </w:pPr>
-    </w:p>
-    <w:p>
-      <w:pPr>
-        <w:pStyle w:val="ListParagraph"/>
-        <w:rPr>
-          <w:b/>
-          <w:bCs/>
-          <w:sz w:val="24"/>
-          <w:szCs w:val="24"/>
-        </w:rPr>
-      </w:pPr>
-    </w:p>
-    <w:p>
-      <w:pPr>
-        <w:pStyle w:val="ListParagraph"/>
-        <w:rPr>
-          <w:b/>
-          <w:bCs/>
-          <w:sz w:val="24"/>
-          <w:szCs w:val="24"/>
-        </w:rPr>
-      </w:pPr>
-    </w:p>
-    <w:p>
-      <w:pPr>
-        <w:pStyle w:val="ListParagraph"/>
-        <w:rPr>
-          <w:b/>
-          <w:bCs/>
-          <w:sz w:val="24"/>
-          <w:szCs w:val="24"/>
-        </w:rPr>
-      </w:pPr>
-    </w:p>
-    <w:p>
-      <w:pPr>
-        <w:pStyle w:val="ListParagraph"/>
-        <w:rPr>
-          <w:b/>
-          <w:bCs/>
-          <w:sz w:val="24"/>
-          <w:szCs w:val="24"/>
-        </w:rPr>
-      </w:pPr>
-    </w:p>
-    <w:p>
-      <w:pPr>
-        <w:pStyle w:val="ListParagraph"/>
-        <w:rPr>
-          <w:b/>
-          <w:bCs/>
-          <w:sz w:val="24"/>
-          <w:szCs w:val="24"/>
-        </w:rPr>
-      </w:pPr>
-    </w:p>
-    <w:p>
-      <w:pPr>
-        <w:pStyle w:val="ListParagraph"/>
-        <w:rPr>
-          <w:b/>
-          <w:bCs/>
-          <w:sz w:val="24"/>
-          <w:szCs w:val="24"/>
-        </w:rPr>
-      </w:pPr>
-    </w:p>
-    <w:p>
-      <w:pPr>
-        <w:pStyle w:val="ListParagraph"/>
-        <w:rPr>
-          <w:b/>
-          <w:bCs/>
-          <w:sz w:val="24"/>
-          <w:szCs w:val="24"/>
-        </w:rPr>
-      </w:pPr>
-    </w:p>
-    <w:p>
-      <w:pPr>
-        <w:pStyle w:val="ListParagraph"/>
-        <w:rPr>
-          <w:b/>
-          <w:bCs/>
-          <w:sz w:val="24"/>
-          <w:szCs w:val="24"/>
-        </w:rPr>
-      </w:pPr>
-    </w:p>
-    <w:p>
-      <w:pPr>
-        <w:pStyle w:val="ListParagraph"/>
-        <w:rPr>
-          <w:b/>
-          <w:bCs/>
-          <w:sz w:val="24"/>
-          <w:szCs w:val="24"/>
-        </w:rPr>
-      </w:pPr>
-    </w:p>
-    <w:p>
-      <w:pPr>
-        <w:pStyle w:val="ListParagraph"/>
-        <w:rPr>
-          <w:b/>
-          <w:bCs/>
-          <w:sz w:val="24"/>
-          <w:szCs w:val="24"/>
-        </w:rPr>
-      </w:pPr>
-    </w:p>
-    <w:p>
-      <w:pPr>
-        <w:rPr>
-          <w:b/>
-          <w:bCs/>
-          <w:sz w:val="24"/>
-          <w:szCs w:val="24"/>
-        </w:rPr>
-      </w:pPr>
-    </w:p>
-    <w:p>
-      <w:pPr>
-        <w:pStyle w:val="ListParagraph"/>
-        <w:rPr>
-          <w:b/>
-          <w:bCs/>
-          <w:sz w:val="24"/>
-          <w:szCs w:val="24"/>
-        </w:rPr>
-      </w:pPr>
-    </w:p>
-    <w:p>
-      <w:pPr>
-        <w:pStyle w:val="ListParagraph"/>
-        <w:rPr>
-          <w:b/>
-          <w:bCs/>
-          <w:sz w:val="24"/>
-          <w:szCs w:val="24"/>
-        </w:rPr>
-      </w:pPr>
-    </w:p>
-    <w:p>
-      <w:pPr>
-        <w:pStyle w:val="ListParagraph"/>
+        <w:pStyle w:val="Prrafodelista"/>
+        <w:rPr>
+          <w:b/>
+          <w:bCs/>
+          <w:sz w:val="24"/>
+          <w:szCs w:val="24"/>
+        </w:rPr>
+      </w:pPr>
+    </w:p>
+    <w:p>
+      <w:pPr>
+        <w:pStyle w:val="Prrafodelista"/>
+        <w:rPr>
+          <w:b/>
+          <w:bCs/>
+          <w:sz w:val="24"/>
+          <w:szCs w:val="24"/>
+        </w:rPr>
+      </w:pPr>
+    </w:p>
+    <w:p>
+      <w:pPr>
+        <w:pStyle w:val="Prrafodelista"/>
+        <w:rPr>
+          <w:b/>
+          <w:bCs/>
+          <w:sz w:val="24"/>
+          <w:szCs w:val="24"/>
+        </w:rPr>
+      </w:pPr>
+    </w:p>
+    <w:p>
+      <w:pPr>
+        <w:pStyle w:val="Prrafodelista"/>
+        <w:rPr>
+          <w:b/>
+          <w:bCs/>
+          <w:sz w:val="24"/>
+          <w:szCs w:val="24"/>
+        </w:rPr>
+      </w:pPr>
+    </w:p>
+    <w:p>
+      <w:pPr>
+        <w:pStyle w:val="Prrafodelista"/>
+        <w:rPr>
+          <w:b/>
+          <w:bCs/>
+          <w:sz w:val="24"/>
+          <w:szCs w:val="24"/>
+        </w:rPr>
+      </w:pPr>
+    </w:p>
+    <w:p>
+      <w:pPr>
+        <w:pStyle w:val="Prrafodelista"/>
+        <w:rPr>
+          <w:b/>
+          <w:bCs/>
+          <w:sz w:val="24"/>
+          <w:szCs w:val="24"/>
+        </w:rPr>
+      </w:pPr>
+    </w:p>
+    <w:p>
+      <w:pPr>
+        <w:pStyle w:val="Prrafodelista"/>
+        <w:rPr>
+          <w:b/>
+          <w:bCs/>
+          <w:sz w:val="24"/>
+          <w:szCs w:val="24"/>
+        </w:rPr>
+      </w:pPr>
+    </w:p>
+    <w:p>
+      <w:pPr>
+        <w:pStyle w:val="Prrafodelista"/>
+        <w:rPr>
+          <w:b/>
+          <w:bCs/>
+          <w:sz w:val="24"/>
+          <w:szCs w:val="24"/>
+        </w:rPr>
+      </w:pPr>
+    </w:p>
+    <w:p>
+      <w:pPr>
+        <w:pStyle w:val="Prrafodelista"/>
+        <w:rPr>
+          <w:b/>
+          <w:bCs/>
+          <w:sz w:val="24"/>
+          <w:szCs w:val="24"/>
+        </w:rPr>
+      </w:pPr>
+    </w:p>
+    <w:p>
+      <w:pPr>
+        <w:pStyle w:val="Prrafodelista"/>
+        <w:rPr>
+          <w:b/>
+          <w:bCs/>
+          <w:sz w:val="24"/>
+          <w:szCs w:val="24"/>
+        </w:rPr>
+      </w:pPr>
+    </w:p>
+    <w:p>
+      <w:pPr>
+        <w:pStyle w:val="Prrafodelista"/>
+        <w:rPr>
+          <w:b/>
+          <w:bCs/>
+          <w:sz w:val="24"/>
+          <w:szCs w:val="24"/>
+        </w:rPr>
+      </w:pPr>
+    </w:p>
+    <w:p>
+      <w:pPr>
+        <w:rPr>
+          <w:b/>
+          <w:bCs/>
+          <w:sz w:val="24"/>
+          <w:szCs w:val="24"/>
+        </w:rPr>
+      </w:pPr>
+    </w:p>
+    <w:p>
+      <w:pPr>
+        <w:pStyle w:val="Prrafodelista"/>
+        <w:rPr>
+          <w:b/>
+          <w:bCs/>
+          <w:sz w:val="24"/>
+          <w:szCs w:val="24"/>
+        </w:rPr>
+      </w:pPr>
+    </w:p>
+    <w:p>
+      <w:pPr>
+        <w:pStyle w:val="Prrafodelista"/>
+        <w:rPr>
+          <w:b/>
+          <w:bCs/>
+          <w:sz w:val="24"/>
+          <w:szCs w:val="24"/>
+        </w:rPr>
+      </w:pPr>
+    </w:p>
+    <w:p>
+      <w:pPr>
+        <w:pStyle w:val="Prrafodelista"/>
         <w:rPr>
           <w:b/>
           <w:bCs/>
@@ -1024,18 +1013,18 @@
     </w:p>
     <w:p>
       <w:pPr>
-        <w:pStyle w:val="ListParagraph"/>
-        <w:rPr>
-          <w:b/>
-          <w:bCs/>
-          <w:sz w:val="28"/>
-          <w:szCs w:val="28"/>
-        </w:rPr>
-      </w:pPr>
-    </w:p>
-    <w:p>
-      <w:pPr>
-        <w:pStyle w:val="ListParagraph"/>
+        <w:pStyle w:val="Prrafodelista"/>
+        <w:rPr>
+          <w:b/>
+          <w:bCs/>
+          <w:sz w:val="28"/>
+          <w:szCs w:val="28"/>
+        </w:rPr>
+      </w:pPr>
+    </w:p>
+    <w:p>
+      <w:pPr>
+        <w:pStyle w:val="Prrafodelista"/>
         <w:rPr>
           <w:sz w:val="24"/>
           <w:szCs w:val="24"/>
@@ -1044,7 +1033,7 @@
     </w:p>
     <w:tbl>
       <w:tblPr>
-        <w:tblStyle w:val="TableGrid"/>
+        <w:tblStyle w:val="Tablaconcuadrcula"/>
         <w:tblW w:w="8152" w:type="dxa"/>
         <w:tblInd w:w="720" w:type="dxa"/>
         <w:tblLook w:val="04A0" w:firstRow="1" w:lastRow="0" w:firstColumn="1" w:lastColumn="0" w:noHBand="0" w:noVBand="1"/>
@@ -1062,7 +1051,7 @@
           </w:tcPr>
           <w:p>
             <w:pPr>
-              <w:pStyle w:val="ListParagraph"/>
+              <w:pStyle w:val="Prrafodelista"/>
               <w:ind w:left="0"/>
               <w:rPr>
                 <w:sz w:val="24"/>
@@ -1075,6 +1064,7 @@
                 <w:sz w:val="24"/>
                 <w:szCs w:val="24"/>
                 <w:shd w:val="clear" w:color="auto" w:fill="00B0F0"/>
+                <w:lang w:eastAsia="es-DO"/>
               </w:rPr>
               <mc:AlternateContent>
                 <mc:Choice Requires="wps">
@@ -1137,7 +1127,7 @@
                     </wp:anchor>
                   </w:drawing>
                 </mc:Choice>
-                <mc:Fallback>
+                <mc:Fallback xmlns:w16se="http://schemas.microsoft.com/office/word/2015/wordml/symex" xmlns:w16sdtdh="http://schemas.microsoft.com/office/word/2020/wordml/sdtdatahash" xmlns:w16="http://schemas.microsoft.com/office/word/2018/wordml" xmlns:w16cid="http://schemas.microsoft.com/office/word/2016/wordml/cid" xmlns:w16cex="http://schemas.microsoft.com/office/word/2018/wordml/cex" xmlns:w15="http://schemas.microsoft.com/office/word/2012/wordml" xmlns:am3d="http://schemas.microsoft.com/office/drawing/2017/model3d" xmlns:aink="http://schemas.microsoft.com/office/drawing/2016/ink" xmlns:cx8="http://schemas.microsoft.com/office/drawing/2016/5/14/chartex" xmlns:cx7="http://schemas.microsoft.com/office/drawing/2016/5/13/chartex" xmlns:cx6="http://schemas.microsoft.com/office/drawing/2016/5/12/chartex" xmlns:cx5="http://schemas.microsoft.com/office/drawing/2016/5/11/chartex" xmlns:cx4="http://schemas.microsoft.com/office/drawing/2016/5/10/chartex" xmlns:cx3="http://schemas.microsoft.com/office/drawing/2016/5/9/chartex" xmlns:cx2="http://schemas.microsoft.com/office/drawing/2015/10/21/chartex" xmlns:cx1="http://schemas.microsoft.com/office/drawing/2015/9/8/chartex" xmlns:cx="http://schemas.microsoft.com/office/drawing/2014/chartex">
                   <w:pict>
                     <v:line w14:anchorId="49EC7929" id="Straight Connector 6" o:spid="_x0000_s1026" style="position:absolute;z-index:251663360;visibility:visible;mso-wrap-style:square;mso-width-percent:0;mso-height-percent:0;mso-wrap-distance-left:9pt;mso-wrap-distance-top:0;mso-wrap-distance-right:9pt;mso-wrap-distance-bottom:0;mso-position-horizontal:absolute;mso-position-horizontal-relative:text;mso-position-vertical:absolute;mso-position-vertical-relative:text;mso-width-percent:0;mso-height-percent:0;mso-width-relative:margin;mso-height-relative:margin" from="201.7pt,-.55pt" to="201.9pt,61.25pt" o:gfxdata="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" strokecolor="black [3213]" strokeweight=".5pt">
                       <v:stroke joinstyle="miter"/>
@@ -1189,7 +1179,7 @@
           </w:p>
           <w:p>
             <w:pPr>
-              <w:pStyle w:val="ListParagraph"/>
+              <w:pStyle w:val="Prrafodelista"/>
               <w:ind w:left="0"/>
               <w:rPr>
                 <w:sz w:val="24"/>
@@ -1209,7 +1199,7 @@
           </w:tcPr>
           <w:p>
             <w:pPr>
-              <w:pStyle w:val="ListParagraph"/>
+              <w:pStyle w:val="Prrafodelista"/>
               <w:ind w:left="0"/>
               <w:rPr>
                 <w:sz w:val="24"/>
@@ -1252,7 +1242,7 @@
           </w:p>
           <w:p>
             <w:pPr>
-              <w:pStyle w:val="ListParagraph"/>
+              <w:pStyle w:val="Prrafodelista"/>
               <w:ind w:left="0"/>
               <w:rPr>
                 <w:sz w:val="24"/>
@@ -1273,7 +1263,7 @@
           </w:tcPr>
           <w:p>
             <w:pPr>
-              <w:pStyle w:val="ListParagraph"/>
+              <w:pStyle w:val="Prrafodelista"/>
               <w:ind w:left="0"/>
               <w:rPr>
                 <w:sz w:val="24"/>
@@ -1292,23 +1282,7 @@
                 <w:sz w:val="24"/>
                 <w:szCs w:val="24"/>
               </w:rPr>
-              <w:t xml:space="preserve">Es el que administra la </w:t>
-            </w:r>
-            <w:proofErr w:type="gramStart"/>
-            <w:r>
-              <w:rPr>
-                <w:sz w:val="24"/>
-                <w:szCs w:val="24"/>
-              </w:rPr>
-              <w:t>app</w:t>
-            </w:r>
-            <w:proofErr w:type="gramEnd"/>
-            <w:r>
-              <w:rPr>
-                <w:sz w:val="24"/>
-                <w:szCs w:val="24"/>
-              </w:rPr>
-              <w:t xml:space="preserve"> web para que los Poster y los Usuarios puedan interactuar en ella.  </w:t>
+              <w:t xml:space="preserve">Es el que administra la app web para que los Poster y los Usuarios puedan interactuar en ella.  </w:t>
             </w:r>
           </w:p>
         </w:tc>
@@ -1332,7 +1306,7 @@
     </w:p>
     <w:tbl>
       <w:tblPr>
-        <w:tblStyle w:val="TableGrid"/>
+        <w:tblStyle w:val="Tablaconcuadrcula"/>
         <w:tblW w:w="8152" w:type="dxa"/>
         <w:tblInd w:w="720" w:type="dxa"/>
         <w:tblLook w:val="04A0" w:firstRow="1" w:lastRow="0" w:firstColumn="1" w:lastColumn="0" w:noHBand="0" w:noVBand="1"/>
@@ -1350,7 +1324,7 @@
           </w:tcPr>
           <w:p>
             <w:pPr>
-              <w:pStyle w:val="ListParagraph"/>
+              <w:pStyle w:val="Prrafodelista"/>
               <w:ind w:left="0"/>
               <w:rPr>
                 <w:sz w:val="24"/>
@@ -1363,6 +1337,7 @@
                 <w:sz w:val="24"/>
                 <w:szCs w:val="24"/>
                 <w:shd w:val="clear" w:color="auto" w:fill="00B0F0"/>
+                <w:lang w:eastAsia="es-DO"/>
               </w:rPr>
               <mc:AlternateContent>
                 <mc:Choice Requires="wps">
@@ -1425,7 +1400,7 @@
                     </wp:anchor>
                   </w:drawing>
                 </mc:Choice>
-                <mc:Fallback>
+                <mc:Fallback xmlns:w16se="http://schemas.microsoft.com/office/word/2015/wordml/symex" xmlns:w16sdtdh="http://schemas.microsoft.com/office/word/2020/wordml/sdtdatahash" xmlns:w16="http://schemas.microsoft.com/office/word/2018/wordml" xmlns:w16cid="http://schemas.microsoft.com/office/word/2016/wordml/cid" xmlns:w16cex="http://schemas.microsoft.com/office/word/2018/wordml/cex" xmlns:w15="http://schemas.microsoft.com/office/word/2012/wordml" xmlns:am3d="http://schemas.microsoft.com/office/drawing/2017/model3d" xmlns:aink="http://schemas.microsoft.com/office/drawing/2016/ink" xmlns:cx8="http://schemas.microsoft.com/office/drawing/2016/5/14/chartex" xmlns:cx7="http://schemas.microsoft.com/office/drawing/2016/5/13/chartex" xmlns:cx6="http://schemas.microsoft.com/office/drawing/2016/5/12/chartex" xmlns:cx5="http://schemas.microsoft.com/office/drawing/2016/5/11/chartex" xmlns:cx4="http://schemas.microsoft.com/office/drawing/2016/5/10/chartex" xmlns:cx3="http://schemas.microsoft.com/office/drawing/2016/5/9/chartex" xmlns:cx2="http://schemas.microsoft.com/office/drawing/2015/10/21/chartex" xmlns:cx1="http://schemas.microsoft.com/office/drawing/2015/9/8/chartex" xmlns:cx="http://schemas.microsoft.com/office/drawing/2014/chartex">
                   <w:pict>
                     <v:line w14:anchorId="6C163453" id="Straight Connector 3" o:spid="_x0000_s1026" style="position:absolute;z-index:251659264;visibility:visible;mso-wrap-style:square;mso-width-percent:0;mso-height-percent:0;mso-wrap-distance-left:9pt;mso-wrap-distance-top:0;mso-wrap-distance-right:9pt;mso-wrap-distance-bottom:0;mso-position-horizontal:absolute;mso-position-horizontal-relative:text;mso-position-vertical:absolute;mso-position-vertical-relative:text;mso-width-percent:0;mso-height-percent:0;mso-width-relative:margin;mso-height-relative:margin" from="201.7pt,-.55pt" to="201.9pt,61.25pt" o:gfxdata="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" strokecolor="black [3213]" strokeweight=".5pt">
                       <v:stroke joinstyle="miter"/>
@@ -1485,7 +1460,7 @@
           </w:p>
           <w:p>
             <w:pPr>
-              <w:pStyle w:val="ListParagraph"/>
+              <w:pStyle w:val="Prrafodelista"/>
               <w:ind w:left="0"/>
               <w:rPr>
                 <w:sz w:val="24"/>
@@ -1505,7 +1480,7 @@
           </w:tcPr>
           <w:p>
             <w:pPr>
-              <w:pStyle w:val="ListParagraph"/>
+              <w:pStyle w:val="Prrafodelista"/>
               <w:ind w:left="0"/>
               <w:rPr>
                 <w:sz w:val="24"/>
@@ -1532,7 +1507,7 @@
           </w:p>
           <w:p>
             <w:pPr>
-              <w:pStyle w:val="ListParagraph"/>
+              <w:pStyle w:val="Prrafodelista"/>
               <w:ind w:left="0"/>
               <w:rPr>
                 <w:sz w:val="24"/>
@@ -1553,7 +1528,7 @@
           </w:tcPr>
           <w:p>
             <w:pPr>
-              <w:pStyle w:val="ListParagraph"/>
+              <w:pStyle w:val="Prrafodelista"/>
               <w:ind w:left="0"/>
               <w:rPr>
                 <w:sz w:val="24"/>
@@ -1572,23 +1547,7 @@
                 <w:sz w:val="24"/>
                 <w:szCs w:val="24"/>
               </w:rPr>
-              <w:t xml:space="preserve">nteractúa con la </w:t>
-            </w:r>
-            <w:proofErr w:type="gramStart"/>
-            <w:r>
-              <w:rPr>
-                <w:sz w:val="24"/>
-                <w:szCs w:val="24"/>
-              </w:rPr>
-              <w:t>app</w:t>
-            </w:r>
-            <w:proofErr w:type="gramEnd"/>
-            <w:r>
-              <w:rPr>
-                <w:sz w:val="24"/>
-                <w:szCs w:val="24"/>
-              </w:rPr>
-              <w:t xml:space="preserve"> web de forma directa y </w:t>
+              <w:t xml:space="preserve">nteractúa con la app web de forma directa y </w:t>
             </w:r>
             <w:r>
               <w:rPr>
@@ -1611,16 +1570,16 @@
     </w:p>
     <w:p>
       <w:pPr>
-        <w:pStyle w:val="ListParagraph"/>
-        <w:rPr>
-          <w:sz w:val="24"/>
-          <w:szCs w:val="24"/>
-        </w:rPr>
-      </w:pPr>
-    </w:p>
-    <w:p>
-      <w:pPr>
-        <w:pStyle w:val="ListParagraph"/>
+        <w:pStyle w:val="Prrafodelista"/>
+        <w:rPr>
+          <w:sz w:val="24"/>
+          <w:szCs w:val="24"/>
+        </w:rPr>
+      </w:pPr>
+    </w:p>
+    <w:p>
+      <w:pPr>
+        <w:pStyle w:val="Prrafodelista"/>
         <w:rPr>
           <w:sz w:val="24"/>
           <w:szCs w:val="24"/>
@@ -1629,7 +1588,7 @@
     </w:p>
     <w:tbl>
       <w:tblPr>
-        <w:tblStyle w:val="TableGrid"/>
+        <w:tblStyle w:val="Tablaconcuadrcula"/>
         <w:tblW w:w="8152" w:type="dxa"/>
         <w:tblInd w:w="720" w:type="dxa"/>
         <w:tblLook w:val="04A0" w:firstRow="1" w:lastRow="0" w:firstColumn="1" w:lastColumn="0" w:noHBand="0" w:noVBand="1"/>
@@ -1647,7 +1606,7 @@
           </w:tcPr>
           <w:p>
             <w:pPr>
-              <w:pStyle w:val="ListParagraph"/>
+              <w:pStyle w:val="Prrafodelista"/>
               <w:ind w:left="0"/>
               <w:rPr>
                 <w:sz w:val="24"/>
@@ -1660,6 +1619,7 @@
                 <w:sz w:val="24"/>
                 <w:szCs w:val="24"/>
                 <w:shd w:val="clear" w:color="auto" w:fill="00B0F0"/>
+                <w:lang w:eastAsia="es-DO"/>
               </w:rPr>
               <mc:AlternateContent>
                 <mc:Choice Requires="wps">
@@ -1722,7 +1682,7 @@
                     </wp:anchor>
                   </w:drawing>
                 </mc:Choice>
-                <mc:Fallback>
+                <mc:Fallback xmlns:w16se="http://schemas.microsoft.com/office/word/2015/wordml/symex" xmlns:w16sdtdh="http://schemas.microsoft.com/office/word/2020/wordml/sdtdatahash" xmlns:w16="http://schemas.microsoft.com/office/word/2018/wordml" xmlns:w16cid="http://schemas.microsoft.com/office/word/2016/wordml/cid" xmlns:w16cex="http://schemas.microsoft.com/office/word/2018/wordml/cex" xmlns:w15="http://schemas.microsoft.com/office/word/2012/wordml" xmlns:am3d="http://schemas.microsoft.com/office/drawing/2017/model3d" xmlns:aink="http://schemas.microsoft.com/office/drawing/2016/ink" xmlns:cx8="http://schemas.microsoft.com/office/drawing/2016/5/14/chartex" xmlns:cx7="http://schemas.microsoft.com/office/drawing/2016/5/13/chartex" xmlns:cx6="http://schemas.microsoft.com/office/drawing/2016/5/12/chartex" xmlns:cx5="http://schemas.microsoft.com/office/drawing/2016/5/11/chartex" xmlns:cx4="http://schemas.microsoft.com/office/drawing/2016/5/10/chartex" xmlns:cx3="http://schemas.microsoft.com/office/drawing/2016/5/9/chartex" xmlns:cx2="http://schemas.microsoft.com/office/drawing/2015/10/21/chartex" xmlns:cx1="http://schemas.microsoft.com/office/drawing/2015/9/8/chartex" xmlns:cx="http://schemas.microsoft.com/office/drawing/2014/chartex">
                   <w:pict>
                     <v:line w14:anchorId="015523B2" id="Straight Connector 4" o:spid="_x0000_s1026" style="position:absolute;z-index:251661312;visibility:visible;mso-wrap-style:square;mso-width-percent:0;mso-height-percent:0;mso-wrap-distance-left:9pt;mso-wrap-distance-top:0;mso-wrap-distance-right:9pt;mso-wrap-distance-bottom:0;mso-position-horizontal:absolute;mso-position-horizontal-relative:text;mso-position-vertical:absolute;mso-position-vertical-relative:text;mso-width-percent:0;mso-height-percent:0;mso-width-relative:margin;mso-height-relative:margin" from="201.7pt,-.55pt" to="201.9pt,61.25pt" o:gfxdata="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" strokecolor="black [3213]" strokeweight=".5pt">
                       <v:stroke joinstyle="miter"/>
@@ -1782,7 +1742,7 @@
           </w:p>
           <w:p>
             <w:pPr>
-              <w:pStyle w:val="ListParagraph"/>
+              <w:pStyle w:val="Prrafodelista"/>
               <w:ind w:left="0"/>
               <w:rPr>
                 <w:sz w:val="24"/>
@@ -1802,7 +1762,7 @@
           </w:tcPr>
           <w:p>
             <w:pPr>
-              <w:pStyle w:val="ListParagraph"/>
+              <w:pStyle w:val="Prrafodelista"/>
               <w:ind w:left="0"/>
               <w:rPr>
                 <w:sz w:val="24"/>
@@ -1845,7 +1805,7 @@
           </w:p>
           <w:p>
             <w:pPr>
-              <w:pStyle w:val="ListParagraph"/>
+              <w:pStyle w:val="Prrafodelista"/>
               <w:ind w:left="0"/>
               <w:rPr>
                 <w:sz w:val="24"/>
@@ -1866,7 +1826,7 @@
           </w:tcPr>
           <w:p>
             <w:pPr>
-              <w:pStyle w:val="ListParagraph"/>
+              <w:pStyle w:val="Prrafodelista"/>
               <w:ind w:left="0"/>
               <w:rPr>
                 <w:sz w:val="24"/>
@@ -1885,23 +1845,7 @@
                 <w:sz w:val="24"/>
                 <w:szCs w:val="24"/>
               </w:rPr>
-              <w:t xml:space="preserve">nteractúa con la </w:t>
-            </w:r>
-            <w:proofErr w:type="gramStart"/>
-            <w:r>
-              <w:rPr>
-                <w:sz w:val="24"/>
-                <w:szCs w:val="24"/>
-              </w:rPr>
-              <w:t>app</w:t>
-            </w:r>
-            <w:proofErr w:type="gramEnd"/>
-            <w:r>
-              <w:rPr>
-                <w:sz w:val="24"/>
-                <w:szCs w:val="24"/>
-              </w:rPr>
-              <w:t xml:space="preserve"> web de forma directa y realiza las solicitudes de empleo para que los usuarios apliquen a las mismas. </w:t>
+              <w:t xml:space="preserve">nteractúa con la app web de forma directa y realiza las solicitudes de empleo para que los usuarios apliquen a las mismas. </w:t>
             </w:r>
           </w:p>
         </w:tc>
@@ -1909,115 +1853,115 @@
     </w:tbl>
     <w:p>
       <w:pPr>
-        <w:pStyle w:val="ListParagraph"/>
-        <w:rPr>
-          <w:sz w:val="24"/>
-          <w:szCs w:val="24"/>
-        </w:rPr>
-      </w:pPr>
-    </w:p>
-    <w:p>
-      <w:pPr>
-        <w:pStyle w:val="ListParagraph"/>
-        <w:rPr>
-          <w:sz w:val="24"/>
-          <w:szCs w:val="24"/>
-        </w:rPr>
-      </w:pPr>
-    </w:p>
-    <w:p>
-      <w:pPr>
-        <w:pStyle w:val="ListParagraph"/>
-        <w:rPr>
-          <w:sz w:val="24"/>
-          <w:szCs w:val="24"/>
-        </w:rPr>
-      </w:pPr>
-    </w:p>
-    <w:p>
-      <w:pPr>
-        <w:pStyle w:val="ListParagraph"/>
-        <w:rPr>
-          <w:sz w:val="24"/>
-          <w:szCs w:val="24"/>
-        </w:rPr>
-      </w:pPr>
-    </w:p>
-    <w:p>
-      <w:pPr>
-        <w:pStyle w:val="ListParagraph"/>
-        <w:rPr>
-          <w:sz w:val="24"/>
-          <w:szCs w:val="24"/>
-        </w:rPr>
-      </w:pPr>
-    </w:p>
-    <w:p>
-      <w:pPr>
-        <w:pStyle w:val="ListParagraph"/>
-        <w:rPr>
-          <w:sz w:val="24"/>
-          <w:szCs w:val="24"/>
-        </w:rPr>
-      </w:pPr>
-    </w:p>
-    <w:p>
-      <w:pPr>
-        <w:pStyle w:val="ListParagraph"/>
-        <w:rPr>
-          <w:sz w:val="24"/>
-          <w:szCs w:val="24"/>
-        </w:rPr>
-      </w:pPr>
-    </w:p>
-    <w:p>
-      <w:pPr>
-        <w:pStyle w:val="ListParagraph"/>
-        <w:rPr>
-          <w:sz w:val="24"/>
-          <w:szCs w:val="24"/>
-        </w:rPr>
-      </w:pPr>
-    </w:p>
-    <w:p>
-      <w:pPr>
-        <w:pStyle w:val="ListParagraph"/>
-        <w:rPr>
-          <w:sz w:val="24"/>
-          <w:szCs w:val="24"/>
-        </w:rPr>
-      </w:pPr>
-    </w:p>
-    <w:p>
-      <w:pPr>
-        <w:pStyle w:val="ListParagraph"/>
-        <w:rPr>
-          <w:sz w:val="24"/>
-          <w:szCs w:val="24"/>
-        </w:rPr>
-      </w:pPr>
-    </w:p>
-    <w:p>
-      <w:pPr>
-        <w:pStyle w:val="ListParagraph"/>
-        <w:rPr>
-          <w:sz w:val="24"/>
-          <w:szCs w:val="24"/>
-        </w:rPr>
-      </w:pPr>
-    </w:p>
-    <w:p>
-      <w:pPr>
-        <w:pStyle w:val="ListParagraph"/>
-        <w:rPr>
-          <w:sz w:val="24"/>
-          <w:szCs w:val="24"/>
-        </w:rPr>
-      </w:pPr>
-    </w:p>
-    <w:p>
-      <w:pPr>
-        <w:pStyle w:val="ListParagraph"/>
+        <w:pStyle w:val="Prrafodelista"/>
+        <w:rPr>
+          <w:sz w:val="24"/>
+          <w:szCs w:val="24"/>
+        </w:rPr>
+      </w:pPr>
+    </w:p>
+    <w:p>
+      <w:pPr>
+        <w:pStyle w:val="Prrafodelista"/>
+        <w:rPr>
+          <w:sz w:val="24"/>
+          <w:szCs w:val="24"/>
+        </w:rPr>
+      </w:pPr>
+    </w:p>
+    <w:p>
+      <w:pPr>
+        <w:pStyle w:val="Prrafodelista"/>
+        <w:rPr>
+          <w:sz w:val="24"/>
+          <w:szCs w:val="24"/>
+        </w:rPr>
+      </w:pPr>
+    </w:p>
+    <w:p>
+      <w:pPr>
+        <w:pStyle w:val="Prrafodelista"/>
+        <w:rPr>
+          <w:sz w:val="24"/>
+          <w:szCs w:val="24"/>
+        </w:rPr>
+      </w:pPr>
+    </w:p>
+    <w:p>
+      <w:pPr>
+        <w:pStyle w:val="Prrafodelista"/>
+        <w:rPr>
+          <w:sz w:val="24"/>
+          <w:szCs w:val="24"/>
+        </w:rPr>
+      </w:pPr>
+    </w:p>
+    <w:p>
+      <w:pPr>
+        <w:pStyle w:val="Prrafodelista"/>
+        <w:rPr>
+          <w:sz w:val="24"/>
+          <w:szCs w:val="24"/>
+        </w:rPr>
+      </w:pPr>
+    </w:p>
+    <w:p>
+      <w:pPr>
+        <w:pStyle w:val="Prrafodelista"/>
+        <w:rPr>
+          <w:sz w:val="24"/>
+          <w:szCs w:val="24"/>
+        </w:rPr>
+      </w:pPr>
+    </w:p>
+    <w:p>
+      <w:pPr>
+        <w:pStyle w:val="Prrafodelista"/>
+        <w:rPr>
+          <w:sz w:val="24"/>
+          <w:szCs w:val="24"/>
+        </w:rPr>
+      </w:pPr>
+    </w:p>
+    <w:p>
+      <w:pPr>
+        <w:pStyle w:val="Prrafodelista"/>
+        <w:rPr>
+          <w:sz w:val="24"/>
+          <w:szCs w:val="24"/>
+        </w:rPr>
+      </w:pPr>
+    </w:p>
+    <w:p>
+      <w:pPr>
+        <w:pStyle w:val="Prrafodelista"/>
+        <w:rPr>
+          <w:sz w:val="24"/>
+          <w:szCs w:val="24"/>
+        </w:rPr>
+      </w:pPr>
+    </w:p>
+    <w:p>
+      <w:pPr>
+        <w:pStyle w:val="Prrafodelista"/>
+        <w:rPr>
+          <w:sz w:val="24"/>
+          <w:szCs w:val="24"/>
+        </w:rPr>
+      </w:pPr>
+    </w:p>
+    <w:p>
+      <w:pPr>
+        <w:pStyle w:val="Prrafodelista"/>
+        <w:rPr>
+          <w:sz w:val="24"/>
+          <w:szCs w:val="24"/>
+        </w:rPr>
+      </w:pPr>
+    </w:p>
+    <w:p>
+      <w:pPr>
+        <w:pStyle w:val="Prrafodelista"/>
         <w:rPr>
           <w:b/>
           <w:bCs/>
@@ -2038,7 +1982,7 @@
     </w:p>
     <w:p>
       <w:pPr>
-        <w:pStyle w:val="ListParagraph"/>
+        <w:pStyle w:val="Prrafodelista"/>
         <w:rPr>
           <w:sz w:val="24"/>
           <w:szCs w:val="24"/>
@@ -2105,25 +2049,25 @@
     </w:p>
     <w:p>
       <w:pPr>
-        <w:pStyle w:val="ListParagraph"/>
-        <w:rPr>
-          <w:sz w:val="24"/>
-          <w:szCs w:val="24"/>
-        </w:rPr>
-      </w:pPr>
-    </w:p>
-    <w:p>
-      <w:pPr>
-        <w:pStyle w:val="ListParagraph"/>
-        <w:rPr>
-          <w:sz w:val="24"/>
-          <w:szCs w:val="24"/>
-        </w:rPr>
-      </w:pPr>
-    </w:p>
-    <w:p>
-      <w:pPr>
-        <w:pStyle w:val="ListParagraph"/>
+        <w:pStyle w:val="Prrafodelista"/>
+        <w:rPr>
+          <w:sz w:val="24"/>
+          <w:szCs w:val="24"/>
+        </w:rPr>
+      </w:pPr>
+    </w:p>
+    <w:p>
+      <w:pPr>
+        <w:pStyle w:val="Prrafodelista"/>
+        <w:rPr>
+          <w:sz w:val="24"/>
+          <w:szCs w:val="24"/>
+        </w:rPr>
+      </w:pPr>
+    </w:p>
+    <w:p>
+      <w:pPr>
+        <w:pStyle w:val="Prrafodelista"/>
         <w:rPr>
           <w:b/>
           <w:bCs/>
@@ -2143,18 +2087,18 @@
     </w:p>
     <w:p>
       <w:pPr>
-        <w:pStyle w:val="ListParagraph"/>
-        <w:rPr>
-          <w:b/>
-          <w:bCs/>
-          <w:sz w:val="28"/>
-          <w:szCs w:val="28"/>
-        </w:rPr>
-      </w:pPr>
-    </w:p>
-    <w:p>
-      <w:pPr>
-        <w:pStyle w:val="ListParagraph"/>
+        <w:pStyle w:val="Prrafodelista"/>
+        <w:rPr>
+          <w:b/>
+          <w:bCs/>
+          <w:sz w:val="28"/>
+          <w:szCs w:val="28"/>
+        </w:rPr>
+      </w:pPr>
+    </w:p>
+    <w:p>
+      <w:pPr>
+        <w:pStyle w:val="Prrafodelista"/>
         <w:rPr>
           <w:b/>
           <w:bCs/>
@@ -2178,7 +2122,7 @@
     </w:p>
     <w:p>
       <w:pPr>
-        <w:pStyle w:val="ListParagraph"/>
+        <w:pStyle w:val="Prrafodelista"/>
         <w:rPr>
           <w:sz w:val="24"/>
           <w:szCs w:val="24"/>
@@ -2266,16 +2210,16 @@
     </w:p>
     <w:p>
       <w:pPr>
-        <w:pStyle w:val="ListParagraph"/>
-        <w:rPr>
-          <w:sz w:val="24"/>
-          <w:szCs w:val="24"/>
-        </w:rPr>
-      </w:pPr>
-    </w:p>
-    <w:p>
-      <w:pPr>
-        <w:pStyle w:val="ListParagraph"/>
+        <w:pStyle w:val="Prrafodelista"/>
+        <w:rPr>
+          <w:sz w:val="24"/>
+          <w:szCs w:val="24"/>
+        </w:rPr>
+      </w:pPr>
+    </w:p>
+    <w:p>
+      <w:pPr>
+        <w:pStyle w:val="Prrafodelista"/>
         <w:rPr>
           <w:b/>
           <w:bCs/>
@@ -2299,7 +2243,7 @@
     </w:p>
     <w:p>
       <w:pPr>
-        <w:pStyle w:val="ListParagraph"/>
+        <w:pStyle w:val="Prrafodelista"/>
         <w:rPr>
           <w:sz w:val="24"/>
           <w:szCs w:val="24"/>
@@ -2315,19 +2259,17 @@
     </w:p>
     <w:p>
       <w:pPr>
-        <w:pStyle w:val="ListParagraph"/>
-        <w:rPr>
-          <w:sz w:val="24"/>
-          <w:szCs w:val="24"/>
-        </w:rPr>
-      </w:pPr>
-    </w:p>
-    <w:p>
-      <w:pPr>
-        <w:pStyle w:val="ListParagraph"/>
-        <w:rPr>
-          <w:b/>
-          <w:bCs/>
+        <w:pStyle w:val="Prrafodelista"/>
+        <w:rPr>
+          <w:sz w:val="24"/>
+          <w:szCs w:val="24"/>
+        </w:rPr>
+      </w:pPr>
+    </w:p>
+    <w:p>
+      <w:pPr>
+        <w:pStyle w:val="Prrafodelista"/>
+        <w:rPr>
           <w:sz w:val="24"/>
           <w:szCs w:val="24"/>
         </w:rPr>
@@ -2339,6 +2281,692 @@
         </w:rPr>
         <w:t>∙ El API debe manejar las peticiones y respuestas de las aplicaciones externas, proveyéndoles la data correspondiente a su petición.</w:t>
       </w:r>
+    </w:p>
+    <w:p>
+      <w:pPr>
+        <w:pStyle w:val="Prrafodelista"/>
+        <w:rPr>
+          <w:sz w:val="24"/>
+          <w:szCs w:val="24"/>
+        </w:rPr>
+      </w:pPr>
+    </w:p>
+    <w:p>
+      <w:pPr>
+        <w:pStyle w:val="Prrafodelista"/>
+        <w:rPr>
+          <w:rFonts w:cstheme="minorHAnsi"/>
+          <w:b/>
+          <w:sz w:val="28"/>
+          <w:szCs w:val="28"/>
+        </w:rPr>
+      </w:pPr>
+      <w:r>
+        <w:rPr>
+          <w:rFonts w:cstheme="minorHAnsi"/>
+          <w:b/>
+          <w:sz w:val="28"/>
+          <w:szCs w:val="28"/>
+        </w:rPr>
+        <w:t>Atributos de Calidad</w:t>
+      </w:r>
+    </w:p>
+    <w:p>
+      <w:pPr>
+        <w:pStyle w:val="Prrafodelista"/>
+        <w:rPr>
+          <w:rFonts w:cstheme="minorHAnsi"/>
+          <w:b/>
+          <w:sz w:val="28"/>
+          <w:szCs w:val="28"/>
+        </w:rPr>
+      </w:pPr>
+    </w:p>
+    <w:p>
+      <w:pPr>
+        <w:pStyle w:val="Prrafodelista"/>
+        <w:rPr>
+          <w:rFonts w:cstheme="minorHAnsi"/>
+          <w:b/>
+          <w:sz w:val="24"/>
+          <w:szCs w:val="24"/>
+        </w:rPr>
+      </w:pPr>
+      <w:r>
+        <w:rPr>
+          <w:rFonts w:cstheme="minorHAnsi"/>
+          <w:b/>
+          <w:sz w:val="24"/>
+          <w:szCs w:val="24"/>
+        </w:rPr>
+        <w:t>Aplicación Web</w:t>
+      </w:r>
+    </w:p>
+    <w:p>
+      <w:pPr>
+        <w:pStyle w:val="Prrafodelista"/>
+        <w:rPr>
+          <w:rFonts w:cstheme="minorHAnsi"/>
+          <w:b/>
+          <w:sz w:val="24"/>
+          <w:szCs w:val="24"/>
+        </w:rPr>
+      </w:pPr>
+    </w:p>
+    <w:p>
+      <w:pPr>
+        <w:pStyle w:val="Prrafodelista"/>
+        <w:rPr>
+          <w:rFonts w:cstheme="minorHAnsi"/>
+          <w:sz w:val="24"/>
+          <w:szCs w:val="24"/>
+          <w:u w:val="single"/>
+        </w:rPr>
+      </w:pPr>
+      <w:r>
+        <w:rPr>
+          <w:rFonts w:cstheme="minorHAnsi"/>
+          <w:sz w:val="24"/>
+          <w:szCs w:val="24"/>
+          <w:u w:val="single"/>
+        </w:rPr>
+        <w:t xml:space="preserve">Disponibilidad: </w:t>
+      </w:r>
+    </w:p>
+    <w:p>
+      <w:pPr>
+        <w:pStyle w:val="Prrafodelista"/>
+        <w:rPr>
+          <w:rFonts w:cstheme="minorHAnsi"/>
+          <w:sz w:val="24"/>
+          <w:szCs w:val="24"/>
+          <w:u w:val="single"/>
+        </w:rPr>
+      </w:pPr>
+    </w:p>
+    <w:p>
+      <w:pPr>
+        <w:pStyle w:val="Prrafodelista"/>
+        <w:rPr>
+          <w:rFonts w:cstheme="minorHAnsi"/>
+          <w:sz w:val="24"/>
+          <w:szCs w:val="24"/>
+        </w:rPr>
+      </w:pPr>
+      <w:r>
+        <w:rPr>
+          <w:rFonts w:cstheme="minorHAnsi"/>
+          <w:sz w:val="24"/>
+          <w:szCs w:val="24"/>
+        </w:rPr>
+        <w:t>Un usuario entra a la web, la aplicación tiene los datos que requiere el usuario para poder realizar las solicitudes.</w:t>
+      </w:r>
+    </w:p>
+    <w:p>
+      <w:pPr>
+        <w:pStyle w:val="Prrafodelista"/>
+        <w:rPr>
+          <w:rFonts w:cstheme="minorHAnsi"/>
+          <w:sz w:val="24"/>
+          <w:szCs w:val="24"/>
+        </w:rPr>
+      </w:pPr>
+    </w:p>
+    <w:p>
+      <w:pPr>
+        <w:pStyle w:val="Prrafodelista"/>
+        <w:rPr>
+          <w:rFonts w:cstheme="minorHAnsi"/>
+          <w:sz w:val="24"/>
+          <w:szCs w:val="24"/>
+          <w:u w:val="single"/>
+        </w:rPr>
+      </w:pPr>
+      <w:r>
+        <w:rPr>
+          <w:rFonts w:cstheme="minorHAnsi"/>
+          <w:sz w:val="24"/>
+          <w:szCs w:val="24"/>
+          <w:u w:val="single"/>
+        </w:rPr>
+        <w:t>Seguridad:</w:t>
+      </w:r>
+    </w:p>
+    <w:p>
+      <w:pPr>
+        <w:pStyle w:val="Prrafodelista"/>
+        <w:rPr>
+          <w:rFonts w:cstheme="minorHAnsi"/>
+          <w:sz w:val="24"/>
+          <w:szCs w:val="24"/>
+          <w:u w:val="single"/>
+        </w:rPr>
+      </w:pPr>
+    </w:p>
+    <w:p>
+      <w:pPr>
+        <w:pStyle w:val="Prrafodelista"/>
+        <w:rPr>
+          <w:rFonts w:cstheme="minorHAnsi"/>
+          <w:sz w:val="24"/>
+          <w:szCs w:val="24"/>
+        </w:rPr>
+      </w:pPr>
+      <w:r>
+        <w:rPr>
+          <w:rFonts w:cstheme="minorHAnsi"/>
+          <w:sz w:val="24"/>
+          <w:szCs w:val="24"/>
+        </w:rPr>
+        <w:t>Para iniciar sesión, como medida de seguridad se debe registrar con su correo electrónico (Valido) y contraseña.</w:t>
+      </w:r>
+    </w:p>
+    <w:p>
+      <w:pPr>
+        <w:pStyle w:val="Prrafodelista"/>
+        <w:rPr>
+          <w:rFonts w:cstheme="minorHAnsi"/>
+          <w:sz w:val="24"/>
+          <w:szCs w:val="24"/>
+          <w:u w:val="single"/>
+        </w:rPr>
+      </w:pPr>
+    </w:p>
+    <w:p>
+      <w:pPr>
+        <w:pStyle w:val="Prrafodelista"/>
+        <w:rPr>
+          <w:rFonts w:cstheme="minorHAnsi"/>
+          <w:sz w:val="24"/>
+          <w:szCs w:val="24"/>
+          <w:u w:val="single"/>
+        </w:rPr>
+      </w:pPr>
+      <w:r>
+        <w:rPr>
+          <w:rFonts w:cstheme="minorHAnsi"/>
+          <w:sz w:val="24"/>
+          <w:szCs w:val="24"/>
+          <w:u w:val="single"/>
+        </w:rPr>
+        <w:t>Rendimiento:</w:t>
+      </w:r>
+    </w:p>
+    <w:p>
+      <w:pPr>
+        <w:pStyle w:val="Prrafodelista"/>
+        <w:rPr>
+          <w:rFonts w:cstheme="minorHAnsi"/>
+          <w:sz w:val="24"/>
+          <w:szCs w:val="24"/>
+          <w:u w:val="single"/>
+        </w:rPr>
+      </w:pPr>
+    </w:p>
+    <w:p>
+      <w:pPr>
+        <w:pStyle w:val="Prrafodelista"/>
+        <w:rPr>
+          <w:rFonts w:cstheme="minorHAnsi"/>
+          <w:sz w:val="24"/>
+          <w:szCs w:val="24"/>
+        </w:rPr>
+      </w:pPr>
+      <w:r>
+        <w:rPr>
+          <w:rFonts w:cstheme="minorHAnsi"/>
+          <w:sz w:val="24"/>
+          <w:szCs w:val="24"/>
+        </w:rPr>
+        <w:t xml:space="preserve">El user desea aplicar a los puestos de trabajo disponibles; la aplicación web mostrara </w:t>
+      </w:r>
+      <w:r>
+        <w:rPr>
+          <w:rFonts w:cstheme="minorHAnsi"/>
+          <w:sz w:val="24"/>
+          <w:szCs w:val="24"/>
+        </w:rPr>
+        <w:t>los requisitos para ocupar la vacante.</w:t>
+      </w:r>
+    </w:p>
+    <w:p>
+      <w:pPr>
+        <w:pStyle w:val="Prrafodelista"/>
+        <w:rPr>
+          <w:rFonts w:cstheme="minorHAnsi"/>
+          <w:sz w:val="24"/>
+          <w:szCs w:val="24"/>
+        </w:rPr>
+      </w:pPr>
+    </w:p>
+    <w:p>
+      <w:pPr>
+        <w:pStyle w:val="Prrafodelista"/>
+        <w:rPr>
+          <w:rFonts w:cstheme="minorHAnsi"/>
+          <w:sz w:val="24"/>
+          <w:szCs w:val="24"/>
+        </w:rPr>
+      </w:pPr>
+      <w:bookmarkStart w:id="0" w:name="_GoBack"/>
+      <w:bookmarkEnd w:id="0"/>
+    </w:p>
+    <w:p>
+      <w:pPr>
+        <w:pStyle w:val="Prrafodelista"/>
+        <w:rPr>
+          <w:rFonts w:cstheme="minorHAnsi"/>
+          <w:sz w:val="24"/>
+          <w:szCs w:val="24"/>
+        </w:rPr>
+      </w:pPr>
+    </w:p>
+    <w:p>
+      <w:pPr>
+        <w:pStyle w:val="Prrafodelista"/>
+        <w:rPr>
+          <w:rFonts w:cstheme="minorHAnsi"/>
+          <w:b/>
+          <w:sz w:val="28"/>
+          <w:szCs w:val="28"/>
+        </w:rPr>
+      </w:pPr>
+      <w:r>
+        <w:rPr>
+          <w:rFonts w:cstheme="minorHAnsi"/>
+          <w:b/>
+          <w:sz w:val="28"/>
+          <w:szCs w:val="28"/>
+        </w:rPr>
+        <w:lastRenderedPageBreak/>
+        <w:t>Tácticas</w:t>
+      </w:r>
+    </w:p>
+    <w:p>
+      <w:pPr>
+        <w:pStyle w:val="Prrafodelista"/>
+        <w:rPr>
+          <w:rFonts w:cstheme="minorHAnsi"/>
+          <w:b/>
+          <w:sz w:val="28"/>
+          <w:szCs w:val="28"/>
+        </w:rPr>
+      </w:pPr>
+    </w:p>
+    <w:p>
+      <w:pPr>
+        <w:pStyle w:val="Prrafodelista"/>
+        <w:rPr>
+          <w:rFonts w:cstheme="minorHAnsi"/>
+          <w:b/>
+          <w:sz w:val="20"/>
+          <w:szCs w:val="20"/>
+        </w:rPr>
+      </w:pPr>
+      <w:r>
+        <w:rPr>
+          <w:rFonts w:cstheme="minorHAnsi"/>
+          <w:b/>
+          <w:sz w:val="20"/>
+          <w:szCs w:val="20"/>
+        </w:rPr>
+        <w:t>En la siguiente tabla presentamos las medidas que tomamos para asegurar los atributos de calidad.</w:t>
+      </w:r>
+    </w:p>
+    <w:tbl>
+      <w:tblPr>
+        <w:tblStyle w:val="Tablaconcuadrcula"/>
+        <w:tblW w:w="9464" w:type="dxa"/>
+        <w:tblLook w:val="04A0" w:firstRow="1" w:lastRow="0" w:firstColumn="1" w:lastColumn="0" w:noHBand="0" w:noVBand="1"/>
+      </w:tblPr>
+      <w:tblGrid>
+        <w:gridCol w:w="2859"/>
+        <w:gridCol w:w="3333"/>
+        <w:gridCol w:w="3272"/>
+      </w:tblGrid>
+      <w:tr>
+        <w:trPr>
+          <w:trHeight w:val="569"/>
+        </w:trPr>
+        <w:tc>
+          <w:tcPr>
+            <w:tcW w:w="2859" w:type="dxa"/>
+          </w:tcPr>
+          <w:p>
+            <w:pPr>
+              <w:pStyle w:val="Prrafodelista"/>
+              <w:ind w:left="0"/>
+              <w:rPr>
+                <w:rFonts w:cstheme="minorHAnsi"/>
+                <w:b/>
+                <w:sz w:val="24"/>
+                <w:szCs w:val="24"/>
+              </w:rPr>
+            </w:pPr>
+            <w:r>
+              <w:rPr>
+                <w:rFonts w:cstheme="minorHAnsi"/>
+                <w:b/>
+                <w:color w:val="00B0F0"/>
+                <w:sz w:val="24"/>
+                <w:szCs w:val="24"/>
+              </w:rPr>
+              <w:t>Atributo de calidad</w:t>
+            </w:r>
+          </w:p>
+        </w:tc>
+        <w:tc>
+          <w:tcPr>
+            <w:tcW w:w="3333" w:type="dxa"/>
+          </w:tcPr>
+          <w:p>
+            <w:pPr>
+              <w:pStyle w:val="Prrafodelista"/>
+              <w:ind w:left="0"/>
+              <w:rPr>
+                <w:rFonts w:cstheme="minorHAnsi"/>
+                <w:b/>
+                <w:sz w:val="24"/>
+                <w:szCs w:val="24"/>
+              </w:rPr>
+            </w:pPr>
+            <w:r>
+              <w:rPr>
+                <w:rFonts w:cstheme="minorHAnsi"/>
+                <w:b/>
+                <w:color w:val="00B0F0"/>
+                <w:sz w:val="24"/>
+                <w:szCs w:val="24"/>
+              </w:rPr>
+              <w:t>¿Cómo lograrlo?</w:t>
+            </w:r>
+          </w:p>
+        </w:tc>
+        <w:tc>
+          <w:tcPr>
+            <w:tcW w:w="3272" w:type="dxa"/>
+          </w:tcPr>
+          <w:p>
+            <w:pPr>
+              <w:pStyle w:val="Prrafodelista"/>
+              <w:ind w:left="0"/>
+              <w:rPr>
+                <w:rFonts w:cstheme="minorHAnsi"/>
+                <w:b/>
+                <w:sz w:val="24"/>
+                <w:szCs w:val="24"/>
+              </w:rPr>
+            </w:pPr>
+            <w:r>
+              <w:rPr>
+                <w:rFonts w:cstheme="minorHAnsi"/>
+                <w:b/>
+                <w:color w:val="00B0F0"/>
+                <w:sz w:val="24"/>
+                <w:szCs w:val="24"/>
+              </w:rPr>
+              <w:t>Táctica/patrón</w:t>
+            </w:r>
+          </w:p>
+        </w:tc>
+      </w:tr>
+      <w:tr>
+        <w:trPr>
+          <w:trHeight w:val="1399"/>
+        </w:trPr>
+        <w:tc>
+          <w:tcPr>
+            <w:tcW w:w="2859" w:type="dxa"/>
+          </w:tcPr>
+          <w:p>
+            <w:pPr>
+              <w:pStyle w:val="Prrafodelista"/>
+              <w:ind w:left="0"/>
+              <w:rPr>
+                <w:rFonts w:cstheme="minorHAnsi"/>
+                <w:b/>
+                <w:sz w:val="24"/>
+                <w:szCs w:val="24"/>
+              </w:rPr>
+            </w:pPr>
+            <w:r>
+              <w:rPr>
+                <w:rFonts w:cstheme="minorHAnsi"/>
+                <w:b/>
+                <w:sz w:val="24"/>
+                <w:szCs w:val="24"/>
+              </w:rPr>
+              <w:t>Disponibilidad</w:t>
+            </w:r>
+          </w:p>
+        </w:tc>
+        <w:tc>
+          <w:tcPr>
+            <w:tcW w:w="3333" w:type="dxa"/>
+          </w:tcPr>
+          <w:p>
+            <w:pPr>
+              <w:pStyle w:val="Prrafodelista"/>
+              <w:ind w:left="0"/>
+              <w:rPr>
+                <w:rFonts w:cstheme="minorHAnsi"/>
+                <w:sz w:val="24"/>
+                <w:szCs w:val="24"/>
+              </w:rPr>
+            </w:pPr>
+            <w:r>
+              <w:rPr>
+                <w:rFonts w:cstheme="minorHAnsi"/>
+                <w:sz w:val="24"/>
+                <w:szCs w:val="24"/>
+              </w:rPr>
+              <w:t>Verificar si el API emitió una respuesta y evaluar si la respuesta vuelve en el formato esperado.</w:t>
+            </w:r>
+          </w:p>
+        </w:tc>
+        <w:tc>
+          <w:tcPr>
+            <w:tcW w:w="3272" w:type="dxa"/>
+          </w:tcPr>
+          <w:p>
+            <w:pPr>
+              <w:pStyle w:val="Prrafodelista"/>
+              <w:ind w:left="0"/>
+              <w:rPr>
+                <w:rFonts w:cstheme="minorHAnsi"/>
+                <w:sz w:val="24"/>
+                <w:szCs w:val="24"/>
+              </w:rPr>
+            </w:pPr>
+            <w:r>
+              <w:rPr>
+                <w:rFonts w:cstheme="minorHAnsi"/>
+                <w:sz w:val="24"/>
+                <w:szCs w:val="24"/>
+              </w:rPr>
+              <w:t>Exceptions</w:t>
+            </w:r>
+          </w:p>
+        </w:tc>
+      </w:tr>
+      <w:tr>
+        <w:trPr>
+          <w:trHeight w:val="1359"/>
+        </w:trPr>
+        <w:tc>
+          <w:tcPr>
+            <w:tcW w:w="2859" w:type="dxa"/>
+          </w:tcPr>
+          <w:p>
+            <w:pPr>
+              <w:pStyle w:val="Prrafodelista"/>
+              <w:ind w:left="0"/>
+              <w:rPr>
+                <w:rFonts w:cstheme="minorHAnsi"/>
+                <w:b/>
+                <w:sz w:val="24"/>
+                <w:szCs w:val="24"/>
+              </w:rPr>
+            </w:pPr>
+            <w:r>
+              <w:rPr>
+                <w:rFonts w:cstheme="minorHAnsi"/>
+                <w:b/>
+                <w:sz w:val="24"/>
+                <w:szCs w:val="24"/>
+              </w:rPr>
+              <w:t>Seguridad</w:t>
+            </w:r>
+          </w:p>
+        </w:tc>
+        <w:tc>
+          <w:tcPr>
+            <w:tcW w:w="3333" w:type="dxa"/>
+          </w:tcPr>
+          <w:p>
+            <w:pPr>
+              <w:pStyle w:val="Prrafodelista"/>
+              <w:ind w:left="0"/>
+              <w:rPr>
+                <w:rFonts w:cstheme="minorHAnsi"/>
+              </w:rPr>
+            </w:pPr>
+            <w:r>
+              <w:rPr>
+                <w:rFonts w:cstheme="minorHAnsi"/>
+              </w:rPr>
+              <w:t xml:space="preserve">Registrándose en el login de la aplicación con su correo y contraseña </w:t>
+            </w:r>
+            <w:r>
+              <w:rPr>
+                <w:rFonts w:cstheme="minorHAnsi"/>
+              </w:rPr>
+              <w:t>se le otorga mayor seguridad al usuario.</w:t>
+            </w:r>
+          </w:p>
+        </w:tc>
+        <w:tc>
+          <w:tcPr>
+            <w:tcW w:w="3272" w:type="dxa"/>
+          </w:tcPr>
+          <w:p>
+            <w:pPr>
+              <w:pStyle w:val="Prrafodelista"/>
+              <w:ind w:left="0"/>
+              <w:rPr>
+                <w:rFonts w:cstheme="minorHAnsi"/>
+              </w:rPr>
+            </w:pPr>
+            <w:r>
+              <w:rPr>
+                <w:rFonts w:cstheme="minorHAnsi"/>
+              </w:rPr>
+              <w:t>Authenticate User in Login</w:t>
+            </w:r>
+          </w:p>
+        </w:tc>
+      </w:tr>
+      <w:tr>
+        <w:trPr>
+          <w:trHeight w:val="1124"/>
+        </w:trPr>
+        <w:tc>
+          <w:tcPr>
+            <w:tcW w:w="2859" w:type="dxa"/>
+          </w:tcPr>
+          <w:p>
+            <w:pPr>
+              <w:pStyle w:val="Prrafodelista"/>
+              <w:ind w:left="0"/>
+              <w:rPr>
+                <w:rFonts w:cstheme="minorHAnsi"/>
+                <w:b/>
+                <w:sz w:val="24"/>
+                <w:szCs w:val="24"/>
+              </w:rPr>
+            </w:pPr>
+            <w:r>
+              <w:rPr>
+                <w:rFonts w:cstheme="minorHAnsi"/>
+                <w:b/>
+                <w:sz w:val="24"/>
+                <w:szCs w:val="24"/>
+              </w:rPr>
+              <w:t>Rendimiento</w:t>
+            </w:r>
+          </w:p>
+        </w:tc>
+        <w:tc>
+          <w:tcPr>
+            <w:tcW w:w="3333" w:type="dxa"/>
+          </w:tcPr>
+          <w:p>
+            <w:pPr>
+              <w:pStyle w:val="Prrafodelista"/>
+              <w:ind w:left="0"/>
+              <w:rPr>
+                <w:rFonts w:cstheme="minorHAnsi"/>
+                <w:sz w:val="24"/>
+                <w:szCs w:val="24"/>
+              </w:rPr>
+            </w:pPr>
+            <w:r>
+              <w:rPr>
+                <w:rFonts w:cstheme="minorHAnsi"/>
+                <w:sz w:val="24"/>
+                <w:szCs w:val="24"/>
+              </w:rPr>
+              <w:t>El usuario podrá acceder a las solicitudes y el poster puede crearlas y editarlas para que el usuario las visualice en la aplicación.</w:t>
+            </w:r>
+          </w:p>
+        </w:tc>
+        <w:tc>
+          <w:tcPr>
+            <w:tcW w:w="3272" w:type="dxa"/>
+          </w:tcPr>
+          <w:p>
+            <w:pPr>
+              <w:pStyle w:val="Prrafodelista"/>
+              <w:ind w:left="0"/>
+              <w:rPr>
+                <w:rFonts w:cstheme="minorHAnsi"/>
+                <w:sz w:val="24"/>
+                <w:szCs w:val="24"/>
+              </w:rPr>
+            </w:pPr>
+            <w:r>
+              <w:rPr>
+                <w:rFonts w:cstheme="minorHAnsi"/>
+                <w:sz w:val="24"/>
+                <w:szCs w:val="24"/>
+              </w:rPr>
+              <w:t>CRUD</w:t>
+            </w:r>
+          </w:p>
+        </w:tc>
+      </w:tr>
+    </w:tbl>
+    <w:p>
+      <w:pPr>
+        <w:pStyle w:val="Prrafodelista"/>
+        <w:rPr>
+          <w:rFonts w:cstheme="minorHAnsi"/>
+          <w:b/>
+          <w:sz w:val="24"/>
+          <w:szCs w:val="24"/>
+        </w:rPr>
+      </w:pPr>
+    </w:p>
+    <w:p>
+      <w:pPr>
+        <w:pStyle w:val="Prrafodelista"/>
+        <w:rPr>
+          <w:b/>
+          <w:bCs/>
+          <w:sz w:val="24"/>
+          <w:szCs w:val="24"/>
+        </w:rPr>
+      </w:pPr>
     </w:p>
     <w:sectPr>
       <w:pgSz w:w="11906" w:h="16838"/>
@@ -2351,8 +2979,8 @@
 </file>
 
 <file path=word/numbering.xml><?xml version="1.0" encoding="utf-8"?>
-<w:numbering xmlns:wpc="http://schemas.microsoft.com/office/word/2010/wordprocessingCanvas" xmlns:cx="http://schemas.microsoft.com/office/drawing/2014/chartex" xmlns:cx1="http://schemas.microsoft.com/office/drawing/2015/9/8/chartex" xmlns:cx2="http://schemas.microsoft.com/office/drawing/2015/10/21/chartex" xmlns:cx3="http://schemas.microsoft.com/office/drawing/2016/5/9/chartex" xmlns:cx4="http://schemas.microsoft.com/office/drawing/2016/5/10/chartex" xmlns:cx5="http://schemas.microsoft.com/office/drawing/2016/5/11/chartex" xmlns:cx6="http://schemas.microsoft.com/office/drawing/2016/5/12/chartex" xmlns:cx7="http://schemas.microsoft.com/office/drawing/2016/5/13/chartex" xmlns:cx8="http://schemas.microsoft.com/office/drawing/2016/5/14/chartex" xmlns:mc="http://schemas.openxmlformats.org/markup-compatibility/2006" xmlns:aink="http://schemas.microsoft.com/office/drawing/2016/ink" xmlns:am3d="http://schemas.microsoft.com/office/drawing/2017/model3d" xmlns:o="urn:schemas-microsoft-com:office:office" xmlns:r="http://schemas.openxmlformats.org/officeDocument/2006/relationships" xmlns:m="http://schemas.openxmlformats.org/officeDocument/2006/math" xmlns:v="urn:schemas-microsoft-com:vml" xmlns:wp14="http://schemas.microsoft.com/office/word/2010/wordprocessingDrawing" xmlns:wp="http://schemas.openxmlformats.org/drawingml/2006/wordprocessingDrawing" xmlns:w10="urn:schemas-microsoft-com:office:word" xmlns:w="http://schemas.openxmlformats.org/wordprocessingml/2006/main" xmlns:w14="http://schemas.microsoft.com/office/word/2010/wordml" xmlns:w15="http://schemas.microsoft.com/office/word/2012/wordml" xmlns:w16cex="http://schemas.microsoft.com/office/word/2018/wordml/cex" xmlns:w16cid="http://schemas.microsoft.com/office/word/2016/wordml/cid" xmlns:w16="http://schemas.microsoft.com/office/word/2018/wordml" xmlns:w16sdtdh="http://schemas.microsoft.com/office/word/2020/wordml/sdtdatahash" xmlns:w16se="http://schemas.microsoft.com/office/word/2015/wordml/symex" xmlns:wpg="http://schemas.microsoft.com/office/word/2010/wordprocessingGroup" xmlns:wpi="http://schemas.microsoft.com/office/word/2010/wordprocessingInk" xmlns:wne="http://schemas.microsoft.com/office/word/2006/wordml" xmlns:wps="http://schemas.microsoft.com/office/word/2010/wordprocessingShape" mc:Ignorable="w14 w15 w16se w16cid w16 w16cex w16sdtdh wp14">
-  <w:abstractNum w:abstractNumId="0" w15:restartNumberingAfterBreak="0">
+<w:numbering xmlns:wpc="http://schemas.microsoft.com/office/word/2010/wordprocessingCanvas" xmlns:mc="http://schemas.openxmlformats.org/markup-compatibility/2006" xmlns:o="urn:schemas-microsoft-com:office:office" xmlns:r="http://schemas.openxmlformats.org/officeDocument/2006/relationships" xmlns:m="http://schemas.openxmlformats.org/officeDocument/2006/math" xmlns:v="urn:schemas-microsoft-com:vml" xmlns:wp14="http://schemas.microsoft.com/office/word/2010/wordprocessingDrawing" xmlns:wp="http://schemas.openxmlformats.org/drawingml/2006/wordprocessingDrawing" xmlns:w10="urn:schemas-microsoft-com:office:word" xmlns:w="http://schemas.openxmlformats.org/wordprocessingml/2006/main" xmlns:w14="http://schemas.microsoft.com/office/word/2010/wordml" xmlns:wpg="http://schemas.microsoft.com/office/word/2010/wordprocessingGroup" xmlns:wpi="http://schemas.microsoft.com/office/word/2010/wordprocessingInk" xmlns:wne="http://schemas.microsoft.com/office/word/2006/wordml" xmlns:wps="http://schemas.microsoft.com/office/word/2010/wordprocessingShape" mc:Ignorable="w14 wp14">
+  <w:abstractNum w:abstractNumId="0">
     <w:nsid w:val="1B2A5947"/>
     <w:multiLevelType w:val="hybridMultilevel"/>
     <w:tmpl w:val="A078991C"/>
@@ -2465,7 +3093,7 @@
       </w:rPr>
     </w:lvl>
   </w:abstractNum>
-  <w:abstractNum w:abstractNumId="1" w15:restartNumberingAfterBreak="0">
+  <w:abstractNum w:abstractNumId="1">
     <w:nsid w:val="62D7274E"/>
     <w:multiLevelType w:val="hybridMultilevel"/>
     <w:tmpl w:val="E234A676"/>
@@ -2578,7 +3206,7 @@
       </w:rPr>
     </w:lvl>
   </w:abstractNum>
-  <w:abstractNum w:abstractNumId="2" w15:restartNumberingAfterBreak="0">
+  <w:abstractNum w:abstractNumId="2">
     <w:nsid w:val="79516D00"/>
     <w:multiLevelType w:val="hybridMultilevel"/>
     <w:tmpl w:val="8D103AD4"/>
@@ -2690,7 +3318,7 @@
       </w:rPr>
     </w:lvl>
   </w:abstractNum>
-  <w:abstractNum w:abstractNumId="3" w15:restartNumberingAfterBreak="0">
+  <w:abstractNum w:abstractNumId="3">
     <w:nsid w:val="7A6F35D7"/>
     <w:multiLevelType w:val="hybridMultilevel"/>
     <w:tmpl w:val="55E6A882"/>
@@ -2819,7 +3447,7 @@
 </file>
 
 <file path=word/styles.xml><?xml version="1.0" encoding="utf-8"?>
-<w:styles xmlns:mc="http://schemas.openxmlformats.org/markup-compatibility/2006" xmlns:r="http://schemas.openxmlformats.org/officeDocument/2006/relationships" xmlns:w="http://schemas.openxmlformats.org/wordprocessingml/2006/main" xmlns:w14="http://schemas.microsoft.com/office/word/2010/wordml" xmlns:w15="http://schemas.microsoft.com/office/word/2012/wordml" xmlns:w16cex="http://schemas.microsoft.com/office/word/2018/wordml/cex" xmlns:w16cid="http://schemas.microsoft.com/office/word/2016/wordml/cid" xmlns:w16="http://schemas.microsoft.com/office/word/2018/wordml" xmlns:w16sdtdh="http://schemas.microsoft.com/office/word/2020/wordml/sdtdatahash" xmlns:w16se="http://schemas.microsoft.com/office/word/2015/wordml/symex" mc:Ignorable="w14 w15 w16se w16cid w16 w16cex w16sdtdh">
+<w:styles xmlns:mc="http://schemas.openxmlformats.org/markup-compatibility/2006" xmlns:r="http://schemas.openxmlformats.org/officeDocument/2006/relationships" xmlns:w="http://schemas.openxmlformats.org/wordprocessingml/2006/main" xmlns:w14="http://schemas.microsoft.com/office/word/2010/wordml" mc:Ignorable="w14">
   <w:docDefaults>
     <w:rPrDefault>
       <w:rPr>
@@ -2835,395 +3463,156 @@
       </w:pPr>
     </w:pPrDefault>
   </w:docDefaults>
-  <w:latentStyles w:defLockedState="0" w:defUIPriority="99" w:defSemiHidden="0" w:defUnhideWhenUsed="0" w:defQFormat="0" w:count="376">
-    <w:lsdException w:name="Normal" w:uiPriority="0" w:qFormat="1"/>
-    <w:lsdException w:name="heading 1" w:uiPriority="9" w:qFormat="1"/>
-    <w:lsdException w:name="heading 2" w:semiHidden="1" w:uiPriority="9" w:unhideWhenUsed="1" w:qFormat="1"/>
-    <w:lsdException w:name="heading 3" w:semiHidden="1" w:uiPriority="9" w:unhideWhenUsed="1" w:qFormat="1"/>
-    <w:lsdException w:name="heading 4" w:semiHidden="1" w:uiPriority="9" w:unhideWhenUsed="1" w:qFormat="1"/>
-    <w:lsdException w:name="heading 5" w:semiHidden="1" w:uiPriority="9" w:unhideWhenUsed="1" w:qFormat="1"/>
-    <w:lsdException w:name="heading 6" w:semiHidden="1" w:uiPriority="9" w:unhideWhenUsed="1" w:qFormat="1"/>
-    <w:lsdException w:name="heading 7" w:semiHidden="1" w:uiPriority="9" w:unhideWhenUsed="1" w:qFormat="1"/>
-    <w:lsdException w:name="heading 8" w:semiHidden="1" w:uiPriority="9" w:unhideWhenUsed="1" w:qFormat="1"/>
-    <w:lsdException w:name="heading 9" w:semiHidden="1" w:uiPriority="9" w:unhideWhenUsed="1" w:qFormat="1"/>
-    <w:lsdException w:name="index 1" w:semiHidden="1" w:unhideWhenUsed="1"/>
-    <w:lsdException w:name="index 2" w:semiHidden="1" w:unhideWhenUsed="1"/>
-    <w:lsdException w:name="index 3" w:semiHidden="1" w:unhideWhenUsed="1"/>
-    <w:lsdException w:name="index 4" w:semiHidden="1" w:unhideWhenUsed="1"/>
-    <w:lsdException w:name="index 5" w:semiHidden="1" w:unhideWhenUsed="1"/>
-    <w:lsdException w:name="index 6" w:semiHidden="1" w:unhideWhenUsed="1"/>
-    <w:lsdException w:name="index 7" w:semiHidden="1" w:unhideWhenUsed="1"/>
-    <w:lsdException w:name="index 8" w:semiHidden="1" w:unhideWhenUsed="1"/>
-    <w:lsdException w:name="index 9" w:semiHidden="1" w:unhideWhenUsed="1"/>
-    <w:lsdException w:name="toc 1" w:semiHidden="1" w:uiPriority="39" w:unhideWhenUsed="1"/>
-    <w:lsdException w:name="toc 2" w:semiHidden="1" w:uiPriority="39" w:unhideWhenUsed="1"/>
-    <w:lsdException w:name="toc 3" w:semiHidden="1" w:uiPriority="39" w:unhideWhenUsed="1"/>
-    <w:lsdException w:name="toc 4" w:semiHidden="1" w:uiPriority="39" w:unhideWhenUsed="1"/>
-    <w:lsdException w:name="toc 5" w:semiHidden="1" w:uiPriority="39" w:unhideWhenUsed="1"/>
-    <w:lsdException w:name="toc 6" w:semiHidden="1" w:uiPriority="39" w:unhideWhenUsed="1"/>
-    <w:lsdException w:name="toc 7" w:semiHidden="1" w:uiPriority="39" w:unhideWhenUsed="1"/>
-    <w:lsdException w:name="toc 8" w:semiHidden="1" w:uiPriority="39" w:unhideWhenUsed="1"/>
-    <w:lsdException w:name="toc 9" w:semiHidden="1" w:uiPriority="39" w:unhideWhenUsed="1"/>
-    <w:lsdException w:name="Normal Indent" w:semiHidden="1" w:unhideWhenUsed="1"/>
-    <w:lsdException w:name="footnote text" w:semiHidden="1" w:unhideWhenUsed="1"/>
-    <w:lsdException w:name="annotation text" w:semiHidden="1" w:unhideWhenUsed="1"/>
-    <w:lsdException w:name="header" w:semiHidden="1" w:unhideWhenUsed="1"/>
-    <w:lsdException w:name="footer" w:semiHidden="1" w:unhideWhenUsed="1"/>
-    <w:lsdException w:name="index heading" w:semiHidden="1" w:unhideWhenUsed="1"/>
-    <w:lsdException w:name="caption" w:semiHidden="1" w:uiPriority="35" w:unhideWhenUsed="1" w:qFormat="1"/>
-    <w:lsdException w:name="table of figures" w:semiHidden="1" w:unhideWhenUsed="1"/>
-    <w:lsdException w:name="envelope address" w:semiHidden="1" w:unhideWhenUsed="1"/>
-    <w:lsdException w:name="envelope return" w:semiHidden="1" w:unhideWhenUsed="1"/>
-    <w:lsdException w:name="footnote reference" w:semiHidden="1" w:unhideWhenUsed="1"/>
-    <w:lsdException w:name="annotation reference" w:semiHidden="1" w:unhideWhenUsed="1"/>
-    <w:lsdException w:name="line number" w:semiHidden="1" w:unhideWhenUsed="1"/>
-    <w:lsdException w:name="page number" w:semiHidden="1" w:unhideWhenUsed="1"/>
-    <w:lsdException w:name="endnote reference" w:semiHidden="1" w:unhideWhenUsed="1"/>
-    <w:lsdException w:name="endnote text" w:semiHidden="1" w:unhideWhenUsed="1"/>
-    <w:lsdException w:name="table of authorities" w:semiHidden="1" w:unhideWhenUsed="1"/>
-    <w:lsdException w:name="macro" w:semiHidden="1" w:unhideWhenUsed="1"/>
-    <w:lsdException w:name="toa heading" w:semiHidden="1" w:unhideWhenUsed="1"/>
-    <w:lsdException w:name="List" w:semiHidden="1" w:unhideWhenUsed="1"/>
-    <w:lsdException w:name="List Bullet" w:semiHidden="1" w:unhideWhenUsed="1"/>
-    <w:lsdException w:name="List Number" w:semiHidden="1" w:unhideWhenUsed="1"/>
-    <w:lsdException w:name="List 2" w:semiHidden="1" w:unhideWhenUsed="1"/>
-    <w:lsdException w:name="List 3" w:semiHidden="1" w:unhideWhenUsed="1"/>
-    <w:lsdException w:name="List 4" w:semiHidden="1" w:unhideWhenUsed="1"/>
-    <w:lsdException w:name="List 5" w:semiHidden="1" w:unhideWhenUsed="1"/>
-    <w:lsdException w:name="List Bullet 2" w:semiHidden="1" w:unhideWhenUsed="1"/>
-    <w:lsdException w:name="List Bullet 3" w:semiHidden="1" w:unhideWhenUsed="1"/>
-    <w:lsdException w:name="List Bullet 4" w:semiHidden="1" w:unhideWhenUsed="1"/>
-    <w:lsdException w:name="List Bullet 5" w:semiHidden="1" w:unhideWhenUsed="1"/>
-    <w:lsdException w:name="List Number 2" w:semiHidden="1" w:unhideWhenUsed="1"/>
-    <w:lsdException w:name="List Number 3" w:semiHidden="1" w:unhideWhenUsed="1"/>
-    <w:lsdException w:name="List Number 4" w:semiHidden="1" w:unhideWhenUsed="1"/>
-    <w:lsdException w:name="List Number 5" w:semiHidden="1" w:unhideWhenUsed="1"/>
-    <w:lsdException w:name="Title" w:uiPriority="10" w:qFormat="1"/>
-    <w:lsdException w:name="Closing" w:semiHidden="1" w:unhideWhenUsed="1"/>
-    <w:lsdException w:name="Signature" w:semiHidden="1" w:unhideWhenUsed="1"/>
-    <w:lsdException w:name="Default Paragraph Font" w:semiHidden="1" w:uiPriority="1" w:unhideWhenUsed="1"/>
-    <w:lsdException w:name="Body Text" w:semiHidden="1" w:unhideWhenUsed="1"/>
-    <w:lsdException w:name="Body Text Indent" w:semiHidden="1" w:unhideWhenUsed="1"/>
-    <w:lsdException w:name="List Continue" w:semiHidden="1" w:unhideWhenUsed="1"/>
-    <w:lsdException w:name="List Continue 2" w:semiHidden="1" w:unhideWhenUsed="1"/>
-    <w:lsdException w:name="List Continue 3" w:semiHidden="1" w:unhideWhenUsed="1"/>
-    <w:lsdException w:name="List Continue 4" w:semiHidden="1" w:unhideWhenUsed="1"/>
-    <w:lsdException w:name="List Continue 5" w:semiHidden="1" w:unhideWhenUsed="1"/>
-    <w:lsdException w:name="Message Header" w:semiHidden="1" w:unhideWhenUsed="1"/>
-    <w:lsdException w:name="Subtitle" w:uiPriority="11" w:qFormat="1"/>
-    <w:lsdException w:name="Salutation" w:semiHidden="1" w:unhideWhenUsed="1"/>
-    <w:lsdException w:name="Date" w:semiHidden="1" w:unhideWhenUsed="1"/>
-    <w:lsdException w:name="Body Text First Indent" w:semiHidden="1" w:unhideWhenUsed="1"/>
-    <w:lsdException w:name="Body Text First Indent 2" w:semiHidden="1" w:unhideWhenUsed="1"/>
-    <w:lsdException w:name="Note Heading" w:semiHidden="1" w:unhideWhenUsed="1"/>
-    <w:lsdException w:name="Body Text 2" w:semiHidden="1" w:unhideWhenUsed="1"/>
-    <w:lsdException w:name="Body Text 3" w:semiHidden="1" w:unhideWhenUsed="1"/>
-    <w:lsdException w:name="Body Text Indent 2" w:semiHidden="1" w:unhideWhenUsed="1"/>
-    <w:lsdException w:name="Body Text Indent 3" w:semiHidden="1" w:unhideWhenUsed="1"/>
-    <w:lsdException w:name="Block Text" w:semiHidden="1" w:unhideWhenUsed="1"/>
-    <w:lsdException w:name="Hyperlink" w:semiHidden="1" w:unhideWhenUsed="1"/>
-    <w:lsdException w:name="FollowedHyperlink" w:semiHidden="1" w:unhideWhenUsed="1"/>
-    <w:lsdException w:name="Strong" w:uiPriority="22" w:qFormat="1"/>
-    <w:lsdException w:name="Emphasis" w:uiPriority="20" w:qFormat="1"/>
-    <w:lsdException w:name="Document Map" w:semiHidden="1" w:unhideWhenUsed="1"/>
-    <w:lsdException w:name="Plain Text" w:semiHidden="1" w:unhideWhenUsed="1"/>
-    <w:lsdException w:name="E-mail Signature" w:semiHidden="1" w:unhideWhenUsed="1"/>
-    <w:lsdException w:name="HTML Top of Form" w:semiHidden="1" w:unhideWhenUsed="1"/>
-    <w:lsdException w:name="HTML Bottom of Form" w:semiHidden="1" w:unhideWhenUsed="1"/>
-    <w:lsdException w:name="Normal (Web)" w:semiHidden="1" w:unhideWhenUsed="1"/>
-    <w:lsdException w:name="HTML Acronym" w:semiHidden="1" w:unhideWhenUsed="1"/>
-    <w:lsdException w:name="HTML Address" w:semiHidden="1" w:unhideWhenUsed="1"/>
-    <w:lsdException w:name="HTML Cite" w:semiHidden="1" w:unhideWhenUsed="1"/>
-    <w:lsdException w:name="HTML Code" w:semiHidden="1" w:unhideWhenUsed="1"/>
-    <w:lsdException w:name="HTML Definition" w:semiHidden="1" w:unhideWhenUsed="1"/>
-    <w:lsdException w:name="HTML Keyboard" w:semiHidden="1" w:unhideWhenUsed="1"/>
-    <w:lsdException w:name="HTML Preformatted" w:semiHidden="1" w:unhideWhenUsed="1"/>
-    <w:lsdException w:name="HTML Sample" w:semiHidden="1" w:unhideWhenUsed="1"/>
-    <w:lsdException w:name="HTML Typewriter" w:semiHidden="1" w:unhideWhenUsed="1"/>
-    <w:lsdException w:name="HTML Variable" w:semiHidden="1" w:unhideWhenUsed="1"/>
-    <w:lsdException w:name="Normal Table" w:semiHidden="1" w:unhideWhenUsed="1"/>
-    <w:lsdException w:name="annotation subject" w:semiHidden="1" w:unhideWhenUsed="1"/>
-    <w:lsdException w:name="No List" w:semiHidden="1" w:unhideWhenUsed="1"/>
-    <w:lsdException w:name="Outline List 1" w:semiHidden="1" w:unhideWhenUsed="1"/>
-    <w:lsdException w:name="Outline List 2" w:semiHidden="1" w:unhideWhenUsed="1"/>
-    <w:lsdException w:name="Outline List 3" w:semiHidden="1" w:unhideWhenUsed="1"/>
-    <w:lsdException w:name="Table Simple 1" w:semiHidden="1" w:unhideWhenUsed="1"/>
-    <w:lsdException w:name="Table Simple 2" w:semiHidden="1" w:unhideWhenUsed="1"/>
-    <w:lsdException w:name="Table Simple 3" w:semiHidden="1" w:unhideWhenUsed="1"/>
-    <w:lsdException w:name="Table Classic 1" w:semiHidden="1" w:unhideWhenUsed="1"/>
-    <w:lsdException w:name="Table Classic 2" w:semiHidden="1" w:unhideWhenUsed="1"/>
-    <w:lsdException w:name="Table Classic 3" w:semiHidden="1" w:unhideWhenUsed="1"/>
-    <w:lsdException w:name="Table Classic 4" w:semiHidden="1" w:unhideWhenUsed="1"/>
-    <w:lsdException w:name="Table Colorful 1" w:semiHidden="1" w:unhideWhenUsed="1"/>
-    <w:lsdException w:name="Table Colorful 2" w:semiHidden="1" w:unhideWhenUsed="1"/>
-    <w:lsdException w:name="Table Colorful 3" w:semiHidden="1" w:unhideWhenUsed="1"/>
-    <w:lsdException w:name="Table Columns 1" w:semiHidden="1" w:unhideWhenUsed="1"/>
-    <w:lsdException w:name="Table Columns 2" w:semiHidden="1" w:unhideWhenUsed="1"/>
-    <w:lsdException w:name="Table Columns 3" w:semiHidden="1" w:unhideWhenUsed="1"/>
-    <w:lsdException w:name="Table Columns 4" w:semiHidden="1" w:unhideWhenUsed="1"/>
-    <w:lsdException w:name="Table Columns 5" w:semiHidden="1" w:unhideWhenUsed="1"/>
-    <w:lsdException w:name="Table Grid 1" w:semiHidden="1" w:unhideWhenUsed="1"/>
-    <w:lsdException w:name="Table Grid 2" w:semiHidden="1" w:unhideWhenUsed="1"/>
-    <w:lsdException w:name="Table Grid 3" w:semiHidden="1" w:unhideWhenUsed="1"/>
-    <w:lsdException w:name="Table Grid 4" w:semiHidden="1" w:unhideWhenUsed="1"/>
-    <w:lsdException w:name="Table Grid 5" w:semiHidden="1" w:unhideWhenUsed="1"/>
-    <w:lsdException w:name="Table Grid 6" w:semiHidden="1" w:unhideWhenUsed="1"/>
-    <w:lsdException w:name="Table Grid 7" w:semiHidden="1" w:unhideWhenUsed="1"/>
-    <w:lsdException w:name="Table Grid 8" w:semiHidden="1" w:unhideWhenUsed="1"/>
-    <w:lsdException w:name="Table List 1" w:semiHidden="1" w:unhideWhenUsed="1"/>
-    <w:lsdException w:name="Table List 2" w:semiHidden="1" w:unhideWhenUsed="1"/>
-    <w:lsdException w:name="Table List 3" w:semiHidden="1" w:unhideWhenUsed="1"/>
-    <w:lsdException w:name="Table List 4" w:semiHidden="1" w:unhideWhenUsed="1"/>
-    <w:lsdException w:name="Table List 5" w:semiHidden="1" w:unhideWhenUsed="1"/>
-    <w:lsdException w:name="Table List 6" w:semiHidden="1" w:unhideWhenUsed="1"/>
-    <w:lsdException w:name="Table List 7" w:semiHidden="1" w:unhideWhenUsed="1"/>
-    <w:lsdException w:name="Table List 8" w:semiHidden="1" w:unhideWhenUsed="1"/>
-    <w:lsdException w:name="Table 3D effects 1" w:semiHidden="1" w:unhideWhenUsed="1"/>
-    <w:lsdException w:name="Table 3D effects 2" w:semiHidden="1" w:unhideWhenUsed="1"/>
-    <w:lsdException w:name="Table 3D effects 3" w:semiHidden="1" w:unhideWhenUsed="1"/>
-    <w:lsdException w:name="Table Contemporary" w:semiHidden="1" w:unhideWhenUsed="1"/>
-    <w:lsdException w:name="Table Elegant" w:semiHidden="1" w:unhideWhenUsed="1"/>
-    <w:lsdException w:name="Table Professional" w:semiHidden="1" w:unhideWhenUsed="1"/>
-    <w:lsdException w:name="Table Subtle 1" w:semiHidden="1" w:unhideWhenUsed="1"/>
-    <w:lsdException w:name="Table Subtle 2" w:semiHidden="1" w:unhideWhenUsed="1"/>
-    <w:lsdException w:name="Table Web 1" w:semiHidden="1" w:unhideWhenUsed="1"/>
-    <w:lsdException w:name="Table Web 2" w:semiHidden="1" w:unhideWhenUsed="1"/>
-    <w:lsdException w:name="Table Web 3" w:semiHidden="1" w:unhideWhenUsed="1"/>
-    <w:lsdException w:name="Balloon Text" w:semiHidden="1" w:unhideWhenUsed="1"/>
-    <w:lsdException w:name="Table Grid" w:uiPriority="39"/>
-    <w:lsdException w:name="Table Theme" w:semiHidden="1" w:unhideWhenUsed="1"/>
-    <w:lsdException w:name="Placeholder Text" w:semiHidden="1"/>
-    <w:lsdException w:name="No Spacing" w:uiPriority="1" w:qFormat="1"/>
-    <w:lsdException w:name="Light Shading" w:uiPriority="60"/>
-    <w:lsdException w:name="Light List" w:uiPriority="61"/>
-    <w:lsdException w:name="Light Grid" w:uiPriority="62"/>
-    <w:lsdException w:name="Medium Shading 1" w:uiPriority="63"/>
-    <w:lsdException w:name="Medium Shading 2" w:uiPriority="64"/>
-    <w:lsdException w:name="Medium List 1" w:uiPriority="65"/>
-    <w:lsdException w:name="Medium List 2" w:uiPriority="66"/>
-    <w:lsdException w:name="Medium Grid 1" w:uiPriority="67"/>
-    <w:lsdException w:name="Medium Grid 2" w:uiPriority="68"/>
-    <w:lsdException w:name="Medium Grid 3" w:uiPriority="69"/>
-    <w:lsdException w:name="Dark List" w:uiPriority="70"/>
-    <w:lsdException w:name="Colorful Shading" w:uiPriority="71"/>
-    <w:lsdException w:name="Colorful List" w:uiPriority="72"/>
-    <w:lsdException w:name="Colorful Grid" w:uiPriority="73"/>
-    <w:lsdException w:name="Light Shading Accent 1" w:uiPriority="60"/>
-    <w:lsdException w:name="Light List Accent 1" w:uiPriority="61"/>
-    <w:lsdException w:name="Light Grid Accent 1" w:uiPriority="62"/>
-    <w:lsdException w:name="Medium Shading 1 Accent 1" w:uiPriority="63"/>
-    <w:lsdException w:name="Medium Shading 2 Accent 1" w:uiPriority="64"/>
-    <w:lsdException w:name="Medium List 1 Accent 1" w:uiPriority="65"/>
-    <w:lsdException w:name="Revision" w:semiHidden="1"/>
-    <w:lsdException w:name="List Paragraph" w:uiPriority="34" w:qFormat="1"/>
-    <w:lsdException w:name="Quote" w:uiPriority="29" w:qFormat="1"/>
-    <w:lsdException w:name="Intense Quote" w:uiPriority="30" w:qFormat="1"/>
-    <w:lsdException w:name="Medium List 2 Accent 1" w:uiPriority="66"/>
-    <w:lsdException w:name="Medium Grid 1 Accent 1" w:uiPriority="67"/>
-    <w:lsdException w:name="Medium Grid 2 Accent 1" w:uiPriority="68"/>
-    <w:lsdException w:name="Medium Grid 3 Accent 1" w:uiPriority="69"/>
-    <w:lsdException w:name="Dark List Accent 1" w:uiPriority="70"/>
-    <w:lsdException w:name="Colorful Shading Accent 1" w:uiPriority="71"/>
-    <w:lsdException w:name="Colorful List Accent 1" w:uiPriority="72"/>
-    <w:lsdException w:name="Colorful Grid Accent 1" w:uiPriority="73"/>
-    <w:lsdException w:name="Light Shading Accent 2" w:uiPriority="60"/>
-    <w:lsdException w:name="Light List Accent 2" w:uiPriority="61"/>
-    <w:lsdException w:name="Light Grid Accent 2" w:uiPriority="62"/>
-    <w:lsdException w:name="Medium Shading 1 Accent 2" w:uiPriority="63"/>
-    <w:lsdException w:name="Medium Shading 2 Accent 2" w:uiPriority="64"/>
-    <w:lsdException w:name="Medium List 1 Accent 2" w:uiPriority="65"/>
-    <w:lsdException w:name="Medium List 2 Accent 2" w:uiPriority="66"/>
-    <w:lsdException w:name="Medium Grid 1 Accent 2" w:uiPriority="67"/>
-    <w:lsdException w:name="Medium Grid 2 Accent 2" w:uiPriority="68"/>
-    <w:lsdException w:name="Medium Grid 3 Accent 2" w:uiPriority="69"/>
-    <w:lsdException w:name="Dark List Accent 2" w:uiPriority="70"/>
-    <w:lsdException w:name="Colorful Shading Accent 2" w:uiPriority="71"/>
-    <w:lsdException w:name="Colorful List Accent 2" w:uiPriority="72"/>
-    <w:lsdException w:name="Colorful Grid Accent 2" w:uiPriority="73"/>
-    <w:lsdException w:name="Light Shading Accent 3" w:uiPriority="60"/>
-    <w:lsdException w:name="Light List Accent 3" w:uiPriority="61"/>
-    <w:lsdException w:name="Light Grid Accent 3" w:uiPriority="62"/>
-    <w:lsdException w:name="Medium Shading 1 Accent 3" w:uiPriority="63"/>
-    <w:lsdException w:name="Medium Shading 2 Accent 3" w:uiPriority="64"/>
-    <w:lsdException w:name="Medium List 1 Accent 3" w:uiPriority="65"/>
-    <w:lsdException w:name="Medium List 2 Accent 3" w:uiPriority="66"/>
-    <w:lsdException w:name="Medium Grid 1 Accent 3" w:uiPriority="67"/>
-    <w:lsdException w:name="Medium Grid 2 Accent 3" w:uiPriority="68"/>
-    <w:lsdException w:name="Medium Grid 3 Accent 3" w:uiPriority="69"/>
-    <w:lsdException w:name="Dark List Accent 3" w:uiPriority="70"/>
-    <w:lsdException w:name="Colorful Shading Accent 3" w:uiPriority="71"/>
-    <w:lsdException w:name="Colorful List Accent 3" w:uiPriority="72"/>
-    <w:lsdException w:name="Colorful Grid Accent 3" w:uiPriority="73"/>
-    <w:lsdException w:name="Light Shading Accent 4" w:uiPriority="60"/>
-    <w:lsdException w:name="Light List Accent 4" w:uiPriority="61"/>
-    <w:lsdException w:name="Light Grid Accent 4" w:uiPriority="62"/>
-    <w:lsdException w:name="Medium Shading 1 Accent 4" w:uiPriority="63"/>
-    <w:lsdException w:name="Medium Shading 2 Accent 4" w:uiPriority="64"/>
-    <w:lsdException w:name="Medium List 1 Accent 4" w:uiPriority="65"/>
-    <w:lsdException w:name="Medium List 2 Accent 4" w:uiPriority="66"/>
-    <w:lsdException w:name="Medium Grid 1 Accent 4" w:uiPriority="67"/>
-    <w:lsdException w:name="Medium Grid 2 Accent 4" w:uiPriority="68"/>
-    <w:lsdException w:name="Medium Grid 3 Accent 4" w:uiPriority="69"/>
-    <w:lsdException w:name="Dark List Accent 4" w:uiPriority="70"/>
-    <w:lsdException w:name="Colorful Shading Accent 4" w:uiPriority="71"/>
-    <w:lsdException w:name="Colorful List Accent 4" w:uiPriority="72"/>
-    <w:lsdException w:name="Colorful Grid Accent 4" w:uiPriority="73"/>
-    <w:lsdException w:name="Light Shading Accent 5" w:uiPriority="60"/>
-    <w:lsdException w:name="Light List Accent 5" w:uiPriority="61"/>
-    <w:lsdException w:name="Light Grid Accent 5" w:uiPriority="62"/>
-    <w:lsdException w:name="Medium Shading 1 Accent 5" w:uiPriority="63"/>
-    <w:lsdException w:name="Medium Shading 2 Accent 5" w:uiPriority="64"/>
-    <w:lsdException w:name="Medium List 1 Accent 5" w:uiPriority="65"/>
-    <w:lsdException w:name="Medium List 2 Accent 5" w:uiPriority="66"/>
-    <w:lsdException w:name="Medium Grid 1 Accent 5" w:uiPriority="67"/>
-    <w:lsdException w:name="Medium Grid 2 Accent 5" w:uiPriority="68"/>
-    <w:lsdException w:name="Medium Grid 3 Accent 5" w:uiPriority="69"/>
-    <w:lsdException w:name="Dark List Accent 5" w:uiPriority="70"/>
-    <w:lsdException w:name="Colorful Shading Accent 5" w:uiPriority="71"/>
-    <w:lsdException w:name="Colorful List Accent 5" w:uiPriority="72"/>
-    <w:lsdException w:name="Colorful Grid Accent 5" w:uiPriority="73"/>
-    <w:lsdException w:name="Light Shading Accent 6" w:uiPriority="60"/>
-    <w:lsdException w:name="Light List Accent 6" w:uiPriority="61"/>
-    <w:lsdException w:name="Light Grid Accent 6" w:uiPriority="62"/>
-    <w:lsdException w:name="Medium Shading 1 Accent 6" w:uiPriority="63"/>
-    <w:lsdException w:name="Medium Shading 2 Accent 6" w:uiPriority="64"/>
-    <w:lsdException w:name="Medium List 1 Accent 6" w:uiPriority="65"/>
-    <w:lsdException w:name="Medium List 2 Accent 6" w:uiPriority="66"/>
-    <w:lsdException w:name="Medium Grid 1 Accent 6" w:uiPriority="67"/>
-    <w:lsdException w:name="Medium Grid 2 Accent 6" w:uiPriority="68"/>
-    <w:lsdException w:name="Medium Grid 3 Accent 6" w:uiPriority="69"/>
-    <w:lsdException w:name="Dark List Accent 6" w:uiPriority="70"/>
-    <w:lsdException w:name="Colorful Shading Accent 6" w:uiPriority="71"/>
-    <w:lsdException w:name="Colorful List Accent 6" w:uiPriority="72"/>
-    <w:lsdException w:name="Colorful Grid Accent 6" w:uiPriority="73"/>
-    <w:lsdException w:name="Subtle Emphasis" w:uiPriority="19" w:qFormat="1"/>
-    <w:lsdException w:name="Intense Emphasis" w:uiPriority="21" w:qFormat="1"/>
-    <w:lsdException w:name="Subtle Reference" w:uiPriority="31" w:qFormat="1"/>
-    <w:lsdException w:name="Intense Reference" w:uiPriority="32" w:qFormat="1"/>
-    <w:lsdException w:name="Book Title" w:uiPriority="33" w:qFormat="1"/>
-    <w:lsdException w:name="Bibliography" w:semiHidden="1" w:uiPriority="37" w:unhideWhenUsed="1"/>
-    <w:lsdException w:name="TOC Heading" w:semiHidden="1" w:uiPriority="39" w:unhideWhenUsed="1" w:qFormat="1"/>
-    <w:lsdException w:name="Plain Table 1" w:uiPriority="41"/>
-    <w:lsdException w:name="Plain Table 2" w:uiPriority="42"/>
-    <w:lsdException w:name="Plain Table 3" w:uiPriority="43"/>
-    <w:lsdException w:name="Plain Table 4" w:uiPriority="44"/>
-    <w:lsdException w:name="Plain Table 5" w:uiPriority="45"/>
-    <w:lsdException w:name="Grid Table Light" w:uiPriority="40"/>
-    <w:lsdException w:name="Grid Table 1 Light" w:uiPriority="46"/>
-    <w:lsdException w:name="Grid Table 2" w:uiPriority="47"/>
-    <w:lsdException w:name="Grid Table 3" w:uiPriority="48"/>
-    <w:lsdException w:name="Grid Table 4" w:uiPriority="49"/>
-    <w:lsdException w:name="Grid Table 5 Dark" w:uiPriority="50"/>
-    <w:lsdException w:name="Grid Table 6 Colorful" w:uiPriority="51"/>
-    <w:lsdException w:name="Grid Table 7 Colorful" w:uiPriority="52"/>
-    <w:lsdException w:name="Grid Table 1 Light Accent 1" w:uiPriority="46"/>
-    <w:lsdException w:name="Grid Table 2 Accent 1" w:uiPriority="47"/>
-    <w:lsdException w:name="Grid Table 3 Accent 1" w:uiPriority="48"/>
-    <w:lsdException w:name="Grid Table 4 Accent 1" w:uiPriority="49"/>
-    <w:lsdException w:name="Grid Table 5 Dark Accent 1" w:uiPriority="50"/>
-    <w:lsdException w:name="Grid Table 6 Colorful Accent 1" w:uiPriority="51"/>
-    <w:lsdException w:name="Grid Table 7 Colorful Accent 1" w:uiPriority="52"/>
-    <w:lsdException w:name="Grid Table 1 Light Accent 2" w:uiPriority="46"/>
-    <w:lsdException w:name="Grid Table 2 Accent 2" w:uiPriority="47"/>
-    <w:lsdException w:name="Grid Table 3 Accent 2" w:uiPriority="48"/>
-    <w:lsdException w:name="Grid Table 4 Accent 2" w:uiPriority="49"/>
-    <w:lsdException w:name="Grid Table 5 Dark Accent 2" w:uiPriority="50"/>
-    <w:lsdException w:name="Grid Table 6 Colorful Accent 2" w:uiPriority="51"/>
-    <w:lsdException w:name="Grid Table 7 Colorful Accent 2" w:uiPriority="52"/>
-    <w:lsdException w:name="Grid Table 1 Light Accent 3" w:uiPriority="46"/>
-    <w:lsdException w:name="Grid Table 2 Accent 3" w:uiPriority="47"/>
-    <w:lsdException w:name="Grid Table 3 Accent 3" w:uiPriority="48"/>
-    <w:lsdException w:name="Grid Table 4 Accent 3" w:uiPriority="49"/>
-    <w:lsdException w:name="Grid Table 5 Dark Accent 3" w:uiPriority="50"/>
-    <w:lsdException w:name="Grid Table 6 Colorful Accent 3" w:uiPriority="51"/>
-    <w:lsdException w:name="Grid Table 7 Colorful Accent 3" w:uiPriority="52"/>
-    <w:lsdException w:name="Grid Table 1 Light Accent 4" w:uiPriority="46"/>
-    <w:lsdException w:name="Grid Table 2 Accent 4" w:uiPriority="47"/>
-    <w:lsdException w:name="Grid Table 3 Accent 4" w:uiPriority="48"/>
-    <w:lsdException w:name="Grid Table 4 Accent 4" w:uiPriority="49"/>
-    <w:lsdException w:name="Grid Table 5 Dark Accent 4" w:uiPriority="50"/>
-    <w:lsdException w:name="Grid Table 6 Colorful Accent 4" w:uiPriority="51"/>
-    <w:lsdException w:name="Grid Table 7 Colorful Accent 4" w:uiPriority="52"/>
-    <w:lsdException w:name="Grid Table 1 Light Accent 5" w:uiPriority="46"/>
-    <w:lsdException w:name="Grid Table 2 Accent 5" w:uiPriority="47"/>
-    <w:lsdException w:name="Grid Table 3 Accent 5" w:uiPriority="48"/>
-    <w:lsdException w:name="Grid Table 4 Accent 5" w:uiPriority="49"/>
-    <w:lsdException w:name="Grid Table 5 Dark Accent 5" w:uiPriority="50"/>
-    <w:lsdException w:name="Grid Table 6 Colorful Accent 5" w:uiPriority="51"/>
-    <w:lsdException w:name="Grid Table 7 Colorful Accent 5" w:uiPriority="52"/>
-    <w:lsdException w:name="Grid Table 1 Light Accent 6" w:uiPriority="46"/>
-    <w:lsdException w:name="Grid Table 2 Accent 6" w:uiPriority="47"/>
-    <w:lsdException w:name="Grid Table 3 Accent 6" w:uiPriority="48"/>
-    <w:lsdException w:name="Grid Table 4 Accent 6" w:uiPriority="49"/>
-    <w:lsdException w:name="Grid Table 5 Dark Accent 6" w:uiPriority="50"/>
-    <w:lsdException w:name="Grid Table 6 Colorful Accent 6" w:uiPriority="51"/>
-    <w:lsdException w:name="Grid Table 7 Colorful Accent 6" w:uiPriority="52"/>
-    <w:lsdException w:name="List Table 1 Light" w:uiPriority="46"/>
-    <w:lsdException w:name="List Table 2" w:uiPriority="47"/>
-    <w:lsdException w:name="List Table 3" w:uiPriority="48"/>
-    <w:lsdException w:name="List Table 4" w:uiPriority="49"/>
-    <w:lsdException w:name="List Table 5 Dark" w:uiPriority="50"/>
-    <w:lsdException w:name="List Table 6 Colorful" w:uiPriority="51"/>
-    <w:lsdException w:name="List Table 7 Colorful" w:uiPriority="52"/>
-    <w:lsdException w:name="List Table 1 Light Accent 1" w:uiPriority="46"/>
-    <w:lsdException w:name="List Table 2 Accent 1" w:uiPriority="47"/>
-    <w:lsdException w:name="List Table 3 Accent 1" w:uiPriority="48"/>
-    <w:lsdException w:name="List Table 4 Accent 1" w:uiPriority="49"/>
-    <w:lsdException w:name="List Table 5 Dark Accent 1" w:uiPriority="50"/>
-    <w:lsdException w:name="List Table 6 Colorful Accent 1" w:uiPriority="51"/>
-    <w:lsdException w:name="List Table 7 Colorful Accent 1" w:uiPriority="52"/>
-    <w:lsdException w:name="List Table 1 Light Accent 2" w:uiPriority="46"/>
-    <w:lsdException w:name="List Table 2 Accent 2" w:uiPriority="47"/>
-    <w:lsdException w:name="List Table 3 Accent 2" w:uiPriority="48"/>
-    <w:lsdException w:name="List Table 4 Accent 2" w:uiPriority="49"/>
-    <w:lsdException w:name="List Table 5 Dark Accent 2" w:uiPriority="50"/>
-    <w:lsdException w:name="List Table 6 Colorful Accent 2" w:uiPriority="51"/>
-    <w:lsdException w:name="List Table 7 Colorful Accent 2" w:uiPriority="52"/>
-    <w:lsdException w:name="List Table 1 Light Accent 3" w:uiPriority="46"/>
-    <w:lsdException w:name="List Table 2 Accent 3" w:uiPriority="47"/>
-    <w:lsdException w:name="List Table 3 Accent 3" w:uiPriority="48"/>
-    <w:lsdException w:name="List Table 4 Accent 3" w:uiPriority="49"/>
-    <w:lsdException w:name="List Table 5 Dark Accent 3" w:uiPriority="50"/>
-    <w:lsdException w:name="List Table 6 Colorful Accent 3" w:uiPriority="51"/>
-    <w:lsdException w:name="List Table 7 Colorful Accent 3" w:uiPriority="52"/>
-    <w:lsdException w:name="List Table 1 Light Accent 4" w:uiPriority="46"/>
-    <w:lsdException w:name="List Table 2 Accent 4" w:uiPriority="47"/>
-    <w:lsdException w:name="List Table 3 Accent 4" w:uiPriority="48"/>
-    <w:lsdException w:name="List Table 4 Accent 4" w:uiPriority="49"/>
-    <w:lsdException w:name="List Table 5 Dark Accent 4" w:uiPriority="50"/>
-    <w:lsdException w:name="List Table 6 Colorful Accent 4" w:uiPriority="51"/>
-    <w:lsdException w:name="List Table 7 Colorful Accent 4" w:uiPriority="52"/>
-    <w:lsdException w:name="List Table 1 Light Accent 5" w:uiPriority="46"/>
-    <w:lsdException w:name="List Table 2 Accent 5" w:uiPriority="47"/>
-    <w:lsdException w:name="List Table 3 Accent 5" w:uiPriority="48"/>
-    <w:lsdException w:name="List Table 4 Accent 5" w:uiPriority="49"/>
-    <w:lsdException w:name="List Table 5 Dark Accent 5" w:uiPriority="50"/>
-    <w:lsdException w:name="List Table 6 Colorful Accent 5" w:uiPriority="51"/>
-    <w:lsdException w:name="List Table 7 Colorful Accent 5" w:uiPriority="52"/>
-    <w:lsdException w:name="List Table 1 Light Accent 6" w:uiPriority="46"/>
-    <w:lsdException w:name="List Table 2 Accent 6" w:uiPriority="47"/>
-    <w:lsdException w:name="List Table 3 Accent 6" w:uiPriority="48"/>
-    <w:lsdException w:name="List Table 4 Accent 6" w:uiPriority="49"/>
-    <w:lsdException w:name="List Table 5 Dark Accent 6" w:uiPriority="50"/>
-    <w:lsdException w:name="List Table 6 Colorful Accent 6" w:uiPriority="51"/>
-    <w:lsdException w:name="List Table 7 Colorful Accent 6" w:uiPriority="52"/>
-    <w:lsdException w:name="Mention" w:semiHidden="1" w:unhideWhenUsed="1"/>
-    <w:lsdException w:name="Smart Hyperlink" w:semiHidden="1" w:unhideWhenUsed="1"/>
-    <w:lsdException w:name="Hashtag" w:semiHidden="1" w:unhideWhenUsed="1"/>
-    <w:lsdException w:name="Unresolved Mention" w:semiHidden="1" w:unhideWhenUsed="1"/>
-    <w:lsdException w:name="Smart Link" w:semiHidden="1" w:unhideWhenUsed="1"/>
+  <w:latentStyles w:defLockedState="0" w:defUIPriority="99" w:defSemiHidden="1" w:defUnhideWhenUsed="1" w:defQFormat="0" w:count="267">
+    <w:lsdException w:name="Normal" w:semiHidden="0" w:uiPriority="0" w:unhideWhenUsed="0" w:qFormat="1"/>
+    <w:lsdException w:name="heading 1" w:semiHidden="0" w:uiPriority="9" w:unhideWhenUsed="0" w:qFormat="1"/>
+    <w:lsdException w:name="heading 2" w:uiPriority="9" w:qFormat="1"/>
+    <w:lsdException w:name="heading 3" w:uiPriority="9" w:qFormat="1"/>
+    <w:lsdException w:name="heading 4" w:uiPriority="9" w:qFormat="1"/>
+    <w:lsdException w:name="heading 5" w:uiPriority="9" w:qFormat="1"/>
+    <w:lsdException w:name="heading 6" w:uiPriority="9" w:qFormat="1"/>
+    <w:lsdException w:name="heading 7" w:uiPriority="9" w:qFormat="1"/>
+    <w:lsdException w:name="heading 8" w:uiPriority="9" w:qFormat="1"/>
+    <w:lsdException w:name="heading 9" w:uiPriority="9" w:qFormat="1"/>
+    <w:lsdException w:name="toc 1" w:uiPriority="39"/>
+    <w:lsdException w:name="toc 2" w:uiPriority="39"/>
+    <w:lsdException w:name="toc 3" w:uiPriority="39"/>
+    <w:lsdException w:name="toc 4" w:uiPriority="39"/>
+    <w:lsdException w:name="toc 5" w:uiPriority="39"/>
+    <w:lsdException w:name="toc 6" w:uiPriority="39"/>
+    <w:lsdException w:name="toc 7" w:uiPriority="39"/>
+    <w:lsdException w:name="toc 8" w:uiPriority="39"/>
+    <w:lsdException w:name="toc 9" w:uiPriority="39"/>
+    <w:lsdException w:name="caption" w:uiPriority="35" w:qFormat="1"/>
+    <w:lsdException w:name="Title" w:semiHidden="0" w:uiPriority="10" w:unhideWhenUsed="0" w:qFormat="1"/>
+    <w:lsdException w:name="Default Paragraph Font" w:uiPriority="1"/>
+    <w:lsdException w:name="Subtitle" w:semiHidden="0" w:uiPriority="11" w:unhideWhenUsed="0" w:qFormat="1"/>
+    <w:lsdException w:name="Strong" w:semiHidden="0" w:uiPriority="22" w:unhideWhenUsed="0" w:qFormat="1"/>
+    <w:lsdException w:name="Emphasis" w:semiHidden="0" w:uiPriority="20" w:unhideWhenUsed="0" w:qFormat="1"/>
+    <w:lsdException w:name="Table Grid" w:semiHidden="0" w:uiPriority="39" w:unhideWhenUsed="0"/>
+    <w:lsdException w:name="Placeholder Text" w:unhideWhenUsed="0"/>
+    <w:lsdException w:name="No Spacing" w:semiHidden="0" w:uiPriority="1" w:unhideWhenUsed="0" w:qFormat="1"/>
+    <w:lsdException w:name="Light Shading" w:semiHidden="0" w:uiPriority="60" w:unhideWhenUsed="0"/>
+    <w:lsdException w:name="Light List" w:semiHidden="0" w:uiPriority="61" w:unhideWhenUsed="0"/>
+    <w:lsdException w:name="Light Grid" w:semiHidden="0" w:uiPriority="62" w:unhideWhenUsed="0"/>
+    <w:lsdException w:name="Medium Shading 1" w:semiHidden="0" w:uiPriority="63" w:unhideWhenUsed="0"/>
+    <w:lsdException w:name="Medium Shading 2" w:semiHidden="0" w:uiPriority="64" w:unhideWhenUsed="0"/>
+    <w:lsdException w:name="Medium List 1" w:semiHidden="0" w:uiPriority="65" w:unhideWhenUsed="0"/>
+    <w:lsdException w:name="Medium List 2" w:semiHidden="0" w:uiPriority="66" w:unhideWhenUsed="0"/>
+    <w:lsdException w:name="Medium Grid 1" w:semiHidden="0" w:uiPriority="67" w:unhideWhenUsed="0"/>
+    <w:lsdException w:name="Medium Grid 2" w:semiHidden="0" w:uiPriority="68" w:unhideWhenUsed="0"/>
+    <w:lsdException w:name="Medium Grid 3" w:semiHidden="0" w:uiPriority="69" w:unhideWhenUsed="0"/>
+    <w:lsdException w:name="Dark List" w:semiHidden="0" w:uiPriority="70" w:unhideWhenUsed="0"/>
+    <w:lsdException w:name="Colorful Shading" w:semiHidden="0" w:uiPriority="71" w:unhideWhenUsed="0"/>
+    <w:lsdException w:name="Colorful List" w:semiHidden="0" w:uiPriority="72" w:unhideWhenUsed="0"/>
+    <w:lsdException w:name="Colorful Grid" w:semiHidden="0" w:uiPriority="73" w:unhideWhenUsed="0"/>
+    <w:lsdException w:name="Light Shading Accent 1" w:semiHidden="0" w:uiPriority="60" w:unhideWhenUsed="0"/>
+    <w:lsdException w:name="Light List Accent 1" w:semiHidden="0" w:uiPriority="61" w:unhideWhenUsed="0"/>
+    <w:lsdException w:name="Light Grid Accent 1" w:semiHidden="0" w:uiPriority="62" w:unhideWhenUsed="0"/>
+    <w:lsdException w:name="Medium Shading 1 Accent 1" w:semiHidden="0" w:uiPriority="63" w:unhideWhenUsed="0"/>
+    <w:lsdException w:name="Medium Shading 2 Accent 1" w:semiHidden="0" w:uiPriority="64" w:unhideWhenUsed="0"/>
+    <w:lsdException w:name="Medium List 1 Accent 1" w:semiHidden="0" w:uiPriority="65" w:unhideWhenUsed="0"/>
+    <w:lsdException w:name="Revision" w:unhideWhenUsed="0"/>
+    <w:lsdException w:name="List Paragraph" w:semiHidden="0" w:uiPriority="34" w:unhideWhenUsed="0" w:qFormat="1"/>
+    <w:lsdException w:name="Quote" w:semiHidden="0" w:uiPriority="29" w:unhideWhenUsed="0" w:qFormat="1"/>
+    <w:lsdException w:name="Intense Quote" w:semiHidden="0" w:uiPriority="30" w:unhideWhenUsed="0" w:qFormat="1"/>
+    <w:lsdException w:name="Medium List 2 Accent 1" w:semiHidden="0" w:uiPriority="66" w:unhideWhenUsed="0"/>
+    <w:lsdException w:name="Medium Grid 1 Accent 1" w:semiHidden="0" w:uiPriority="67" w:unhideWhenUsed="0"/>
+    <w:lsdException w:name="Medium Grid 2 Accent 1" w:semiHidden="0" w:uiPriority="68" w:unhideWhenUsed="0"/>
+    <w:lsdException w:name="Medium Grid 3 Accent 1" w:semiHidden="0" w:uiPriority="69" w:unhideWhenUsed="0"/>
+    <w:lsdException w:name="Dark List Accent 1" w:semiHidden="0" w:uiPriority="70" w:unhideWhenUsed="0"/>
+    <w:lsdException w:name="Colorful Shading Accent 1" w:semiHidden="0" w:uiPriority="71" w:unhideWhenUsed="0"/>
+    <w:lsdException w:name="Colorful List Accent 1" w:semiHidden="0" w:uiPriority="72" w:unhideWhenUsed="0"/>
+    <w:lsdException w:name="Colorful Grid Accent 1" w:semiHidden="0" w:uiPriority="73" w:unhideWhenUsed="0"/>
+    <w:lsdException w:name="Light Shading Accent 2" w:semiHidden="0" w:uiPriority="60" w:unhideWhenUsed="0"/>
+    <w:lsdException w:name="Light List Accent 2" w:semiHidden="0" w:uiPriority="61" w:unhideWhenUsed="0"/>
+    <w:lsdException w:name="Light Grid Accent 2" w:semiHidden="0" w:uiPriority="62" w:unhideWhenUsed="0"/>
+    <w:lsdException w:name="Medium Shading 1 Accent 2" w:semiHidden="0" w:uiPriority="63" w:unhideWhenUsed="0"/>
+    <w:lsdException w:name="Medium Shading 2 Accent 2" w:semiHidden="0" w:uiPriority="64" w:unhideWhenUsed="0"/>
+    <w:lsdException w:name="Medium List 1 Accent 2" w:semiHidden="0" w:uiPriority="65" w:unhideWhenUsed="0"/>
+    <w:lsdException w:name="Medium List 2 Accent 2" w:semiHidden="0" w:uiPriority="66" w:unhideWhenUsed="0"/>
+    <w:lsdException w:name="Medium Grid 1 Accent 2" w:semiHidden="0" w:uiPriority="67" w:unhideWhenUsed="0"/>
+    <w:lsdException w:name="Medium Grid 2 Accent 2" w:semiHidden="0" w:uiPriority="68" w:unhideWhenUsed="0"/>
+    <w:lsdException w:name="Medium Grid 3 Accent 2" w:semiHidden="0" w:uiPriority="69" w:unhideWhenUsed="0"/>
+    <w:lsdException w:name="Dark List Accent 2" w:semiHidden="0" w:uiPriority="70" w:unhideWhenUsed="0"/>
+    <w:lsdException w:name="Colorful Shading Accent 2" w:semiHidden="0" w:uiPriority="71" w:unhideWhenUsed="0"/>
+    <w:lsdException w:name="Colorful List Accent 2" w:semiHidden="0" w:uiPriority="72" w:unhideWhenUsed="0"/>
+    <w:lsdException w:name="Colorful Grid Accent 2" w:semiHidden="0" w:uiPriority="73" w:unhideWhenUsed="0"/>
+    <w:lsdException w:name="Light Shading Accent 3" w:semiHidden="0" w:uiPriority="60" w:unhideWhenUsed="0"/>
+    <w:lsdException w:name="Light List Accent 3" w:semiHidden="0" w:uiPriority="61" w:unhideWhenUsed="0"/>
+    <w:lsdException w:name="Light Grid Accent 3" w:semiHidden="0" w:uiPriority="62" w:unhideWhenUsed="0"/>
+    <w:lsdException w:name="Medium Shading 1 Accent 3" w:semiHidden="0" w:uiPriority="63" w:unhideWhenUsed="0"/>
+    <w:lsdException w:name="Medium Shading 2 Accent 3" w:semiHidden="0" w:uiPriority="64" w:unhideWhenUsed="0"/>
+    <w:lsdException w:name="Medium List 1 Accent 3" w:semiHidden="0" w:uiPriority="65" w:unhideWhenUsed="0"/>
+    <w:lsdException w:name="Medium List 2 Accent 3" w:semiHidden="0" w:uiPriority="66" w:unhideWhenUsed="0"/>
+    <w:lsdException w:name="Medium Grid 1 Accent 3" w:semiHidden="0" w:uiPriority="67" w:unhideWhenUsed="0"/>
+    <w:lsdException w:name="Medium Grid 2 Accent 3" w:semiHidden="0" w:uiPriority="68" w:unhideWhenUsed="0"/>
+    <w:lsdException w:name="Medium Grid 3 Accent 3" w:semiHidden="0" w:uiPriority="69" w:unhideWhenUsed="0"/>
+    <w:lsdException w:name="Dark List Accent 3" w:semiHidden="0" w:uiPriority="70" w:unhideWhenUsed="0"/>
+    <w:lsdException w:name="Colorful Shading Accent 3" w:semiHidden="0" w:uiPriority="71" w:unhideWhenUsed="0"/>
+    <w:lsdException w:name="Colorful List Accent 3" w:semiHidden="0" w:uiPriority="72" w:unhideWhenUsed="0"/>
+    <w:lsdException w:name="Colorful Grid Accent 3" w:semiHidden="0" w:uiPriority="73" w:unhideWhenUsed="0"/>
+    <w:lsdException w:name="Light Shading Accent 4" w:semiHidden="0" w:uiPriority="60" w:unhideWhenUsed="0"/>
+    <w:lsdException w:name="Light List Accent 4" w:semiHidden="0" w:uiPriority="61" w:unhideWhenUsed="0"/>
+    <w:lsdException w:name="Light Grid Accent 4" w:semiHidden="0" w:uiPriority="62" w:unhideWhenUsed="0"/>
+    <w:lsdException w:name="Medium Shading 1 Accent 4" w:semiHidden="0" w:uiPriority="63" w:unhideWhenUsed="0"/>
+    <w:lsdException w:name="Medium Shading 2 Accent 4" w:semiHidden="0" w:uiPriority="64" w:unhideWhenUsed="0"/>
+    <w:lsdException w:name="Medium List 1 Accent 4" w:semiHidden="0" w:uiPriority="65" w:unhideWhenUsed="0"/>
+    <w:lsdException w:name="Medium List 2 Accent 4" w:semiHidden="0" w:uiPriority="66" w:unhideWhenUsed="0"/>
+    <w:lsdException w:name="Medium Grid 1 Accent 4" w:semiHidden="0" w:uiPriority="67" w:unhideWhenUsed="0"/>
+    <w:lsdException w:name="Medium Grid 2 Accent 4" w:semiHidden="0" w:uiPriority="68" w:unhideWhenUsed="0"/>
+    <w:lsdException w:name="Medium Grid 3 Accent 4" w:semiHidden="0" w:uiPriority="69" w:unhideWhenUsed="0"/>
+    <w:lsdException w:name="Dark List Accent 4" w:semiHidden="0" w:uiPriority="70" w:unhideWhenUsed="0"/>
+    <w:lsdException w:name="Colorful Shading Accent 4" w:semiHidden="0" w:uiPriority="71" w:unhideWhenUsed="0"/>
+    <w:lsdException w:name="Colorful List Accent 4" w:semiHidden="0" w:uiPriority="72" w:unhideWhenUsed="0"/>
+    <w:lsdException w:name="Colorful Grid Accent 4" w:semiHidden="0" w:uiPriority="73" w:unhideWhenUsed="0"/>
+    <w:lsdException w:name="Light Shading Accent 5" w:semiHidden="0" w:uiPriority="60" w:unhideWhenUsed="0"/>
+    <w:lsdException w:name="Light List Accent 5" w:semiHidden="0" w:uiPriority="61" w:unhideWhenUsed="0"/>
+    <w:lsdException w:name="Light Grid Accent 5" w:semiHidden="0" w:uiPriority="62" w:unhideWhenUsed="0"/>
+    <w:lsdException w:name="Medium Shading 1 Accent 5" w:semiHidden="0" w:uiPriority="63" w:unhideWhenUsed="0"/>
+    <w:lsdException w:name="Medium Shading 2 Accent 5" w:semiHidden="0" w:uiPriority="64" w:unhideWhenUsed="0"/>
+    <w:lsdException w:name="Medium List 1 Accent 5" w:semiHidden="0" w:uiPriority="65" w:unhideWhenUsed="0"/>
+    <w:lsdException w:name="Medium List 2 Accent 5" w:semiHidden="0" w:uiPriority="66" w:unhideWhenUsed="0"/>
+    <w:lsdException w:name="Medium Grid 1 Accent 5" w:semiHidden="0" w:uiPriority="67" w:unhideWhenUsed="0"/>
+    <w:lsdException w:name="Medium Grid 2 Accent 5" w:semiHidden="0" w:uiPriority="68" w:unhideWhenUsed="0"/>
+    <w:lsdException w:name="Medium Grid 3 Accent 5" w:semiHidden="0" w:uiPriority="69" w:unhideWhenUsed="0"/>
+    <w:lsdException w:name="Dark List Accent 5" w:semiHidden="0" w:uiPriority="70" w:unhideWhenUsed="0"/>
+    <w:lsdException w:name="Colorful Shading Accent 5" w:semiHidden="0" w:uiPriority="71" w:unhideWhenUsed="0"/>
+    <w:lsdException w:name="Colorful List Accent 5" w:semiHidden="0" w:uiPriority="72" w:unhideWhenUsed="0"/>
+    <w:lsdException w:name="Colorful Grid Accent 5" w:semiHidden="0" w:uiPriority="73" w:unhideWhenUsed="0"/>
+    <w:lsdException w:name="Light Shading Accent 6" w:semiHidden="0" w:uiPriority="60" w:unhideWhenUsed="0"/>
+    <w:lsdException w:name="Light List Accent 6" w:semiHidden="0" w:uiPriority="61" w:unhideWhenUsed="0"/>
+    <w:lsdException w:name="Light Grid Accent 6" w:semiHidden="0" w:uiPriority="62" w:unhideWhenUsed="0"/>
+    <w:lsdException w:name="Medium Shading 1 Accent 6" w:semiHidden="0" w:uiPriority="63" w:unhideWhenUsed="0"/>
+    <w:lsdException w:name="Medium Shading 2 Accent 6" w:semiHidden="0" w:uiPriority="64" w:unhideWhenUsed="0"/>
+    <w:lsdException w:name="Medium List 1 Accent 6" w:semiHidden="0" w:uiPriority="65" w:unhideWhenUsed="0"/>
+    <w:lsdException w:name="Medium List 2 Accent 6" w:semiHidden="0" w:uiPriority="66" w:unhideWhenUsed="0"/>
+    <w:lsdException w:name="Medium Grid 1 Accent 6" w:semiHidden="0" w:uiPriority="67" w:unhideWhenUsed="0"/>
+    <w:lsdException w:name="Medium Grid 2 Accent 6" w:semiHidden="0" w:uiPriority="68" w:unhideWhenUsed="0"/>
+    <w:lsdException w:name="Medium Grid 3 Accent 6" w:semiHidden="0" w:uiPriority="69" w:unhideWhenUsed="0"/>
+    <w:lsdException w:name="Dark List Accent 6" w:semiHidden="0" w:uiPriority="70" w:unhideWhenUsed="0"/>
+    <w:lsdException w:name="Colorful Shading Accent 6" w:semiHidden="0" w:uiPriority="71" w:unhideWhenUsed="0"/>
+    <w:lsdException w:name="Colorful List Accent 6" w:semiHidden="0" w:uiPriority="72" w:unhideWhenUsed="0"/>
+    <w:lsdException w:name="Colorful Grid Accent 6" w:semiHidden="0" w:uiPriority="73" w:unhideWhenUsed="0"/>
+    <w:lsdException w:name="Subtle Emphasis" w:semiHidden="0" w:uiPriority="19" w:unhideWhenUsed="0" w:qFormat="1"/>
+    <w:lsdException w:name="Intense Emphasis" w:semiHidden="0" w:uiPriority="21" w:unhideWhenUsed="0" w:qFormat="1"/>
+    <w:lsdException w:name="Subtle Reference" w:semiHidden="0" w:uiPriority="31" w:unhideWhenUsed="0" w:qFormat="1"/>
+    <w:lsdException w:name="Intense Reference" w:semiHidden="0" w:uiPriority="32" w:unhideWhenUsed="0" w:qFormat="1"/>
+    <w:lsdException w:name="Book Title" w:semiHidden="0" w:uiPriority="33" w:unhideWhenUsed="0" w:qFormat="1"/>
+    <w:lsdException w:name="Bibliography" w:uiPriority="37"/>
+    <w:lsdException w:name="TOC Heading" w:uiPriority="39" w:qFormat="1"/>
   </w:latentStyles>
   <w:style w:type="paragraph" w:default="1" w:styleId="Normal">
     <w:name w:val="Normal"/>
     <w:qFormat/>
   </w:style>
-  <w:style w:type="character" w:default="1" w:styleId="DefaultParagraphFont">
+  <w:style w:type="character" w:default="1" w:styleId="Fuentedeprrafopredeter">
     <w:name w:val="Default Paragraph Font"/>
     <w:uiPriority w:val="1"/>
     <w:semiHidden/>
     <w:unhideWhenUsed/>
   </w:style>
-  <w:style w:type="table" w:default="1" w:styleId="TableNormal">
+  <w:style w:type="table" w:default="1" w:styleId="Tablanormal">
     <w:name w:val="Normal Table"/>
     <w:uiPriority w:val="99"/>
     <w:semiHidden/>
@@ -3238,13 +3627,13 @@
       </w:tblCellMar>
     </w:tblPr>
   </w:style>
-  <w:style w:type="numbering" w:default="1" w:styleId="NoList">
+  <w:style w:type="numbering" w:default="1" w:styleId="Sinlista">
     <w:name w:val="No List"/>
     <w:uiPriority w:val="99"/>
     <w:semiHidden/>
     <w:unhideWhenUsed/>
   </w:style>
-  <w:style w:type="paragraph" w:styleId="ListParagraph">
+  <w:style w:type="paragraph" w:styleId="Prrafodelista">
     <w:name w:val="List Paragraph"/>
     <w:basedOn w:val="Normal"/>
     <w:uiPriority w:val="34"/>
@@ -3255,15 +3644,16 @@
       <w:contextualSpacing/>
     </w:pPr>
   </w:style>
-  <w:style w:type="table" w:styleId="TableGrid">
+  <w:style w:type="table" w:styleId="Tablaconcuadrcula">
     <w:name w:val="Table Grid"/>
-    <w:basedOn w:val="TableNormal"/>
+    <w:basedOn w:val="Tablanormal"/>
     <w:uiPriority w:val="39"/>
     <w:rsid w:val="00817628"/>
     <w:pPr>
       <w:spacing w:after="0" w:line="240" w:lineRule="auto"/>
     </w:pPr>
     <w:tblPr>
+      <w:tblInd w:w="0" w:type="dxa"/>
       <w:tblBorders>
         <w:top w:val="single" w:sz="4" w:space="0" w:color="auto"/>
         <w:left w:val="single" w:sz="4" w:space="0" w:color="auto"/>
@@ -3272,6 +3662,239 @@
         <w:insideH w:val="single" w:sz="4" w:space="0" w:color="auto"/>
         <w:insideV w:val="single" w:sz="4" w:space="0" w:color="auto"/>
       </w:tblBorders>
+      <w:tblCellMar>
+        <w:top w:w="0" w:type="dxa"/>
+        <w:left w:w="108" w:type="dxa"/>
+        <w:bottom w:w="0" w:type="dxa"/>
+        <w:right w:w="108" w:type="dxa"/>
+      </w:tblCellMar>
+    </w:tblPr>
+  </w:style>
+</w:styles>
+</file>
+
+<file path=word/stylesWithEffects.xml><?xml version="1.0" encoding="utf-8"?>
+<w:styles xmlns:wpc="http://schemas.microsoft.com/office/word/2010/wordprocessingCanvas" xmlns:mc="http://schemas.openxmlformats.org/markup-compatibility/2006" xmlns:o="urn:schemas-microsoft-com:office:office" xmlns:r="http://schemas.openxmlformats.org/officeDocument/2006/relationships" xmlns:m="http://schemas.openxmlformats.org/officeDocument/2006/math" xmlns:v="urn:schemas-microsoft-com:vml" xmlns:wp14="http://schemas.microsoft.com/office/word/2010/wordprocessingDrawing" xmlns:wp="http://schemas.openxmlformats.org/drawingml/2006/wordprocessingDrawing" xmlns:w10="urn:schemas-microsoft-com:office:word" xmlns:w="http://schemas.openxmlformats.org/wordprocessingml/2006/main" xmlns:w14="http://schemas.microsoft.com/office/word/2010/wordml" xmlns:wpg="http://schemas.microsoft.com/office/word/2010/wordprocessingGroup" xmlns:wpi="http://schemas.microsoft.com/office/word/2010/wordprocessingInk" xmlns:wne="http://schemas.microsoft.com/office/word/2006/wordml" xmlns:wps="http://schemas.microsoft.com/office/word/2010/wordprocessingShape" mc:Ignorable="w14 wp14">
+  <w:docDefaults>
+    <w:rPrDefault>
+      <w:rPr>
+        <w:rFonts w:asciiTheme="minorHAnsi" w:eastAsiaTheme="minorHAnsi" w:hAnsiTheme="minorHAnsi" w:cstheme="minorBidi"/>
+        <w:sz w:val="22"/>
+        <w:szCs w:val="22"/>
+        <w:lang w:val="es-DO" w:eastAsia="en-US" w:bidi="ar-SA"/>
+      </w:rPr>
+    </w:rPrDefault>
+    <w:pPrDefault>
+      <w:pPr>
+        <w:spacing w:after="160" w:line="259" w:lineRule="auto"/>
+      </w:pPr>
+    </w:pPrDefault>
+  </w:docDefaults>
+  <w:latentStyles w:defLockedState="0" w:defUIPriority="99" w:defSemiHidden="1" w:defUnhideWhenUsed="1" w:defQFormat="0" w:count="267">
+    <w:lsdException w:name="Normal" w:semiHidden="0" w:uiPriority="0" w:unhideWhenUsed="0" w:qFormat="1"/>
+    <w:lsdException w:name="heading 1" w:semiHidden="0" w:uiPriority="9" w:unhideWhenUsed="0" w:qFormat="1"/>
+    <w:lsdException w:name="heading 2" w:uiPriority="9" w:qFormat="1"/>
+    <w:lsdException w:name="heading 3" w:uiPriority="9" w:qFormat="1"/>
+    <w:lsdException w:name="heading 4" w:uiPriority="9" w:qFormat="1"/>
+    <w:lsdException w:name="heading 5" w:uiPriority="9" w:qFormat="1"/>
+    <w:lsdException w:name="heading 6" w:uiPriority="9" w:qFormat="1"/>
+    <w:lsdException w:name="heading 7" w:uiPriority="9" w:qFormat="1"/>
+    <w:lsdException w:name="heading 8" w:uiPriority="9" w:qFormat="1"/>
+    <w:lsdException w:name="heading 9" w:uiPriority="9" w:qFormat="1"/>
+    <w:lsdException w:name="toc 1" w:uiPriority="39"/>
+    <w:lsdException w:name="toc 2" w:uiPriority="39"/>
+    <w:lsdException w:name="toc 3" w:uiPriority="39"/>
+    <w:lsdException w:name="toc 4" w:uiPriority="39"/>
+    <w:lsdException w:name="toc 5" w:uiPriority="39"/>
+    <w:lsdException w:name="toc 6" w:uiPriority="39"/>
+    <w:lsdException w:name="toc 7" w:uiPriority="39"/>
+    <w:lsdException w:name="toc 8" w:uiPriority="39"/>
+    <w:lsdException w:name="toc 9" w:uiPriority="39"/>
+    <w:lsdException w:name="caption" w:uiPriority="35" w:qFormat="1"/>
+    <w:lsdException w:name="Title" w:semiHidden="0" w:uiPriority="10" w:unhideWhenUsed="0" w:qFormat="1"/>
+    <w:lsdException w:name="Default Paragraph Font" w:uiPriority="1"/>
+    <w:lsdException w:name="Subtitle" w:semiHidden="0" w:uiPriority="11" w:unhideWhenUsed="0" w:qFormat="1"/>
+    <w:lsdException w:name="Strong" w:semiHidden="0" w:uiPriority="22" w:unhideWhenUsed="0" w:qFormat="1"/>
+    <w:lsdException w:name="Emphasis" w:semiHidden="0" w:uiPriority="20" w:unhideWhenUsed="0" w:qFormat="1"/>
+    <w:lsdException w:name="Table Grid" w:semiHidden="0" w:uiPriority="39" w:unhideWhenUsed="0"/>
+    <w:lsdException w:name="Placeholder Text" w:unhideWhenUsed="0"/>
+    <w:lsdException w:name="No Spacing" w:semiHidden="0" w:uiPriority="1" w:unhideWhenUsed="0" w:qFormat="1"/>
+    <w:lsdException w:name="Light Shading" w:semiHidden="0" w:uiPriority="60" w:unhideWhenUsed="0"/>
+    <w:lsdException w:name="Light List" w:semiHidden="0" w:uiPriority="61" w:unhideWhenUsed="0"/>
+    <w:lsdException w:name="Light Grid" w:semiHidden="0" w:uiPriority="62" w:unhideWhenUsed="0"/>
+    <w:lsdException w:name="Medium Shading 1" w:semiHidden="0" w:uiPriority="63" w:unhideWhenUsed="0"/>
+    <w:lsdException w:name="Medium Shading 2" w:semiHidden="0" w:uiPriority="64" w:unhideWhenUsed="0"/>
+    <w:lsdException w:name="Medium List 1" w:semiHidden="0" w:uiPriority="65" w:unhideWhenUsed="0"/>
+    <w:lsdException w:name="Medium List 2" w:semiHidden="0" w:uiPriority="66" w:unhideWhenUsed="0"/>
+    <w:lsdException w:name="Medium Grid 1" w:semiHidden="0" w:uiPriority="67" w:unhideWhenUsed="0"/>
+    <w:lsdException w:name="Medium Grid 2" w:semiHidden="0" w:uiPriority="68" w:unhideWhenUsed="0"/>
+    <w:lsdException w:name="Medium Grid 3" w:semiHidden="0" w:uiPriority="69" w:unhideWhenUsed="0"/>
+    <w:lsdException w:name="Dark List" w:semiHidden="0" w:uiPriority="70" w:unhideWhenUsed="0"/>
+    <w:lsdException w:name="Colorful Shading" w:semiHidden="0" w:uiPriority="71" w:unhideWhenUsed="0"/>
+    <w:lsdException w:name="Colorful List" w:semiHidden="0" w:uiPriority="72" w:unhideWhenUsed="0"/>
+    <w:lsdException w:name="Colorful Grid" w:semiHidden="0" w:uiPriority="73" w:unhideWhenUsed="0"/>
+    <w:lsdException w:name="Light Shading Accent 1" w:semiHidden="0" w:uiPriority="60" w:unhideWhenUsed="0"/>
+    <w:lsdException w:name="Light List Accent 1" w:semiHidden="0" w:uiPriority="61" w:unhideWhenUsed="0"/>
+    <w:lsdException w:name="Light Grid Accent 1" w:semiHidden="0" w:uiPriority="62" w:unhideWhenUsed="0"/>
+    <w:lsdException w:name="Medium Shading 1 Accent 1" w:semiHidden="0" w:uiPriority="63" w:unhideWhenUsed="0"/>
+    <w:lsdException w:name="Medium Shading 2 Accent 1" w:semiHidden="0" w:uiPriority="64" w:unhideWhenUsed="0"/>
+    <w:lsdException w:name="Medium List 1 Accent 1" w:semiHidden="0" w:uiPriority="65" w:unhideWhenUsed="0"/>
+    <w:lsdException w:name="Revision" w:unhideWhenUsed="0"/>
+    <w:lsdException w:name="List Paragraph" w:semiHidden="0" w:uiPriority="34" w:unhideWhenUsed="0" w:qFormat="1"/>
+    <w:lsdException w:name="Quote" w:semiHidden="0" w:uiPriority="29" w:unhideWhenUsed="0" w:qFormat="1"/>
+    <w:lsdException w:name="Intense Quote" w:semiHidden="0" w:uiPriority="30" w:unhideWhenUsed="0" w:qFormat="1"/>
+    <w:lsdException w:name="Medium List 2 Accent 1" w:semiHidden="0" w:uiPriority="66" w:unhideWhenUsed="0"/>
+    <w:lsdException w:name="Medium Grid 1 Accent 1" w:semiHidden="0" w:uiPriority="67" w:unhideWhenUsed="0"/>
+    <w:lsdException w:name="Medium Grid 2 Accent 1" w:semiHidden="0" w:uiPriority="68" w:unhideWhenUsed="0"/>
+    <w:lsdException w:name="Medium Grid 3 Accent 1" w:semiHidden="0" w:uiPriority="69" w:unhideWhenUsed="0"/>
+    <w:lsdException w:name="Dark List Accent 1" w:semiHidden="0" w:uiPriority="70" w:unhideWhenUsed="0"/>
+    <w:lsdException w:name="Colorful Shading Accent 1" w:semiHidden="0" w:uiPriority="71" w:unhideWhenUsed="0"/>
+    <w:lsdException w:name="Colorful List Accent 1" w:semiHidden="0" w:uiPriority="72" w:unhideWhenUsed="0"/>
+    <w:lsdException w:name="Colorful Grid Accent 1" w:semiHidden="0" w:uiPriority="73" w:unhideWhenUsed="0"/>
+    <w:lsdException w:name="Light Shading Accent 2" w:semiHidden="0" w:uiPriority="60" w:unhideWhenUsed="0"/>
+    <w:lsdException w:name="Light List Accent 2" w:semiHidden="0" w:uiPriority="61" w:unhideWhenUsed="0"/>
+    <w:lsdException w:name="Light Grid Accent 2" w:semiHidden="0" w:uiPriority="62" w:unhideWhenUsed="0"/>
+    <w:lsdException w:name="Medium Shading 1 Accent 2" w:semiHidden="0" w:uiPriority="63" w:unhideWhenUsed="0"/>
+    <w:lsdException w:name="Medium Shading 2 Accent 2" w:semiHidden="0" w:uiPriority="64" w:unhideWhenUsed="0"/>
+    <w:lsdException w:name="Medium List 1 Accent 2" w:semiHidden="0" w:uiPriority="65" w:unhideWhenUsed="0"/>
+    <w:lsdException w:name="Medium List 2 Accent 2" w:semiHidden="0" w:uiPriority="66" w:unhideWhenUsed="0"/>
+    <w:lsdException w:name="Medium Grid 1 Accent 2" w:semiHidden="0" w:uiPriority="67" w:unhideWhenUsed="0"/>
+    <w:lsdException w:name="Medium Grid 2 Accent 2" w:semiHidden="0" w:uiPriority="68" w:unhideWhenUsed="0"/>
+    <w:lsdException w:name="Medium Grid 3 Accent 2" w:semiHidden="0" w:uiPriority="69" w:unhideWhenUsed="0"/>
+    <w:lsdException w:name="Dark List Accent 2" w:semiHidden="0" w:uiPriority="70" w:unhideWhenUsed="0"/>
+    <w:lsdException w:name="Colorful Shading Accent 2" w:semiHidden="0" w:uiPriority="71" w:unhideWhenUsed="0"/>
+    <w:lsdException w:name="Colorful List Accent 2" w:semiHidden="0" w:uiPriority="72" w:unhideWhenUsed="0"/>
+    <w:lsdException w:name="Colorful Grid Accent 2" w:semiHidden="0" w:uiPriority="73" w:unhideWhenUsed="0"/>
+    <w:lsdException w:name="Light Shading Accent 3" w:semiHidden="0" w:uiPriority="60" w:unhideWhenUsed="0"/>
+    <w:lsdException w:name="Light List Accent 3" w:semiHidden="0" w:uiPriority="61" w:unhideWhenUsed="0"/>
+    <w:lsdException w:name="Light Grid Accent 3" w:semiHidden="0" w:uiPriority="62" w:unhideWhenUsed="0"/>
+    <w:lsdException w:name="Medium Shading 1 Accent 3" w:semiHidden="0" w:uiPriority="63" w:unhideWhenUsed="0"/>
+    <w:lsdException w:name="Medium Shading 2 Accent 3" w:semiHidden="0" w:uiPriority="64" w:unhideWhenUsed="0"/>
+    <w:lsdException w:name="Medium List 1 Accent 3" w:semiHidden="0" w:uiPriority="65" w:unhideWhenUsed="0"/>
+    <w:lsdException w:name="Medium List 2 Accent 3" w:semiHidden="0" w:uiPriority="66" w:unhideWhenUsed="0"/>
+    <w:lsdException w:name="Medium Grid 1 Accent 3" w:semiHidden="0" w:uiPriority="67" w:unhideWhenUsed="0"/>
+    <w:lsdException w:name="Medium Grid 2 Accent 3" w:semiHidden="0" w:uiPriority="68" w:unhideWhenUsed="0"/>
+    <w:lsdException w:name="Medium Grid 3 Accent 3" w:semiHidden="0" w:uiPriority="69" w:unhideWhenUsed="0"/>
+    <w:lsdException w:name="Dark List Accent 3" w:semiHidden="0" w:uiPriority="70" w:unhideWhenUsed="0"/>
+    <w:lsdException w:name="Colorful Shading Accent 3" w:semiHidden="0" w:uiPriority="71" w:unhideWhenUsed="0"/>
+    <w:lsdException w:name="Colorful List Accent 3" w:semiHidden="0" w:uiPriority="72" w:unhideWhenUsed="0"/>
+    <w:lsdException w:name="Colorful Grid Accent 3" w:semiHidden="0" w:uiPriority="73" w:unhideWhenUsed="0"/>
+    <w:lsdException w:name="Light Shading Accent 4" w:semiHidden="0" w:uiPriority="60" w:unhideWhenUsed="0"/>
+    <w:lsdException w:name="Light List Accent 4" w:semiHidden="0" w:uiPriority="61" w:unhideWhenUsed="0"/>
+    <w:lsdException w:name="Light Grid Accent 4" w:semiHidden="0" w:uiPriority="62" w:unhideWhenUsed="0"/>
+    <w:lsdException w:name="Medium Shading 1 Accent 4" w:semiHidden="0" w:uiPriority="63" w:unhideWhenUsed="0"/>
+    <w:lsdException w:name="Medium Shading 2 Accent 4" w:semiHidden="0" w:uiPriority="64" w:unhideWhenUsed="0"/>
+    <w:lsdException w:name="Medium List 1 Accent 4" w:semiHidden="0" w:uiPriority="65" w:unhideWhenUsed="0"/>
+    <w:lsdException w:name="Medium List 2 Accent 4" w:semiHidden="0" w:uiPriority="66" w:unhideWhenUsed="0"/>
+    <w:lsdException w:name="Medium Grid 1 Accent 4" w:semiHidden="0" w:uiPriority="67" w:unhideWhenUsed="0"/>
+    <w:lsdException w:name="Medium Grid 2 Accent 4" w:semiHidden="0" w:uiPriority="68" w:unhideWhenUsed="0"/>
+    <w:lsdException w:name="Medium Grid 3 Accent 4" w:semiHidden="0" w:uiPriority="69" w:unhideWhenUsed="0"/>
+    <w:lsdException w:name="Dark List Accent 4" w:semiHidden="0" w:uiPriority="70" w:unhideWhenUsed="0"/>
+    <w:lsdException w:name="Colorful Shading Accent 4" w:semiHidden="0" w:uiPriority="71" w:unhideWhenUsed="0"/>
+    <w:lsdException w:name="Colorful List Accent 4" w:semiHidden="0" w:uiPriority="72" w:unhideWhenUsed="0"/>
+    <w:lsdException w:name="Colorful Grid Accent 4" w:semiHidden="0" w:uiPriority="73" w:unhideWhenUsed="0"/>
+    <w:lsdException w:name="Light Shading Accent 5" w:semiHidden="0" w:uiPriority="60" w:unhideWhenUsed="0"/>
+    <w:lsdException w:name="Light List Accent 5" w:semiHidden="0" w:uiPriority="61" w:unhideWhenUsed="0"/>
+    <w:lsdException w:name="Light Grid Accent 5" w:semiHidden="0" w:uiPriority="62" w:unhideWhenUsed="0"/>
+    <w:lsdException w:name="Medium Shading 1 Accent 5" w:semiHidden="0" w:uiPriority="63" w:unhideWhenUsed="0"/>
+    <w:lsdException w:name="Medium Shading 2 Accent 5" w:semiHidden="0" w:uiPriority="64" w:unhideWhenUsed="0"/>
+    <w:lsdException w:name="Medium List 1 Accent 5" w:semiHidden="0" w:uiPriority="65" w:unhideWhenUsed="0"/>
+    <w:lsdException w:name="Medium List 2 Accent 5" w:semiHidden="0" w:uiPriority="66" w:unhideWhenUsed="0"/>
+    <w:lsdException w:name="Medium Grid 1 Accent 5" w:semiHidden="0" w:uiPriority="67" w:unhideWhenUsed="0"/>
+    <w:lsdException w:name="Medium Grid 2 Accent 5" w:semiHidden="0" w:uiPriority="68" w:unhideWhenUsed="0"/>
+    <w:lsdException w:name="Medium Grid 3 Accent 5" w:semiHidden="0" w:uiPriority="69" w:unhideWhenUsed="0"/>
+    <w:lsdException w:name="Dark List Accent 5" w:semiHidden="0" w:uiPriority="70" w:unhideWhenUsed="0"/>
+    <w:lsdException w:name="Colorful Shading Accent 5" w:semiHidden="0" w:uiPriority="71" w:unhideWhenUsed="0"/>
+    <w:lsdException w:name="Colorful List Accent 5" w:semiHidden="0" w:uiPriority="72" w:unhideWhenUsed="0"/>
+    <w:lsdException w:name="Colorful Grid Accent 5" w:semiHidden="0" w:uiPriority="73" w:unhideWhenUsed="0"/>
+    <w:lsdException w:name="Light Shading Accent 6" w:semiHidden="0" w:uiPriority="60" w:unhideWhenUsed="0"/>
+    <w:lsdException w:name="Light List Accent 6" w:semiHidden="0" w:uiPriority="61" w:unhideWhenUsed="0"/>
+    <w:lsdException w:name="Light Grid Accent 6" w:semiHidden="0" w:uiPriority="62" w:unhideWhenUsed="0"/>
+    <w:lsdException w:name="Medium Shading 1 Accent 6" w:semiHidden="0" w:uiPriority="63" w:unhideWhenUsed="0"/>
+    <w:lsdException w:name="Medium Shading 2 Accent 6" w:semiHidden="0" w:uiPriority="64" w:unhideWhenUsed="0"/>
+    <w:lsdException w:name="Medium List 1 Accent 6" w:semiHidden="0" w:uiPriority="65" w:unhideWhenUsed="0"/>
+    <w:lsdException w:name="Medium List 2 Accent 6" w:semiHidden="0" w:uiPriority="66" w:unhideWhenUsed="0"/>
+    <w:lsdException w:name="Medium Grid 1 Accent 6" w:semiHidden="0" w:uiPriority="67" w:unhideWhenUsed="0"/>
+    <w:lsdException w:name="Medium Grid 2 Accent 6" w:semiHidden="0" w:uiPriority="68" w:unhideWhenUsed="0"/>
+    <w:lsdException w:name="Medium Grid 3 Accent 6" w:semiHidden="0" w:uiPriority="69" w:unhideWhenUsed="0"/>
+    <w:lsdException w:name="Dark List Accent 6" w:semiHidden="0" w:uiPriority="70" w:unhideWhenUsed="0"/>
+    <w:lsdException w:name="Colorful Shading Accent 6" w:semiHidden="0" w:uiPriority="71" w:unhideWhenUsed="0"/>
+    <w:lsdException w:name="Colorful List Accent 6" w:semiHidden="0" w:uiPriority="72" w:unhideWhenUsed="0"/>
+    <w:lsdException w:name="Colorful Grid Accent 6" w:semiHidden="0" w:uiPriority="73" w:unhideWhenUsed="0"/>
+    <w:lsdException w:name="Subtle Emphasis" w:semiHidden="0" w:uiPriority="19" w:unhideWhenUsed="0" w:qFormat="1"/>
+    <w:lsdException w:name="Intense Emphasis" w:semiHidden="0" w:uiPriority="21" w:unhideWhenUsed="0" w:qFormat="1"/>
+    <w:lsdException w:name="Subtle Reference" w:semiHidden="0" w:uiPriority="31" w:unhideWhenUsed="0" w:qFormat="1"/>
+    <w:lsdException w:name="Intense Reference" w:semiHidden="0" w:uiPriority="32" w:unhideWhenUsed="0" w:qFormat="1"/>
+    <w:lsdException w:name="Book Title" w:semiHidden="0" w:uiPriority="33" w:unhideWhenUsed="0" w:qFormat="1"/>
+    <w:lsdException w:name="Bibliography" w:uiPriority="37"/>
+    <w:lsdException w:name="TOC Heading" w:uiPriority="39" w:qFormat="1"/>
+  </w:latentStyles>
+  <w:style w:type="paragraph" w:default="1" w:styleId="Normal">
+    <w:name w:val="Normal"/>
+    <w:qFormat/>
+  </w:style>
+  <w:style w:type="character" w:default="1" w:styleId="Fuentedeprrafopredeter">
+    <w:name w:val="Default Paragraph Font"/>
+    <w:uiPriority w:val="1"/>
+    <w:semiHidden/>
+    <w:unhideWhenUsed/>
+  </w:style>
+  <w:style w:type="table" w:default="1" w:styleId="Tablanormal">
+    <w:name w:val="Normal Table"/>
+    <w:uiPriority w:val="99"/>
+    <w:semiHidden/>
+    <w:unhideWhenUsed/>
+    <w:tblPr>
+      <w:tblInd w:w="0" w:type="dxa"/>
+      <w:tblCellMar>
+        <w:top w:w="0" w:type="dxa"/>
+        <w:left w:w="108" w:type="dxa"/>
+        <w:bottom w:w="0" w:type="dxa"/>
+        <w:right w:w="108" w:type="dxa"/>
+      </w:tblCellMar>
+    </w:tblPr>
+  </w:style>
+  <w:style w:type="numbering" w:default="1" w:styleId="Sinlista">
+    <w:name w:val="No List"/>
+    <w:uiPriority w:val="99"/>
+    <w:semiHidden/>
+    <w:unhideWhenUsed/>
+  </w:style>
+  <w:style w:type="paragraph" w:styleId="Prrafodelista">
+    <w:name w:val="List Paragraph"/>
+    <w:basedOn w:val="Normal"/>
+    <w:uiPriority w:val="34"/>
+    <w:qFormat/>
+    <w:rsid w:val="00600494"/>
+    <w:pPr>
+      <w:ind w:left="720"/>
+      <w:contextualSpacing/>
+    </w:pPr>
+  </w:style>
+  <w:style w:type="table" w:styleId="Tablaconcuadrcula">
+    <w:name w:val="Table Grid"/>
+    <w:basedOn w:val="Tablanormal"/>
+    <w:uiPriority w:val="39"/>
+    <w:rsid w:val="00817628"/>
+    <w:pPr>
+      <w:spacing w:after="0" w:line="240" w:lineRule="auto"/>
+    </w:pPr>
+    <w:tblPr>
+      <w:tblInd w:w="0" w:type="dxa"/>
+      <w:tblBorders>
+        <w:top w:val="single" w:sz="4" w:space="0" w:color="auto"/>
+        <w:left w:val="single" w:sz="4" w:space="0" w:color="auto"/>
+        <w:bottom w:val="single" w:sz="4" w:space="0" w:color="auto"/>
+        <w:right w:val="single" w:sz="4" w:space="0" w:color="auto"/>
+        <w:insideH w:val="single" w:sz="4" w:space="0" w:color="auto"/>
+        <w:insideV w:val="single" w:sz="4" w:space="0" w:color="auto"/>
+      </w:tblBorders>
+      <w:tblCellMar>
+        <w:top w:w="0" w:type="dxa"/>
+        <w:left w:w="108" w:type="dxa"/>
+        <w:bottom w:w="0" w:type="dxa"/>
+        <w:right w:w="108" w:type="dxa"/>
+      </w:tblCellMar>
     </w:tblPr>
   </w:style>
 </w:styles>
@@ -3320,7 +3943,7 @@
     </a:clrScheme>
     <a:fontScheme name="Office">
       <a:majorFont>
-        <a:latin typeface="Calibri Light" panose="020F0302020204030204"/>
+        <a:latin typeface="Calibri Light"/>
         <a:ea typeface=""/>
         <a:cs typeface=""/>
         <a:font script="Jpan" typeface="游ゴシック Light"/>
@@ -3372,7 +3995,7 @@
         <a:font script="Tfng" typeface="Ebrima"/>
       </a:majorFont>
       <a:minorFont>
-        <a:latin typeface="Calibri" panose="020F0502020204030204"/>
+        <a:latin typeface="Calibri"/>
         <a:ea typeface=""/>
         <a:cs typeface=""/>
         <a:font script="Jpan" typeface="游明朝"/>
@@ -3566,7 +4189,7 @@
   <a:extraClrSchemeLst/>
   <a:extLst>
     <a:ext uri="{05A4C25C-085E-4340-85A3-A5531E510DB2}">
-      <thm15:themeFamily xmlns:thm15="http://schemas.microsoft.com/office/thememl/2012/main" name="Office Theme" id="{62F939B6-93AF-4DB8-9C6B-D6C7DFDC589F}" vid="{4A3C46E8-61CC-4603-A589-7422A47A8E4A}"/>
+      <thm15:themeFamily xmlns:thm15="http://schemas.microsoft.com/office/thememl/2012/main" xmlns="" name="Office Theme" id="{62F939B6-93AF-4DB8-9C6B-D6C7DFDC589F}" vid="{4A3C46E8-61CC-4603-A589-7422A47A8E4A}"/>
     </a:ext>
   </a:extLst>
 </a:theme>
@@ -3577,7 +4200,7 @@
 </file>
 
 <file path=customXml/itemProps1.xml><?xml version="1.0" encoding="utf-8"?>
-<ds:datastoreItem xmlns:ds="http://schemas.openxmlformats.org/officeDocument/2006/customXml" ds:itemID="{4BB326E8-7EC5-4BAE-9B3B-2571B436195F}">
+<ds:datastoreItem xmlns:ds="http://schemas.openxmlformats.org/officeDocument/2006/customXml" ds:itemID="{503EA7D7-7EC0-40E1-8202-4044616C10BD}">
   <ds:schemaRefs>
     <ds:schemaRef ds:uri="http://schemas.openxmlformats.org/officeDocument/2006/bibliography"/>
   </ds:schemaRefs>

</xml_diff>

<commit_message>
Agregue vista de caso de usos
</commit_message>
<xml_diff>
--- a/Arquitectura del Proyecto.docx
+++ b/Arquitectura del Proyecto.docx
@@ -1129,7 +1129,7 @@
                 </mc:Choice>
                 <mc:Fallback>
                   <w:pict>
-                    <v:line w14:anchorId="5D4F7552" id="Straight Connector 6" o:spid="_x0000_s1026" style="position:absolute;z-index:251663360;visibility:visible;mso-wrap-style:square;mso-width-percent:0;mso-height-percent:0;mso-wrap-distance-left:9pt;mso-wrap-distance-top:0;mso-wrap-distance-right:9pt;mso-wrap-distance-bottom:0;mso-position-horizontal:absolute;mso-position-horizontal-relative:text;mso-position-vertical:absolute;mso-position-vertical-relative:text;mso-width-percent:0;mso-height-percent:0;mso-width-relative:margin;mso-height-relative:margin" from="201.7pt,-.55pt" to="201.9pt,61.25pt" o:gfxdata="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" strokecolor="black [3213]" strokeweight=".5pt">
+                    <v:line w14:anchorId="465BB9A9" id="Straight Connector 6" o:spid="_x0000_s1026" style="position:absolute;z-index:251663360;visibility:visible;mso-wrap-style:square;mso-width-percent:0;mso-height-percent:0;mso-wrap-distance-left:9pt;mso-wrap-distance-top:0;mso-wrap-distance-right:9pt;mso-wrap-distance-bottom:0;mso-position-horizontal:absolute;mso-position-horizontal-relative:text;mso-position-vertical:absolute;mso-position-vertical-relative:text;mso-width-percent:0;mso-height-percent:0;mso-width-relative:margin;mso-height-relative:margin" from="201.7pt,-.55pt" to="201.9pt,61.25pt" o:gfxdata="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" strokecolor="black [3213]" strokeweight=".5pt">
                       <v:stroke joinstyle="miter"/>
                     </v:line>
                   </w:pict>
@@ -1418,7 +1418,7 @@
                 </mc:Choice>
                 <mc:Fallback>
                   <w:pict>
-                    <v:line w14:anchorId="49F896EA" id="Straight Connector 3" o:spid="_x0000_s1026" style="position:absolute;z-index:251659264;visibility:visible;mso-wrap-style:square;mso-width-percent:0;mso-height-percent:0;mso-wrap-distance-left:9pt;mso-wrap-distance-top:0;mso-wrap-distance-right:9pt;mso-wrap-distance-bottom:0;mso-position-horizontal:absolute;mso-position-horizontal-relative:text;mso-position-vertical:absolute;mso-position-vertical-relative:text;mso-width-percent:0;mso-height-percent:0;mso-width-relative:margin;mso-height-relative:margin" from="201.7pt,-.55pt" to="201.9pt,61.25pt" o:gfxdata="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" strokecolor="black [3213]" strokeweight=".5pt">
+                    <v:line w14:anchorId="668F9A93" id="Straight Connector 3" o:spid="_x0000_s1026" style="position:absolute;z-index:251659264;visibility:visible;mso-wrap-style:square;mso-width-percent:0;mso-height-percent:0;mso-wrap-distance-left:9pt;mso-wrap-distance-top:0;mso-wrap-distance-right:9pt;mso-wrap-distance-bottom:0;mso-position-horizontal:absolute;mso-position-horizontal-relative:text;mso-position-vertical:absolute;mso-position-vertical-relative:text;mso-width-percent:0;mso-height-percent:0;mso-width-relative:margin;mso-height-relative:margin" from="201.7pt,-.55pt" to="201.9pt,61.25pt" o:gfxdata="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" strokecolor="black [3213]" strokeweight=".5pt">
                       <v:stroke joinstyle="miter"/>
                     </v:line>
                   </w:pict>
@@ -1716,7 +1716,7 @@
                 </mc:Choice>
                 <mc:Fallback>
                   <w:pict>
-                    <v:line w14:anchorId="1E71311C" id="Straight Connector 4" o:spid="_x0000_s1026" style="position:absolute;z-index:251661312;visibility:visible;mso-wrap-style:square;mso-width-percent:0;mso-height-percent:0;mso-wrap-distance-left:9pt;mso-wrap-distance-top:0;mso-wrap-distance-right:9pt;mso-wrap-distance-bottom:0;mso-position-horizontal:absolute;mso-position-horizontal-relative:text;mso-position-vertical:absolute;mso-position-vertical-relative:text;mso-width-percent:0;mso-height-percent:0;mso-width-relative:margin;mso-height-relative:margin" from="201.7pt,-.55pt" to="201.9pt,61.25pt" o:gfxdata="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" strokecolor="black [3213]" strokeweight=".5pt">
+                    <v:line w14:anchorId="4C20DACC" id="Straight Connector 4" o:spid="_x0000_s1026" style="position:absolute;z-index:251661312;visibility:visible;mso-wrap-style:square;mso-width-percent:0;mso-height-percent:0;mso-wrap-distance-left:9pt;mso-wrap-distance-top:0;mso-wrap-distance-right:9pt;mso-wrap-distance-bottom:0;mso-position-horizontal:absolute;mso-position-horizontal-relative:text;mso-position-vertical:absolute;mso-position-vertical-relative:text;mso-width-percent:0;mso-height-percent:0;mso-width-relative:margin;mso-height-relative:margin" from="201.7pt,-.55pt" to="201.9pt,61.25pt" o:gfxdata="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" strokecolor="black [3213]" strokeweight=".5pt">
                       <v:stroke joinstyle="miter"/>
                     </v:line>
                   </w:pict>
@@ -3168,6 +3168,268 @@
         <w:rPr>
           <w:b/>
           <w:bCs/>
+          <w:sz w:val="24"/>
+          <w:szCs w:val="24"/>
+        </w:rPr>
+      </w:pPr>
+      <w:r>
+        <w:rPr>
+          <w:noProof/>
+        </w:rPr>
+        <w:lastRenderedPageBreak/>
+        <w:drawing>
+          <wp:inline distT="0" distB="0" distL="0" distR="0" wp14:anchorId="517EC533" wp14:editId="342EDD0D">
+            <wp:extent cx="5731510" cy="8536109"/>
+            <wp:effectExtent l="0" t="0" r="2540" b="0"/>
+            <wp:docPr id="1" name="Picture 1"/>
+            <wp:cNvGraphicFramePr>
+              <a:graphicFrameLocks xmlns:a="http://schemas.openxmlformats.org/drawingml/2006/main" noChangeAspect="1"/>
+            </wp:cNvGraphicFramePr>
+            <a:graphic xmlns:a="http://schemas.openxmlformats.org/drawingml/2006/main">
+              <a:graphicData uri="http://schemas.openxmlformats.org/drawingml/2006/picture">
+                <pic:pic xmlns:pic="http://schemas.openxmlformats.org/drawingml/2006/picture">
+                  <pic:nvPicPr>
+                    <pic:cNvPr id="0" name="Picture 1"/>
+                    <pic:cNvPicPr>
+                      <a:picLocks noChangeAspect="1" noChangeArrowheads="1"/>
+                    </pic:cNvPicPr>
+                  </pic:nvPicPr>
+                  <pic:blipFill>
+                    <a:blip r:embed="rId6">
+                      <a:extLst>
+                        <a:ext uri="{28A0092B-C50C-407E-A947-70E740481C1C}">
+                          <a14:useLocalDpi xmlns:a14="http://schemas.microsoft.com/office/drawing/2010/main" val="0"/>
+                        </a:ext>
+                      </a:extLst>
+                    </a:blip>
+                    <a:srcRect/>
+                    <a:stretch>
+                      <a:fillRect/>
+                    </a:stretch>
+                  </pic:blipFill>
+                  <pic:spPr bwMode="auto">
+                    <a:xfrm>
+                      <a:off x="0" y="0"/>
+                      <a:ext cx="5731510" cy="8536109"/>
+                    </a:xfrm>
+                    <a:prstGeom prst="rect">
+                      <a:avLst/>
+                    </a:prstGeom>
+                    <a:noFill/>
+                    <a:ln>
+                      <a:noFill/>
+                    </a:ln>
+                  </pic:spPr>
+                </pic:pic>
+              </a:graphicData>
+            </a:graphic>
+          </wp:inline>
+        </w:drawing>
+      </w:r>
+    </w:p>
+    <w:p>
+      <w:pPr>
+        <w:rPr>
+          <w:b/>
+          <w:bCs/>
+          <w:sz w:val="24"/>
+          <w:szCs w:val="24"/>
+        </w:rPr>
+      </w:pPr>
+      <w:r>
+        <w:rPr>
+          <w:noProof/>
+        </w:rPr>
+        <w:lastRenderedPageBreak/>
+        <w:drawing>
+          <wp:inline distT="0" distB="0" distL="0" distR="0" wp14:anchorId="6390A79B" wp14:editId="3A8CB876">
+            <wp:extent cx="5766666" cy="8756650"/>
+            <wp:effectExtent l="0" t="0" r="5715" b="6350"/>
+            <wp:docPr id="2" name="Picture 2"/>
+            <wp:cNvGraphicFramePr>
+              <a:graphicFrameLocks xmlns:a="http://schemas.openxmlformats.org/drawingml/2006/main" noChangeAspect="1"/>
+            </wp:cNvGraphicFramePr>
+            <a:graphic xmlns:a="http://schemas.openxmlformats.org/drawingml/2006/main">
+              <a:graphicData uri="http://schemas.openxmlformats.org/drawingml/2006/picture">
+                <pic:pic xmlns:pic="http://schemas.openxmlformats.org/drawingml/2006/picture">
+                  <pic:nvPicPr>
+                    <pic:cNvPr id="0" name="Picture 3"/>
+                    <pic:cNvPicPr>
+                      <a:picLocks noChangeAspect="1" noChangeArrowheads="1"/>
+                    </pic:cNvPicPr>
+                  </pic:nvPicPr>
+                  <pic:blipFill>
+                    <a:blip r:embed="rId7">
+                      <a:extLst>
+                        <a:ext uri="{28A0092B-C50C-407E-A947-70E740481C1C}">
+                          <a14:useLocalDpi xmlns:a14="http://schemas.microsoft.com/office/drawing/2010/main" val="0"/>
+                        </a:ext>
+                      </a:extLst>
+                    </a:blip>
+                    <a:srcRect/>
+                    <a:stretch>
+                      <a:fillRect/>
+                    </a:stretch>
+                  </pic:blipFill>
+                  <pic:spPr bwMode="auto">
+                    <a:xfrm>
+                      <a:off x="0" y="0"/>
+                      <a:ext cx="5772266" cy="8765154"/>
+                    </a:xfrm>
+                    <a:prstGeom prst="rect">
+                      <a:avLst/>
+                    </a:prstGeom>
+                    <a:noFill/>
+                    <a:ln>
+                      <a:noFill/>
+                    </a:ln>
+                  </pic:spPr>
+                </pic:pic>
+              </a:graphicData>
+            </a:graphic>
+          </wp:inline>
+        </w:drawing>
+      </w:r>
+    </w:p>
+    <w:p>
+      <w:pPr>
+        <w:rPr>
+          <w:b/>
+          <w:bCs/>
+          <w:sz w:val="24"/>
+          <w:szCs w:val="24"/>
+        </w:rPr>
+      </w:pPr>
+      <w:r>
+        <w:rPr>
+          <w:noProof/>
+        </w:rPr>
+        <w:lastRenderedPageBreak/>
+        <w:drawing>
+          <wp:inline distT="0" distB="0" distL="0" distR="0" wp14:anchorId="73659CF4" wp14:editId="5D5E51A7">
+            <wp:extent cx="5731510" cy="6492875"/>
+            <wp:effectExtent l="0" t="0" r="2540" b="3175"/>
+            <wp:docPr id="7" name="Picture 7"/>
+            <wp:cNvGraphicFramePr>
+              <a:graphicFrameLocks xmlns:a="http://schemas.openxmlformats.org/drawingml/2006/main" noChangeAspect="1"/>
+            </wp:cNvGraphicFramePr>
+            <a:graphic xmlns:a="http://schemas.openxmlformats.org/drawingml/2006/main">
+              <a:graphicData uri="http://schemas.openxmlformats.org/drawingml/2006/picture">
+                <pic:pic xmlns:pic="http://schemas.openxmlformats.org/drawingml/2006/picture">
+                  <pic:nvPicPr>
+                    <pic:cNvPr id="0" name="Picture 7"/>
+                    <pic:cNvPicPr>
+                      <a:picLocks noChangeAspect="1" noChangeArrowheads="1"/>
+                    </pic:cNvPicPr>
+                  </pic:nvPicPr>
+                  <pic:blipFill>
+                    <a:blip r:embed="rId8">
+                      <a:extLst>
+                        <a:ext uri="{28A0092B-C50C-407E-A947-70E740481C1C}">
+                          <a14:useLocalDpi xmlns:a14="http://schemas.microsoft.com/office/drawing/2010/main" val="0"/>
+                        </a:ext>
+                      </a:extLst>
+                    </a:blip>
+                    <a:srcRect/>
+                    <a:stretch>
+                      <a:fillRect/>
+                    </a:stretch>
+                  </pic:blipFill>
+                  <pic:spPr bwMode="auto">
+                    <a:xfrm>
+                      <a:off x="0" y="0"/>
+                      <a:ext cx="5731510" cy="6492875"/>
+                    </a:xfrm>
+                    <a:prstGeom prst="rect">
+                      <a:avLst/>
+                    </a:prstGeom>
+                    <a:noFill/>
+                    <a:ln>
+                      <a:noFill/>
+                    </a:ln>
+                  </pic:spPr>
+                </pic:pic>
+              </a:graphicData>
+            </a:graphic>
+          </wp:inline>
+        </w:drawing>
+      </w:r>
+    </w:p>
+    <w:p>
+      <w:pPr>
+        <w:rPr>
+          <w:b/>
+          <w:bCs/>
+          <w:sz w:val="24"/>
+          <w:szCs w:val="24"/>
+        </w:rPr>
+      </w:pPr>
+    </w:p>
+    <w:p>
+      <w:pPr>
+        <w:rPr>
+          <w:b/>
+          <w:bCs/>
+          <w:sz w:val="24"/>
+          <w:szCs w:val="24"/>
+        </w:rPr>
+      </w:pPr>
+    </w:p>
+    <w:p>
+      <w:pPr>
+        <w:rPr>
+          <w:b/>
+          <w:bCs/>
+          <w:sz w:val="24"/>
+          <w:szCs w:val="24"/>
+        </w:rPr>
+      </w:pPr>
+    </w:p>
+    <w:p>
+      <w:pPr>
+        <w:rPr>
+          <w:b/>
+          <w:bCs/>
+          <w:sz w:val="24"/>
+          <w:szCs w:val="24"/>
+        </w:rPr>
+      </w:pPr>
+    </w:p>
+    <w:p>
+      <w:pPr>
+        <w:rPr>
+          <w:b/>
+          <w:bCs/>
+          <w:sz w:val="24"/>
+          <w:szCs w:val="24"/>
+        </w:rPr>
+      </w:pPr>
+    </w:p>
+    <w:p>
+      <w:pPr>
+        <w:rPr>
+          <w:b/>
+          <w:bCs/>
+          <w:sz w:val="24"/>
+          <w:szCs w:val="24"/>
+        </w:rPr>
+      </w:pPr>
+    </w:p>
+    <w:p>
+      <w:pPr>
+        <w:rPr>
+          <w:b/>
+          <w:bCs/>
+          <w:sz w:val="24"/>
+          <w:szCs w:val="24"/>
+        </w:rPr>
+      </w:pPr>
+    </w:p>
+    <w:p>
+      <w:pPr>
+        <w:rPr>
+          <w:b/>
+          <w:bCs/>
           <w:sz w:val="28"/>
           <w:szCs w:val="28"/>
         </w:rPr>
@@ -5691,16 +5953,7 @@
                 <w:sz w:val="24"/>
                 <w:szCs w:val="24"/>
               </w:rPr>
-              <w:t>C-</w:t>
-            </w:r>
-            <w:r>
-              <w:rPr>
-                <w:b/>
-                <w:bCs/>
-                <w:sz w:val="24"/>
-                <w:szCs w:val="24"/>
-              </w:rPr>
-              <w:t>6</w:t>
+              <w:t>C-6</w:t>
             </w:r>
           </w:p>
         </w:tc>
@@ -5950,16 +6203,7 @@
                 <w:sz w:val="24"/>
                 <w:szCs w:val="24"/>
               </w:rPr>
-              <w:t>Ver las categorías de los empleos</w:t>
-            </w:r>
-            <w:r>
-              <w:rPr>
-                <w:b/>
-                <w:bCs/>
-                <w:sz w:val="24"/>
-                <w:szCs w:val="24"/>
-              </w:rPr>
-              <w:t xml:space="preserve"> </w:t>
+              <w:t xml:space="preserve">Ver las categorías de los empleos </w:t>
             </w:r>
           </w:p>
         </w:tc>
@@ -7095,16 +7339,7 @@
                 <w:sz w:val="24"/>
                 <w:szCs w:val="24"/>
               </w:rPr>
-              <w:t>C-</w:t>
-            </w:r>
-            <w:r>
-              <w:rPr>
-                <w:b/>
-                <w:bCs/>
-                <w:sz w:val="24"/>
-                <w:szCs w:val="24"/>
-              </w:rPr>
-              <w:t>8</w:t>
+              <w:t>C-8</w:t>
             </w:r>
           </w:p>
         </w:tc>
@@ -7293,34 +7528,7 @@
                 <w:sz w:val="24"/>
                 <w:szCs w:val="24"/>
               </w:rPr>
-              <w:t>C-</w:t>
-            </w:r>
-            <w:r>
-              <w:rPr>
-                <w:b/>
-                <w:bCs/>
-                <w:sz w:val="24"/>
-                <w:szCs w:val="24"/>
-              </w:rPr>
-              <w:t>6</w:t>
-            </w:r>
-            <w:r>
-              <w:rPr>
-                <w:b/>
-                <w:bCs/>
-                <w:sz w:val="24"/>
-                <w:szCs w:val="24"/>
-              </w:rPr>
-              <w:t xml:space="preserve">: </w:t>
-            </w:r>
-            <w:r>
-              <w:rPr>
-                <w:b/>
-                <w:bCs/>
-                <w:sz w:val="24"/>
-                <w:szCs w:val="24"/>
-              </w:rPr>
-              <w:t>Tener cuenta poster</w:t>
+              <w:t>C-6: Tener cuenta poster</w:t>
             </w:r>
           </w:p>
           <w:p>
@@ -7614,16 +7822,7 @@
                 <w:sz w:val="24"/>
                 <w:szCs w:val="24"/>
               </w:rPr>
-              <w:t>C-</w:t>
-            </w:r>
-            <w:r>
-              <w:rPr>
-                <w:b/>
-                <w:bCs/>
-                <w:sz w:val="24"/>
-                <w:szCs w:val="24"/>
-              </w:rPr>
-              <w:t>9</w:t>
+              <w:t>C-9</w:t>
             </w:r>
           </w:p>
         </w:tc>
@@ -8385,26 +8584,837 @@
         <w:rPr>
           <w:b/>
           <w:bCs/>
-          <w:sz w:val="24"/>
-          <w:szCs w:val="24"/>
-        </w:rPr>
-      </w:pPr>
-    </w:p>
-    <w:p>
-      <w:pPr>
-        <w:rPr>
-          <w:b/>
-          <w:bCs/>
-          <w:sz w:val="24"/>
-          <w:szCs w:val="24"/>
-        </w:rPr>
-      </w:pPr>
-    </w:p>
-    <w:p>
-      <w:pPr>
-        <w:rPr>
-          <w:b/>
-          <w:bCs/>
+          <w:sz w:val="28"/>
+          <w:szCs w:val="28"/>
+        </w:rPr>
+      </w:pPr>
+      <w:r>
+        <w:rPr>
+          <w:b/>
+          <w:bCs/>
+          <w:sz w:val="28"/>
+          <w:szCs w:val="28"/>
+        </w:rPr>
+        <w:lastRenderedPageBreak/>
+        <w:t>(IMAGEN</w:t>
+      </w:r>
+      <w:r>
+        <w:rPr>
+          <w:b/>
+          <w:bCs/>
+          <w:sz w:val="28"/>
+          <w:szCs w:val="28"/>
+        </w:rPr>
+        <w:t xml:space="preserve"> WEB</w:t>
+      </w:r>
+      <w:r>
+        <w:rPr>
+          <w:b/>
+          <w:bCs/>
+          <w:sz w:val="28"/>
+          <w:szCs w:val="28"/>
+        </w:rPr>
+        <w:t>)</w:t>
+      </w:r>
+    </w:p>
+    <w:p>
+      <w:pPr>
+        <w:rPr>
+          <w:b/>
+          <w:bCs/>
+          <w:sz w:val="28"/>
+          <w:szCs w:val="28"/>
+        </w:rPr>
+      </w:pPr>
+    </w:p>
+    <w:p>
+      <w:pPr>
+        <w:rPr>
+          <w:b/>
+          <w:bCs/>
+          <w:sz w:val="28"/>
+          <w:szCs w:val="28"/>
+        </w:rPr>
+      </w:pPr>
+      <w:proofErr w:type="spellStart"/>
+      <w:r>
+        <w:rPr>
+          <w:b/>
+          <w:bCs/>
+          <w:sz w:val="28"/>
+          <w:szCs w:val="28"/>
+        </w:rPr>
+        <w:t>Element</w:t>
+      </w:r>
+      <w:proofErr w:type="spellEnd"/>
+      <w:r>
+        <w:rPr>
+          <w:b/>
+          <w:bCs/>
+          <w:sz w:val="28"/>
+          <w:szCs w:val="28"/>
+        </w:rPr>
+        <w:t xml:space="preserve"> </w:t>
+      </w:r>
+      <w:proofErr w:type="spellStart"/>
+      <w:r>
+        <w:rPr>
+          <w:b/>
+          <w:bCs/>
+          <w:sz w:val="28"/>
+          <w:szCs w:val="28"/>
+        </w:rPr>
+        <w:t>Catalog</w:t>
+      </w:r>
+      <w:proofErr w:type="spellEnd"/>
+      <w:r>
+        <w:rPr>
+          <w:b/>
+          <w:bCs/>
+          <w:sz w:val="28"/>
+          <w:szCs w:val="28"/>
+        </w:rPr>
+        <w:t>:</w:t>
+      </w:r>
+    </w:p>
+    <w:p>
+      <w:pPr>
+        <w:rPr>
+          <w:sz w:val="24"/>
+          <w:szCs w:val="24"/>
+        </w:rPr>
+      </w:pPr>
+      <w:r>
+        <w:rPr>
+          <w:b/>
+          <w:bCs/>
+          <w:sz w:val="24"/>
+          <w:szCs w:val="24"/>
+        </w:rPr>
+        <w:t xml:space="preserve">∙ View: </w:t>
+      </w:r>
+      <w:r>
+        <w:rPr>
+          <w:sz w:val="24"/>
+          <w:szCs w:val="24"/>
+        </w:rPr>
+        <w:t>Es la capa que representa las vistas de la aplicación web. Está encargada de</w:t>
+      </w:r>
+    </w:p>
+    <w:p>
+      <w:pPr>
+        <w:rPr>
+          <w:sz w:val="24"/>
+          <w:szCs w:val="24"/>
+        </w:rPr>
+      </w:pPr>
+      <w:r>
+        <w:rPr>
+          <w:sz w:val="24"/>
+          <w:szCs w:val="24"/>
+        </w:rPr>
+        <w:t xml:space="preserve">mostrar la data transformada del </w:t>
+      </w:r>
+      <w:proofErr w:type="spellStart"/>
+      <w:r>
+        <w:rPr>
+          <w:sz w:val="24"/>
+          <w:szCs w:val="24"/>
+        </w:rPr>
+        <w:t>Model</w:t>
+      </w:r>
+      <w:proofErr w:type="spellEnd"/>
+      <w:r>
+        <w:rPr>
+          <w:sz w:val="24"/>
+          <w:szCs w:val="24"/>
+        </w:rPr>
+        <w:t xml:space="preserve"> en una representación visual de la misma.</w:t>
+      </w:r>
+    </w:p>
+    <w:p>
+      <w:pPr>
+        <w:rPr>
+          <w:sz w:val="24"/>
+          <w:szCs w:val="24"/>
+        </w:rPr>
+      </w:pPr>
+      <w:r>
+        <w:rPr>
+          <w:b/>
+          <w:bCs/>
+          <w:sz w:val="24"/>
+          <w:szCs w:val="24"/>
+        </w:rPr>
+        <w:t xml:space="preserve">∙ </w:t>
+      </w:r>
+      <w:proofErr w:type="spellStart"/>
+      <w:r>
+        <w:rPr>
+          <w:b/>
+          <w:bCs/>
+          <w:sz w:val="24"/>
+          <w:szCs w:val="24"/>
+        </w:rPr>
+        <w:t>Controller</w:t>
+      </w:r>
+      <w:proofErr w:type="spellEnd"/>
+      <w:r>
+        <w:rPr>
+          <w:b/>
+          <w:bCs/>
+          <w:sz w:val="24"/>
+          <w:szCs w:val="24"/>
+        </w:rPr>
+        <w:t xml:space="preserve">: </w:t>
+      </w:r>
+      <w:r>
+        <w:rPr>
+          <w:sz w:val="24"/>
+          <w:szCs w:val="24"/>
+        </w:rPr>
+        <w:t>Es la capa núcleo de la arquitectura y controla la lógica de la aplicación. Está</w:t>
+      </w:r>
+    </w:p>
+    <w:p>
+      <w:pPr>
+        <w:rPr>
+          <w:sz w:val="24"/>
+          <w:szCs w:val="24"/>
+        </w:rPr>
+      </w:pPr>
+      <w:r>
+        <w:rPr>
+          <w:sz w:val="24"/>
+          <w:szCs w:val="24"/>
+        </w:rPr>
+        <w:t xml:space="preserve">encargada de la interacción entre el View y el </w:t>
+      </w:r>
+      <w:proofErr w:type="spellStart"/>
+      <w:r>
+        <w:rPr>
+          <w:sz w:val="24"/>
+          <w:szCs w:val="24"/>
+        </w:rPr>
+        <w:t>Model</w:t>
+      </w:r>
+      <w:proofErr w:type="spellEnd"/>
+      <w:r>
+        <w:rPr>
+          <w:sz w:val="24"/>
+          <w:szCs w:val="24"/>
+        </w:rPr>
+        <w:t>, y es responsable de recibir inputs</w:t>
+      </w:r>
+    </w:p>
+    <w:p>
+      <w:pPr>
+        <w:rPr>
+          <w:sz w:val="24"/>
+          <w:szCs w:val="24"/>
+        </w:rPr>
+      </w:pPr>
+      <w:r>
+        <w:rPr>
+          <w:sz w:val="24"/>
+          <w:szCs w:val="24"/>
+        </w:rPr>
+        <w:t xml:space="preserve">del View y trabajar con el </w:t>
+      </w:r>
+      <w:proofErr w:type="spellStart"/>
+      <w:r>
+        <w:rPr>
+          <w:sz w:val="24"/>
+          <w:szCs w:val="24"/>
+        </w:rPr>
+        <w:t>Model</w:t>
+      </w:r>
+      <w:proofErr w:type="spellEnd"/>
+      <w:r>
+        <w:rPr>
+          <w:sz w:val="24"/>
+          <w:szCs w:val="24"/>
+        </w:rPr>
+        <w:t xml:space="preserve"> para retornar vistas al View.</w:t>
+      </w:r>
+    </w:p>
+    <w:p>
+      <w:pPr>
+        <w:rPr>
+          <w:sz w:val="24"/>
+          <w:szCs w:val="24"/>
+        </w:rPr>
+      </w:pPr>
+      <w:r>
+        <w:rPr>
+          <w:b/>
+          <w:bCs/>
+          <w:sz w:val="24"/>
+          <w:szCs w:val="24"/>
+        </w:rPr>
+        <w:t xml:space="preserve">∙ </w:t>
+      </w:r>
+      <w:proofErr w:type="spellStart"/>
+      <w:r>
+        <w:rPr>
+          <w:b/>
+          <w:bCs/>
+          <w:sz w:val="24"/>
+          <w:szCs w:val="24"/>
+        </w:rPr>
+        <w:t>Model</w:t>
+      </w:r>
+      <w:proofErr w:type="spellEnd"/>
+      <w:r>
+        <w:rPr>
+          <w:b/>
+          <w:bCs/>
+          <w:sz w:val="24"/>
+          <w:szCs w:val="24"/>
+        </w:rPr>
+        <w:t xml:space="preserve">: </w:t>
+      </w:r>
+      <w:r>
+        <w:rPr>
+          <w:sz w:val="24"/>
+          <w:szCs w:val="24"/>
+        </w:rPr>
+        <w:t>Es la capa que representa la lógica de negocio y la data. Está encargada de la</w:t>
+      </w:r>
+    </w:p>
+    <w:p>
+      <w:pPr>
+        <w:rPr>
+          <w:sz w:val="24"/>
+          <w:szCs w:val="24"/>
+        </w:rPr>
+      </w:pPr>
+      <w:r>
+        <w:rPr>
+          <w:sz w:val="24"/>
+          <w:szCs w:val="24"/>
+        </w:rPr>
+        <w:t>obtención y guardado de la data en la base de datos.</w:t>
+      </w:r>
+    </w:p>
+    <w:p>
+      <w:pPr>
+        <w:rPr>
+          <w:sz w:val="24"/>
+          <w:szCs w:val="24"/>
+        </w:rPr>
+      </w:pPr>
+      <w:r>
+        <w:rPr>
+          <w:b/>
+          <w:bCs/>
+          <w:sz w:val="24"/>
+          <w:szCs w:val="24"/>
+        </w:rPr>
+        <w:t xml:space="preserve">∙ API: </w:t>
+      </w:r>
+      <w:r>
+        <w:rPr>
+          <w:sz w:val="24"/>
+          <w:szCs w:val="24"/>
+        </w:rPr>
+        <w:t>No es específicamente una capa de la arquitectura, sin embargo, es el servicio que</w:t>
+      </w:r>
+    </w:p>
+    <w:p>
+      <w:pPr>
+        <w:rPr>
+          <w:sz w:val="24"/>
+          <w:szCs w:val="24"/>
+        </w:rPr>
+      </w:pPr>
+      <w:r>
+        <w:rPr>
+          <w:sz w:val="24"/>
+          <w:szCs w:val="24"/>
+        </w:rPr>
+        <w:t>provee la información para el modelo.</w:t>
+      </w:r>
+    </w:p>
+    <w:p>
+      <w:pPr>
+        <w:rPr>
+          <w:b/>
+          <w:bCs/>
+          <w:sz w:val="28"/>
+          <w:szCs w:val="28"/>
+        </w:rPr>
+      </w:pPr>
+    </w:p>
+    <w:p>
+      <w:pPr>
+        <w:rPr>
+          <w:b/>
+          <w:bCs/>
+          <w:sz w:val="28"/>
+          <w:szCs w:val="28"/>
+        </w:rPr>
+      </w:pPr>
+      <w:r>
+        <w:rPr>
+          <w:b/>
+          <w:bCs/>
+          <w:sz w:val="28"/>
+          <w:szCs w:val="28"/>
+        </w:rPr>
+        <w:t>(IMAGEN API)</w:t>
+      </w:r>
+    </w:p>
+    <w:p>
+      <w:pPr>
+        <w:rPr>
+          <w:b/>
+          <w:bCs/>
+          <w:sz w:val="24"/>
+          <w:szCs w:val="24"/>
+        </w:rPr>
+      </w:pPr>
+      <w:proofErr w:type="spellStart"/>
+      <w:r>
+        <w:rPr>
+          <w:b/>
+          <w:bCs/>
+          <w:sz w:val="24"/>
+          <w:szCs w:val="24"/>
+        </w:rPr>
+        <w:t>Element</w:t>
+      </w:r>
+      <w:proofErr w:type="spellEnd"/>
+      <w:r>
+        <w:rPr>
+          <w:b/>
+          <w:bCs/>
+          <w:sz w:val="24"/>
+          <w:szCs w:val="24"/>
+        </w:rPr>
+        <w:t xml:space="preserve"> </w:t>
+      </w:r>
+      <w:proofErr w:type="spellStart"/>
+      <w:r>
+        <w:rPr>
+          <w:b/>
+          <w:bCs/>
+          <w:sz w:val="24"/>
+          <w:szCs w:val="24"/>
+        </w:rPr>
+        <w:t>Catalog</w:t>
+      </w:r>
+      <w:proofErr w:type="spellEnd"/>
+      <w:r>
+        <w:rPr>
+          <w:b/>
+          <w:bCs/>
+          <w:sz w:val="24"/>
+          <w:szCs w:val="24"/>
+        </w:rPr>
+        <w:t>:</w:t>
+      </w:r>
+    </w:p>
+    <w:p>
+      <w:pPr>
+        <w:rPr>
+          <w:sz w:val="24"/>
+          <w:szCs w:val="24"/>
+        </w:rPr>
+      </w:pPr>
+      <w:r>
+        <w:rPr>
+          <w:b/>
+          <w:bCs/>
+          <w:sz w:val="24"/>
+          <w:szCs w:val="24"/>
+        </w:rPr>
+        <w:t xml:space="preserve">∙ </w:t>
+      </w:r>
+      <w:r>
+        <w:rPr>
+          <w:sz w:val="24"/>
+          <w:szCs w:val="24"/>
+        </w:rPr>
+        <w:t>Base de Datos: Es la capa donde se almacena la data del sistema.</w:t>
+      </w:r>
+    </w:p>
+    <w:p>
+      <w:pPr>
+        <w:rPr>
+          <w:sz w:val="24"/>
+          <w:szCs w:val="24"/>
+        </w:rPr>
+      </w:pPr>
+      <w:r>
+        <w:rPr>
+          <w:sz w:val="24"/>
+          <w:szCs w:val="24"/>
+        </w:rPr>
+        <w:t xml:space="preserve">∙ </w:t>
+      </w:r>
+      <w:proofErr w:type="spellStart"/>
+      <w:r>
+        <w:rPr>
+          <w:sz w:val="24"/>
+          <w:szCs w:val="24"/>
+        </w:rPr>
+        <w:t>Entity</w:t>
+      </w:r>
+      <w:proofErr w:type="spellEnd"/>
+      <w:r>
+        <w:rPr>
+          <w:sz w:val="24"/>
+          <w:szCs w:val="24"/>
+        </w:rPr>
+        <w:t xml:space="preserve"> Framework </w:t>
+      </w:r>
+      <w:proofErr w:type="spellStart"/>
+      <w:r>
+        <w:rPr>
+          <w:sz w:val="24"/>
+          <w:szCs w:val="24"/>
+        </w:rPr>
+        <w:t>Model</w:t>
+      </w:r>
+      <w:proofErr w:type="spellEnd"/>
+      <w:r>
+        <w:rPr>
+          <w:sz w:val="24"/>
+          <w:szCs w:val="24"/>
+        </w:rPr>
+        <w:t>: Es la capa que representa la lógica de negocio y la data. Está</w:t>
+      </w:r>
+    </w:p>
+    <w:p>
+      <w:pPr>
+        <w:rPr>
+          <w:sz w:val="24"/>
+          <w:szCs w:val="24"/>
+        </w:rPr>
+      </w:pPr>
+      <w:r>
+        <w:rPr>
+          <w:sz w:val="24"/>
+          <w:szCs w:val="24"/>
+        </w:rPr>
+        <w:t>encargada de la obtención y guardado de la data en la base de datos Esta lógica se</w:t>
+      </w:r>
+    </w:p>
+    <w:p>
+      <w:pPr>
+        <w:rPr>
+          <w:sz w:val="24"/>
+          <w:szCs w:val="24"/>
+        </w:rPr>
+      </w:pPr>
+      <w:proofErr w:type="spellStart"/>
+      <w:proofErr w:type="gramStart"/>
+      <w:r>
+        <w:rPr>
+          <w:sz w:val="24"/>
+          <w:szCs w:val="24"/>
+        </w:rPr>
+        <w:t>construye.a</w:t>
+      </w:r>
+      <w:proofErr w:type="spellEnd"/>
+      <w:proofErr w:type="gramEnd"/>
+      <w:r>
+        <w:rPr>
+          <w:sz w:val="24"/>
+          <w:szCs w:val="24"/>
+        </w:rPr>
+        <w:t xml:space="preserve"> base de una base de datos ya estructurada.</w:t>
+      </w:r>
+    </w:p>
+    <w:p>
+      <w:pPr>
+        <w:rPr>
+          <w:sz w:val="24"/>
+          <w:szCs w:val="24"/>
+        </w:rPr>
+      </w:pPr>
+      <w:r>
+        <w:rPr>
+          <w:b/>
+          <w:bCs/>
+          <w:sz w:val="24"/>
+          <w:szCs w:val="24"/>
+        </w:rPr>
+        <w:t xml:space="preserve">∙ </w:t>
+      </w:r>
+      <w:proofErr w:type="spellStart"/>
+      <w:r>
+        <w:rPr>
+          <w:b/>
+          <w:bCs/>
+          <w:sz w:val="24"/>
+          <w:szCs w:val="24"/>
+        </w:rPr>
+        <w:t>Model</w:t>
+      </w:r>
+      <w:proofErr w:type="spellEnd"/>
+      <w:r>
+        <w:rPr>
+          <w:b/>
+          <w:bCs/>
+          <w:sz w:val="24"/>
+          <w:szCs w:val="24"/>
+        </w:rPr>
+        <w:t xml:space="preserve">: </w:t>
+      </w:r>
+      <w:r>
+        <w:rPr>
+          <w:sz w:val="24"/>
+          <w:szCs w:val="24"/>
+        </w:rPr>
+        <w:t>Es una capa donde se modelan clases para imitar el de la base de datos con el fin</w:t>
+      </w:r>
+    </w:p>
+    <w:p>
+      <w:pPr>
+        <w:rPr>
+          <w:sz w:val="24"/>
+          <w:szCs w:val="24"/>
+        </w:rPr>
+      </w:pPr>
+      <w:r>
+        <w:rPr>
+          <w:sz w:val="24"/>
+          <w:szCs w:val="24"/>
+        </w:rPr>
+        <w:t>de que se modifiquen y manejen sus datos sin manejar las clases de las entidades.</w:t>
+      </w:r>
+    </w:p>
+    <w:p>
+      <w:pPr>
+        <w:rPr>
+          <w:sz w:val="24"/>
+          <w:szCs w:val="24"/>
+        </w:rPr>
+      </w:pPr>
+      <w:r>
+        <w:rPr>
+          <w:b/>
+          <w:bCs/>
+          <w:sz w:val="24"/>
+          <w:szCs w:val="24"/>
+        </w:rPr>
+        <w:t xml:space="preserve">∙ </w:t>
+      </w:r>
+      <w:proofErr w:type="spellStart"/>
+      <w:r>
+        <w:rPr>
+          <w:b/>
+          <w:bCs/>
+          <w:sz w:val="24"/>
+          <w:szCs w:val="24"/>
+        </w:rPr>
+        <w:t>Controller</w:t>
+      </w:r>
+      <w:proofErr w:type="spellEnd"/>
+      <w:r>
+        <w:rPr>
+          <w:b/>
+          <w:bCs/>
+          <w:sz w:val="24"/>
+          <w:szCs w:val="24"/>
+        </w:rPr>
+        <w:t xml:space="preserve">: </w:t>
+      </w:r>
+      <w:r>
+        <w:rPr>
+          <w:sz w:val="24"/>
+          <w:szCs w:val="24"/>
+        </w:rPr>
+        <w:t>Es la capa que maneja las peticiones y respuestas que vienen de otras</w:t>
+      </w:r>
+    </w:p>
+    <w:p>
+      <w:pPr>
+        <w:rPr>
+          <w:sz w:val="24"/>
+          <w:szCs w:val="24"/>
+        </w:rPr>
+      </w:pPr>
+      <w:r>
+        <w:rPr>
+          <w:sz w:val="24"/>
+          <w:szCs w:val="24"/>
+        </w:rPr>
+        <w:t>aplicaciones al servicio web, se encarga de administrar los recursos de otras capas para</w:t>
+      </w:r>
+    </w:p>
+    <w:p>
+      <w:pPr>
+        <w:rPr>
+          <w:sz w:val="24"/>
+          <w:szCs w:val="24"/>
+        </w:rPr>
+      </w:pPr>
+      <w:r>
+        <w:rPr>
+          <w:sz w:val="24"/>
+          <w:szCs w:val="24"/>
+        </w:rPr>
+        <w:t>procesar la información y hacerla llegar a su destino.</w:t>
+      </w:r>
+    </w:p>
+    <w:p>
+      <w:pPr>
+        <w:rPr>
+          <w:sz w:val="24"/>
+          <w:szCs w:val="24"/>
+        </w:rPr>
+      </w:pPr>
+      <w:r>
+        <w:rPr>
+          <w:b/>
+          <w:bCs/>
+          <w:sz w:val="24"/>
+          <w:szCs w:val="24"/>
+        </w:rPr>
+        <w:t xml:space="preserve">∙ </w:t>
+      </w:r>
+      <w:proofErr w:type="spellStart"/>
+      <w:r>
+        <w:rPr>
+          <w:b/>
+          <w:bCs/>
+          <w:sz w:val="24"/>
+          <w:szCs w:val="24"/>
+        </w:rPr>
+        <w:t>Transport</w:t>
+      </w:r>
+      <w:proofErr w:type="spellEnd"/>
+      <w:r>
+        <w:rPr>
+          <w:b/>
+          <w:bCs/>
+          <w:sz w:val="24"/>
+          <w:szCs w:val="24"/>
+        </w:rPr>
+        <w:t xml:space="preserve"> </w:t>
+      </w:r>
+      <w:proofErr w:type="spellStart"/>
+      <w:r>
+        <w:rPr>
+          <w:b/>
+          <w:bCs/>
+          <w:sz w:val="24"/>
+          <w:szCs w:val="24"/>
+        </w:rPr>
+        <w:t>Model</w:t>
+      </w:r>
+      <w:proofErr w:type="spellEnd"/>
+      <w:r>
+        <w:rPr>
+          <w:b/>
+          <w:bCs/>
+          <w:sz w:val="24"/>
+          <w:szCs w:val="24"/>
+        </w:rPr>
+        <w:t xml:space="preserve">: </w:t>
+      </w:r>
+      <w:r>
+        <w:rPr>
+          <w:sz w:val="24"/>
+          <w:szCs w:val="24"/>
+        </w:rPr>
+        <w:t>Modelos de datos que se utilizan para serializar la información en las</w:t>
+      </w:r>
+    </w:p>
+    <w:p>
+      <w:pPr>
+        <w:rPr>
+          <w:sz w:val="24"/>
+          <w:szCs w:val="24"/>
+        </w:rPr>
+      </w:pPr>
+      <w:r>
+        <w:rPr>
+          <w:sz w:val="24"/>
+          <w:szCs w:val="24"/>
+        </w:rPr>
+        <w:t>peticiones y respuestas.</w:t>
+      </w:r>
+    </w:p>
+    <w:p>
+      <w:pPr>
+        <w:rPr>
+          <w:sz w:val="24"/>
+          <w:szCs w:val="24"/>
+        </w:rPr>
+      </w:pPr>
+      <w:proofErr w:type="spellStart"/>
+      <w:r>
+        <w:rPr>
+          <w:b/>
+          <w:bCs/>
+          <w:sz w:val="24"/>
+          <w:szCs w:val="24"/>
+        </w:rPr>
+        <w:t>Request</w:t>
+      </w:r>
+      <w:proofErr w:type="spellEnd"/>
+      <w:r>
+        <w:rPr>
+          <w:b/>
+          <w:bCs/>
+          <w:sz w:val="24"/>
+          <w:szCs w:val="24"/>
+        </w:rPr>
+        <w:t xml:space="preserve">/Response: </w:t>
+      </w:r>
+      <w:r>
+        <w:rPr>
+          <w:sz w:val="24"/>
+          <w:szCs w:val="24"/>
+        </w:rPr>
+        <w:t xml:space="preserve">Archivos de texto en formato </w:t>
+      </w:r>
+      <w:proofErr w:type="spellStart"/>
+      <w:r>
+        <w:rPr>
+          <w:sz w:val="24"/>
+          <w:szCs w:val="24"/>
+        </w:rPr>
+        <w:t>json</w:t>
+      </w:r>
+      <w:proofErr w:type="spellEnd"/>
+      <w:r>
+        <w:rPr>
+          <w:sz w:val="24"/>
+          <w:szCs w:val="24"/>
+        </w:rPr>
+        <w:t xml:space="preserve"> que se reciben como peticiones para el</w:t>
+      </w:r>
+      <w:r>
+        <w:rPr>
+          <w:sz w:val="24"/>
+          <w:szCs w:val="24"/>
+        </w:rPr>
+        <w:t xml:space="preserve"> </w:t>
+      </w:r>
+      <w:r>
+        <w:rPr>
+          <w:sz w:val="24"/>
+          <w:szCs w:val="24"/>
+        </w:rPr>
+        <w:t>Web API y se envían como respuesta a los clientes.</w:t>
+      </w:r>
+    </w:p>
+    <w:p>
+      <w:pPr>
+        <w:rPr>
+          <w:sz w:val="24"/>
+          <w:szCs w:val="24"/>
+        </w:rPr>
+      </w:pPr>
+    </w:p>
+    <w:p>
+      <w:pPr>
+        <w:rPr>
           <w:sz w:val="24"/>
           <w:szCs w:val="24"/>
         </w:rPr>

</xml_diff>